<commit_message>
images for the comparison are there
</commit_message>
<xml_diff>
--- a/SPIE2018_ArticleDraft_v1.docx
+++ b/SPIE2018_ArticleDraft_v1.docx
@@ -911,10 +911,10 @@
           <w:noProof/>
         </w:rPr>
         <w:drawing>
-          <wp:inline distT="0" distB="0" distL="0" distR="0" wp14:anchorId="595E85E5" wp14:editId="1A438998">
-            <wp:extent cx="2880000" cy="3034995"/>
-            <wp:effectExtent l="0" t="0" r="0" b="0"/>
-            <wp:docPr id="1" name="Picture 1"/>
+          <wp:inline distT="0" distB="0" distL="0" distR="0" wp14:anchorId="607977F7" wp14:editId="2EFC3A83">
+            <wp:extent cx="4091578" cy="4319270"/>
+            <wp:effectExtent l="0" t="0" r="4445" b="5080"/>
+            <wp:docPr id="2" name="Picture 2"/>
             <wp:cNvGraphicFramePr>
               <a:graphicFrameLocks xmlns:a="http://schemas.openxmlformats.org/drawingml/2006/main" noChangeAspect="1"/>
             </wp:cNvGraphicFramePr>
@@ -922,7 +922,7 @@
               <a:graphicData uri="http://schemas.openxmlformats.org/drawingml/2006/picture">
                 <pic:pic xmlns:pic="http://schemas.openxmlformats.org/drawingml/2006/picture">
                   <pic:nvPicPr>
-                    <pic:cNvPr id="0" name="Picture 1"/>
+                    <pic:cNvPr id="0" name="Picture 2"/>
                     <pic:cNvPicPr>
                       <a:picLocks noChangeAspect="1" noChangeArrowheads="1"/>
                     </pic:cNvPicPr>
@@ -935,13 +935,13 @@
                         </a:ext>
                       </a:extLst>
                     </a:blip>
-                    <a:srcRect l="15128" r="13719"/>
+                    <a:srcRect l="15084" r="13870"/>
                     <a:stretch/>
                   </pic:blipFill>
                   <pic:spPr bwMode="auto">
                     <a:xfrm>
                       <a:off x="0" y="0"/>
-                      <a:ext cx="2880000" cy="3034995"/>
+                      <a:ext cx="4092268" cy="4319998"/>
                     </a:xfrm>
                     <a:prstGeom prst="rect">
                       <a:avLst/>
@@ -962,93 +962,26 @@
           </wp:inline>
         </w:drawing>
       </w:r>
-      <w:r>
-        <w:rPr>
-          <w:noProof/>
-        </w:rPr>
-        <w:drawing>
-          <wp:inline distT="0" distB="0" distL="0" distR="0" wp14:anchorId="607977F7" wp14:editId="2EFC3A83">
-            <wp:extent cx="2880000" cy="3080073"/>
-            <wp:effectExtent l="0" t="0" r="0" b="6350"/>
-            <wp:docPr id="2" name="Picture 2"/>
-            <wp:cNvGraphicFramePr>
-              <a:graphicFrameLocks xmlns:a="http://schemas.openxmlformats.org/drawingml/2006/main" noChangeAspect="1"/>
-            </wp:cNvGraphicFramePr>
-            <a:graphic xmlns:a="http://schemas.openxmlformats.org/drawingml/2006/main">
-              <a:graphicData uri="http://schemas.openxmlformats.org/drawingml/2006/picture">
-                <pic:pic xmlns:pic="http://schemas.openxmlformats.org/drawingml/2006/picture">
-                  <pic:nvPicPr>
-                    <pic:cNvPr id="0" name="Picture 2"/>
-                    <pic:cNvPicPr>
-                      <a:picLocks noChangeAspect="1" noChangeArrowheads="1"/>
-                    </pic:cNvPicPr>
-                  </pic:nvPicPr>
-                  <pic:blipFill rotWithShape="1">
-                    <a:blip r:embed="rId7">
-                      <a:extLst>
-                        <a:ext uri="{28A0092B-C50C-407E-A947-70E740481C1C}">
-                          <a14:useLocalDpi xmlns:a14="http://schemas.microsoft.com/office/drawing/2010/main" val="0"/>
-                        </a:ext>
-                      </a:extLst>
-                    </a:blip>
-                    <a:srcRect l="16153" r="13718"/>
-                    <a:stretch/>
-                  </pic:blipFill>
-                  <pic:spPr bwMode="auto">
-                    <a:xfrm>
-                      <a:off x="0" y="0"/>
-                      <a:ext cx="2880000" cy="3080073"/>
-                    </a:xfrm>
-                    <a:prstGeom prst="rect">
-                      <a:avLst/>
-                    </a:prstGeom>
-                    <a:noFill/>
-                    <a:ln>
-                      <a:noFill/>
-                    </a:ln>
-                    <a:extLst>
-                      <a:ext uri="{53640926-AAD7-44D8-BBD7-CCE9431645EC}">
-                        <a14:shadowObscured xmlns:a14="http://schemas.microsoft.com/office/drawing/2010/main"/>
-                      </a:ext>
-                    </a:extLst>
-                  </pic:spPr>
-                </pic:pic>
-              </a:graphicData>
-            </a:graphic>
-          </wp:inline>
-        </w:drawing>
-      </w:r>
+      <w:bookmarkStart w:id="0" w:name="_GoBack"/>
+      <w:bookmarkEnd w:id="0"/>
     </w:p>
     <w:p>
       <w:pPr>
         <w:pStyle w:val="Caption"/>
       </w:pPr>
-      <w:bookmarkStart w:id="0" w:name="_Ref513133527"/>
+      <w:bookmarkStart w:id="1" w:name="_Ref513133527"/>
       <w:r>
         <w:t xml:space="preserve">Figure </w:t>
       </w:r>
-      <w:r>
-        <w:fldChar w:fldCharType="begin"/>
-      </w:r>
-      <w:r>
-        <w:instrText xml:space="preserve"> SEQ Figure \* ARABIC </w:instrText>
-      </w:r>
-      <w:r>
-        <w:fldChar w:fldCharType="separate"/>
-      </w:r>
-      <w:r>
-        <w:rPr>
-          <w:noProof/>
-        </w:rPr>
-        <w:t>1</w:t>
-      </w:r>
-      <w:r>
-        <w:rPr>
-          <w:noProof/>
-        </w:rPr>
-        <w:fldChar w:fldCharType="end"/>
-      </w:r>
-      <w:bookmarkEnd w:id="0"/>
+      <w:fldSimple w:instr=" SEQ Figure \* ARABIC ">
+        <w:r>
+          <w:rPr>
+            <w:noProof/>
+          </w:rPr>
+          <w:t>1</w:t>
+        </w:r>
+      </w:fldSimple>
+      <w:bookmarkEnd w:id="1"/>
       <w:r>
         <w:t>: left the sensitivity of the pin hole with respect to the relative piston step between the segment, right the same for the phase contrast sensor</w:t>
       </w:r>
@@ -1172,6 +1105,7 @@
     </w:p>
     <w:p>
       <w:r>
+        <w:lastRenderedPageBreak/>
         <w:t xml:space="preserve">This difference can be most easily interpreted when looking at the ideal signal themselves. Fig!!! show that when the </w:t>
       </w:r>
       <w:r>
@@ -1180,7 +1114,58 @@
     </w:p>
     <w:p>
       <w:r>
-        <w:lastRenderedPageBreak/>
+        <w:rPr>
+          <w:noProof/>
+        </w:rPr>
+        <w:drawing>
+          <wp:inline distT="0" distB="0" distL="0" distR="0" wp14:anchorId="6672DBAC">
+            <wp:extent cx="5760000" cy="3827405"/>
+            <wp:effectExtent l="0" t="0" r="0" b="1905"/>
+            <wp:docPr id="8" name="Picture 8"/>
+            <wp:cNvGraphicFramePr>
+              <a:graphicFrameLocks xmlns:a="http://schemas.openxmlformats.org/drawingml/2006/main" noChangeAspect="1"/>
+            </wp:cNvGraphicFramePr>
+            <a:graphic xmlns:a="http://schemas.openxmlformats.org/drawingml/2006/main">
+              <a:graphicData uri="http://schemas.openxmlformats.org/drawingml/2006/picture">
+                <pic:pic xmlns:pic="http://schemas.openxmlformats.org/drawingml/2006/picture">
+                  <pic:nvPicPr>
+                    <pic:cNvPr id="0" name="Picture 3"/>
+                    <pic:cNvPicPr>
+                      <a:picLocks noChangeAspect="1" noChangeArrowheads="1"/>
+                    </pic:cNvPicPr>
+                  </pic:nvPicPr>
+                  <pic:blipFill>
+                    <a:blip r:embed="rId7" cstate="print">
+                      <a:extLst>
+                        <a:ext uri="{28A0092B-C50C-407E-A947-70E740481C1C}">
+                          <a14:useLocalDpi xmlns:a14="http://schemas.microsoft.com/office/drawing/2010/main" val="0"/>
+                        </a:ext>
+                      </a:extLst>
+                    </a:blip>
+                    <a:srcRect/>
+                    <a:stretch>
+                      <a:fillRect/>
+                    </a:stretch>
+                  </pic:blipFill>
+                  <pic:spPr bwMode="auto">
+                    <a:xfrm>
+                      <a:off x="0" y="0"/>
+                      <a:ext cx="5760000" cy="3827405"/>
+                    </a:xfrm>
+                    <a:prstGeom prst="rect">
+                      <a:avLst/>
+                    </a:prstGeom>
+                    <a:noFill/>
+                  </pic:spPr>
+                </pic:pic>
+              </a:graphicData>
+            </a:graphic>
+          </wp:inline>
+        </w:drawing>
+      </w:r>
+    </w:p>
+    <w:p>
+      <w:r>
         <w:t xml:space="preserve">In ideal condition, the phase contrast sensor would be more appropriate to deal with really small phase step. </w:t>
       </w:r>
       <w:r>
@@ -1226,6 +1211,7 @@
     </w:p>
     <w:p>
       <w:r>
+        <w:lastRenderedPageBreak/>
         <w:t xml:space="preserve">The sampling has already been defined by </w:t>
       </w:r>
       <w:proofErr w:type="spellStart"/>
@@ -1507,15 +1493,7 @@
         <w:rPr>
           <w:rFonts w:eastAsiaTheme="minorEastAsia"/>
         </w:rPr>
-        <w:t>. This loss can easily be compensated by capturing twice the number o</w:t>
-      </w:r>
-      <w:bookmarkStart w:id="1" w:name="_GoBack"/>
-      <w:bookmarkEnd w:id="1"/>
-      <w:r>
-        <w:rPr>
-          <w:rFonts w:eastAsiaTheme="minorEastAsia"/>
-        </w:rPr>
-        <w:t>f photon.</w:t>
+        <w:t>. This loss can easily be compensated by capturing twice the number of photon.</w:t>
       </w:r>
     </w:p>
     <w:p>
@@ -1576,6 +1554,7 @@
         <w:rPr>
           <w:noProof/>
         </w:rPr>
+        <w:lastRenderedPageBreak/>
         <w:drawing>
           <wp:inline distT="0" distB="0" distL="0" distR="0">
             <wp:extent cx="5943600" cy="4457700"/>
@@ -2790,7 +2769,7 @@
 </file>
 
 <file path=customXml/itemProps1.xml><?xml version="1.0" encoding="utf-8"?>
-<ds:datastoreItem xmlns:ds="http://schemas.openxmlformats.org/officeDocument/2006/customXml" ds:itemID="{51B5112B-CDF8-4523-A0CA-A5C2D7EA2821}">
+<ds:datastoreItem xmlns:ds="http://schemas.openxmlformats.org/officeDocument/2006/customXml" ds:itemID="{14CF214B-AC14-4D60-AC78-657CC0C52A73}">
   <ds:schemaRefs>
     <ds:schemaRef ds:uri="http://schemas.openxmlformats.org/officeDocument/2006/bibliography"/>
   </ds:schemaRefs>

</xml_diff>

<commit_message>
newmerged and commented vertion
</commit_message>
<xml_diff>
--- a/SPIE2018_ArticleDraft_v1.docx
+++ b/SPIE2018_ArticleDraft_v1.docx
@@ -3,214 +3,773 @@
 <w:document xmlns:wpc="http://schemas.microsoft.com/office/word/2010/wordprocessingCanvas" xmlns:cx="http://schemas.microsoft.com/office/drawing/2014/chartex" xmlns:cx1="http://schemas.microsoft.com/office/drawing/2015/9/8/chartex" xmlns:cx2="http://schemas.microsoft.com/office/drawing/2015/10/21/chartex" xmlns:cx3="http://schemas.microsoft.com/office/drawing/2016/5/9/chartex" xmlns:cx4="http://schemas.microsoft.com/office/drawing/2016/5/10/chartex" xmlns:cx5="http://schemas.microsoft.com/office/drawing/2016/5/11/chartex" xmlns:cx6="http://schemas.microsoft.com/office/drawing/2016/5/12/chartex" xmlns:cx7="http://schemas.microsoft.com/office/drawing/2016/5/13/chartex" xmlns:cx8="http://schemas.microsoft.com/office/drawing/2016/5/14/chartex" xmlns:mc="http://schemas.openxmlformats.org/markup-compatibility/2006" xmlns:aink="http://schemas.microsoft.com/office/drawing/2016/ink" xmlns:am3d="http://schemas.microsoft.com/office/drawing/2017/model3d" xmlns:o="urn:schemas-microsoft-com:office:office" xmlns:r="http://schemas.openxmlformats.org/officeDocument/2006/relationships" xmlns:m="http://schemas.openxmlformats.org/officeDocument/2006/math" xmlns:v="urn:schemas-microsoft-com:vml" xmlns:wp14="http://schemas.microsoft.com/office/word/2010/wordprocessingDrawing" xmlns:wp="http://schemas.openxmlformats.org/drawingml/2006/wordprocessingDrawing" xmlns:w10="urn:schemas-microsoft-com:office:word" xmlns:w="http://schemas.openxmlformats.org/wordprocessingml/2006/main" xmlns:w14="http://schemas.microsoft.com/office/word/2010/wordml" xmlns:w15="http://schemas.microsoft.com/office/word/2012/wordml" xmlns:w16cid="http://schemas.microsoft.com/office/word/2016/wordml/cid" xmlns:w16se="http://schemas.microsoft.com/office/word/2015/wordml/symex" xmlns:wpg="http://schemas.microsoft.com/office/word/2010/wordprocessingGroup" xmlns:wpi="http://schemas.microsoft.com/office/word/2010/wordprocessingInk" xmlns:wne="http://schemas.microsoft.com/office/word/2006/wordml" xmlns:wps="http://schemas.microsoft.com/office/word/2010/wordprocessingShape" mc:Ignorable="w14 w15 w16se w16cid wp14">
   <w:body>
     <w:p>
-      <w:pPr>
-        <w:jc w:val="both"/>
-      </w:pPr>
-      <w:r>
-        <w:t>In the context of 30 meters class telescope</w:t>
-      </w:r>
-      <w:r>
-        <w:t xml:space="preserve">, </w:t>
-      </w:r>
-      <w:r>
-        <w:t>segmented primary mirror are needed</w:t>
+      <w:r>
+        <w:t>Currently,</w:t>
+      </w:r>
+      <w:r>
+        <w:t xml:space="preserve"> the </w:t>
+      </w:r>
+      <w:r>
+        <w:t>only feasible technology for mirrors</w:t>
+      </w:r>
+      <w:r>
+        <w:t xml:space="preserve"> of </w:t>
+      </w:r>
+      <w:r>
+        <w:t xml:space="preserve">the </w:t>
+      </w:r>
+      <w:r>
+        <w:t xml:space="preserve">30 meters class </w:t>
+      </w:r>
+      <w:r>
+        <w:t xml:space="preserve">is segmentation. The stiffness is supplied by a </w:t>
+      </w:r>
+      <w:r>
+        <w:t xml:space="preserve">control system </w:t>
+      </w:r>
+      <w:r>
+        <w:t>using actuators for</w:t>
+      </w:r>
+      <w:r>
+        <w:t xml:space="preserve"> </w:t>
+      </w:r>
+      <w:r>
+        <w:t xml:space="preserve">the </w:t>
+      </w:r>
+      <w:r>
+        <w:t xml:space="preserve">rigid-body movements of the segments and edge sensors measuring, at high rate, the relative </w:t>
+      </w:r>
+      <w:r>
+        <w:t>heights</w:t>
+      </w:r>
+      <w:r>
+        <w:t xml:space="preserve"> of adjacent segments. The edge sensors need to be </w:t>
+      </w:r>
+      <w:r>
+        <w:t>calibrated</w:t>
+      </w:r>
+      <w:r>
+        <w:t xml:space="preserve"> by optical sensors measuring the relative heights, from now on called piston steps, between </w:t>
+      </w:r>
+      <w:r>
+        <w:t>neighboring</w:t>
+      </w:r>
+      <w:r>
+        <w:t xml:space="preserve"> segments.</w:t>
+      </w:r>
+    </w:p>
+    <w:p>
+      <w:r>
+        <w:t xml:space="preserve">On the </w:t>
+      </w:r>
+      <w:r>
+        <w:t>one</w:t>
+      </w:r>
+      <w:r>
+        <w:t xml:space="preserve"> hand, the </w:t>
+      </w:r>
+      <w:r>
+        <w:t xml:space="preserve">sensor </w:t>
+      </w:r>
+      <w:r>
+        <w:t>must be capable of measuring large piston steps of several micrometers after installations of segments. On the other hand, preferably also during operations to continually check the performance of the edge sensors, the sensor should be capable of measuring small piston steps of a few nanometers</w:t>
+      </w:r>
+      <w:r>
+        <w:t xml:space="preserve"> </w:t>
+      </w:r>
+      <w:r>
+        <w:t>as well as, preferably also during operations, small piston steps.</w:t>
+      </w:r>
+    </w:p>
+    <w:p>
+      <w:r>
+        <w:t xml:space="preserve">This paper compares two sensors that use spatial filtering in the focal plane to convert the phase steps into intensity variations. One of them is a simple circular pinhole and the other one a circular phase mask, </w:t>
+      </w:r>
+      <w:r>
+        <w:t xml:space="preserve">that </w:t>
+      </w:r>
+      <w:r>
+        <w:t xml:space="preserve">is </w:t>
+      </w:r>
+      <w:r>
+        <w:t>a phase contrast sensor</w:t>
+      </w:r>
+      <w:r>
+        <w:t xml:space="preserve"> [?].</w:t>
+      </w:r>
+    </w:p>
+    <w:p>
+      <w:r>
+        <w:t>The theoretical</w:t>
+      </w:r>
+      <w:r>
+        <w:t xml:space="preserve"> comparison is </w:t>
+      </w:r>
+      <w:r>
+        <w:t>based on a</w:t>
+      </w:r>
+      <w:r>
+        <w:t xml:space="preserve"> single </w:t>
+      </w:r>
+      <w:r>
+        <w:t xml:space="preserve">phase step in the middle of a circular aperture. This implies that the </w:t>
+      </w:r>
+      <w:r>
+        <w:t>neighboring</w:t>
+      </w:r>
+      <w:r>
+        <w:t xml:space="preserve"> segments are not tilted with respect to each other</w:t>
+      </w:r>
+      <w:r>
+        <w:t>.</w:t>
+      </w:r>
+    </w:p>
+    <w:p>
+      <w:r>
+        <w:rPr>
+          <w:highlight w:val="yellow"/>
+        </w:rPr>
+        <w:t xml:space="preserve">To obtain a localized signal in </w:t>
+      </w:r>
+      <w:r>
+        <w:rPr>
+          <w:highlight w:val="yellow"/>
+        </w:rPr>
+        <w:t xml:space="preserve">the </w:t>
+      </w:r>
+      <w:r>
+        <w:rPr>
+          <w:highlight w:val="yellow"/>
+        </w:rPr>
+        <w:t xml:space="preserve">exit pupil, the diameters of the </w:t>
+      </w:r>
+      <w:r>
+        <w:rPr>
+          <w:highlight w:val="yellow"/>
+        </w:rPr>
+        <w:t xml:space="preserve">pinhole </w:t>
+      </w:r>
+      <w:r>
+        <w:rPr>
+          <w:highlight w:val="yellow"/>
+        </w:rPr>
+        <w:t>or the phase mask</w:t>
+      </w:r>
+      <w:r>
+        <w:rPr>
+          <w:highlight w:val="yellow"/>
+        </w:rPr>
+        <w:t xml:space="preserve"> in the focal </w:t>
+      </w:r>
+      <w:r>
+        <w:rPr>
+          <w:highlight w:val="yellow"/>
+        </w:rPr>
+        <w:t>plane must be much larger than the diameter of the Airy disk</w:t>
+      </w:r>
+      <w:r>
+        <w:rPr>
+          <w:highlight w:val="yellow"/>
+        </w:rPr>
+        <w:t>.</w:t>
+      </w:r>
+      <w:r>
+        <w:rPr>
+          <w:highlight w:val="yellow"/>
+        </w:rPr>
+        <w:t xml:space="preserve"> In the presence of atmospheric effects, the diameters must be of the order</w:t>
+      </w:r>
+      <w:r>
+        <w:rPr>
+          <w:highlight w:val="yellow"/>
+        </w:rPr>
+        <w:t xml:space="preserve"> of the seeing</w:t>
+      </w:r>
+      <w:r>
+        <w:rPr>
+          <w:highlight w:val="yellow"/>
+        </w:rPr>
+        <w:t xml:space="preserve"> disk</w:t>
+      </w:r>
+      <w:r>
+        <w:t>.</w:t>
+      </w:r>
+      <w:r>
+        <w:rPr>
+          <w:highlight w:val="cyan"/>
+        </w:rPr>
+        <w:t xml:space="preserve"> </w:t>
+      </w:r>
+      <w:r>
+        <w:rPr>
+          <w:highlight w:val="cyan"/>
+        </w:rPr>
+        <w:t xml:space="preserve">.(comment this </w:t>
+      </w:r>
+      <w:r>
+        <w:rPr>
+          <w:highlight w:val="cyan"/>
+        </w:rPr>
+        <w:t>paragraph</w:t>
+      </w:r>
+      <w:r>
+        <w:rPr>
+          <w:highlight w:val="cyan"/>
+        </w:rPr>
+        <w:t xml:space="preserve"> contradict what is said in section 2 in the very first </w:t>
+      </w:r>
+      <w:r>
+        <w:rPr>
+          <w:highlight w:val="cyan"/>
+        </w:rPr>
+        <w:t>paragraph</w:t>
+      </w:r>
+      <w:r>
+        <w:rPr>
+          <w:highlight w:val="cyan"/>
+        </w:rPr>
+        <w:t xml:space="preserve"> and actually this </w:t>
+      </w:r>
+      <w:proofErr w:type="spellStart"/>
+      <w:r>
+        <w:rPr>
+          <w:highlight w:val="cyan"/>
+        </w:rPr>
+        <w:t>paragraphe</w:t>
+      </w:r>
+      <w:proofErr w:type="spellEnd"/>
+      <w:r>
+        <w:rPr>
+          <w:highlight w:val="cyan"/>
+        </w:rPr>
+        <w:t xml:space="preserve"> seems to me a bit out of place</w:t>
+      </w:r>
+      <w:r>
+        <w:rPr>
+          <w:highlight w:val="cyan"/>
+        </w:rPr>
+        <w:t>)</w:t>
+      </w:r>
+    </w:p>
+    <w:p>
+      <w:pPr>
+        <w:rPr>
+          <w:rFonts w:ascii="Courier" w:hAnsi="Courier"/>
+          <w:color w:val="FF3300"/>
+        </w:rPr>
+      </w:pPr>
+      <w:r>
+        <w:rPr>
+          <w:highlight w:val="yellow"/>
+        </w:rPr>
+        <w:t>The expected effect is the pinhole</w:t>
+      </w:r>
+      <w:r>
+        <w:t xml:space="preserve"> </w:t>
+      </w:r>
+      <w:r>
+        <w:rPr>
+          <w:highlight w:val="cyan"/>
+        </w:rPr>
+        <w:t xml:space="preserve">In the case of the pinhole the expected effect is a </w:t>
+      </w:r>
+      <w:r>
+        <w:rPr>
+          <w:highlight w:val="cyan"/>
+        </w:rPr>
+        <w:t>smear</w:t>
+      </w:r>
+      <w:r>
+        <w:rPr>
+          <w:highlight w:val="cyan"/>
+        </w:rPr>
+        <w:t>ing out</w:t>
+      </w:r>
+      <w:r>
+        <w:t xml:space="preserve"> </w:t>
+      </w:r>
+      <w:r>
+        <w:t>of</w:t>
+      </w:r>
+      <w:r>
+        <w:t xml:space="preserve"> the image of each segment. The overlapping smeared part will interfere with each other’s. On this overlapping zone there will be constructive interferences when the phase step between the two segment is zero or an integer multiple of the wavelength. And a destructive interference when the phase step is a multiple of half the wavelength.</w:t>
+      </w:r>
+      <w:r>
+        <w:t xml:space="preserve"> The signal of this </w:t>
+      </w:r>
+      <w:r>
+        <w:t xml:space="preserve">sensor is presented in </w:t>
+      </w:r>
+      <w:r>
+        <w:fldChar w:fldCharType="begin"/>
+      </w:r>
+      <w:r>
+        <w:instrText xml:space="preserve"> REF _Ref514147663 \h </w:instrText>
+      </w:r>
+      <w:r>
+        <w:fldChar w:fldCharType="separate"/>
+      </w:r>
+      <w:r>
+        <w:t xml:space="preserve">Figure </w:t>
+      </w:r>
+      <w:r>
+        <w:rPr>
+          <w:noProof/>
+        </w:rPr>
+        <w:t>1</w:t>
+      </w:r>
+      <w:r>
+        <w:fldChar w:fldCharType="end"/>
+      </w:r>
+    </w:p>
+    <w:p>
+      <w:pPr>
+        <w:keepNext/>
+      </w:pPr>
+      <w:r>
+        <w:rPr>
+          <w:noProof/>
+        </w:rPr>
+        <w:lastRenderedPageBreak/>
+        <w:drawing>
+          <wp:inline distT="0" distB="0" distL="0" distR="0">
+            <wp:extent cx="5943600" cy="4450080"/>
+            <wp:effectExtent l="0" t="0" r="0" b="7620"/>
+            <wp:docPr id="1" name="Picture 1"/>
+            <wp:cNvGraphicFramePr>
+              <a:graphicFrameLocks xmlns:a="http://schemas.openxmlformats.org/drawingml/2006/main" noChangeAspect="1"/>
+            </wp:cNvGraphicFramePr>
+            <a:graphic xmlns:a="http://schemas.openxmlformats.org/drawingml/2006/main">
+              <a:graphicData uri="http://schemas.openxmlformats.org/drawingml/2006/picture">
+                <pic:pic xmlns:pic="http://schemas.openxmlformats.org/drawingml/2006/picture">
+                  <pic:nvPicPr>
+                    <pic:cNvPr id="0" name="Picture 1"/>
+                    <pic:cNvPicPr>
+                      <a:picLocks noChangeAspect="1" noChangeArrowheads="1"/>
+                    </pic:cNvPicPr>
+                  </pic:nvPicPr>
+                  <pic:blipFill>
+                    <a:blip r:embed="rId8">
+                      <a:extLst>
+                        <a:ext uri="{28A0092B-C50C-407E-A947-70E740481C1C}">
+                          <a14:useLocalDpi xmlns:a14="http://schemas.microsoft.com/office/drawing/2010/main" val="0"/>
+                        </a:ext>
+                      </a:extLst>
+                    </a:blip>
+                    <a:srcRect/>
+                    <a:stretch>
+                      <a:fillRect/>
+                    </a:stretch>
+                  </pic:blipFill>
+                  <pic:spPr bwMode="auto">
+                    <a:xfrm>
+                      <a:off x="0" y="0"/>
+                      <a:ext cx="5943600" cy="4450080"/>
+                    </a:xfrm>
+                    <a:prstGeom prst="rect">
+                      <a:avLst/>
+                    </a:prstGeom>
+                    <a:noFill/>
+                    <a:ln>
+                      <a:noFill/>
+                    </a:ln>
+                  </pic:spPr>
+                </pic:pic>
+              </a:graphicData>
+            </a:graphic>
+          </wp:inline>
+        </w:drawing>
+      </w:r>
+    </w:p>
+    <w:p>
+      <w:pPr>
+        <w:pStyle w:val="Caption"/>
+      </w:pPr>
+      <w:bookmarkStart w:id="0" w:name="_Ref514147663"/>
+      <w:r>
+        <w:t xml:space="preserve">Figure </w:t>
+      </w:r>
+      <w:fldSimple w:instr=" SEQ Figure \* ARABIC ">
+        <w:r>
+          <w:rPr>
+            <w:noProof/>
+          </w:rPr>
+          <w:t>1</w:t>
+        </w:r>
+      </w:fldSimple>
+      <w:bookmarkEnd w:id="0"/>
+      <w:r>
+        <w:t>: pinhole signal representation.</w:t>
+      </w:r>
+    </w:p>
+    <w:p>
+      <w:r>
+        <w:t>For large piston steps a relatively coarse phasing can be done by modulating the piston step within a large range and detecting the maximum of the coherence envelope of the signal. For small piston steps, one can do single measurements with a narrow bandwidth, if sufficient light is available, or a broad bandwidth, if only dim stars are available.</w:t>
+      </w:r>
+    </w:p>
+    <w:p>
+      <w:r>
+        <w:t xml:space="preserve">Tests with the </w:t>
+      </w:r>
+      <w:r>
+        <w:t>phase contrast sensor</w:t>
+      </w:r>
+      <w:r>
+        <w:t xml:space="preserve"> have been done in the laboratory and on sky </w:t>
+      </w:r>
+      <w:r>
+        <w:t xml:space="preserve">with the APE experiment </w:t>
+      </w:r>
+      <w:r>
+        <w:t>[?]. The spatial filter in</w:t>
+      </w:r>
+      <w:r>
+        <w:t xml:space="preserve"> the Zernike </w:t>
+      </w:r>
+      <w:r>
+        <w:t>phase</w:t>
+      </w:r>
+      <w:r>
+        <w:t xml:space="preserve"> contrast Unit Sensor </w:t>
+      </w:r>
+      <w:r>
+        <w:t xml:space="preserve">(ZEUS) was </w:t>
+      </w:r>
+      <w:r>
+        <w:t xml:space="preserve">a parallel plate with a </w:t>
+      </w:r>
+      <w:r>
+        <w:t xml:space="preserve">circular </w:t>
+      </w:r>
+      <w:r>
+        <w:t>dip in the middle</w:t>
+      </w:r>
+      <w:r>
+        <w:t>. The center</w:t>
+      </w:r>
+      <w:r>
+        <w:t xml:space="preserve"> of </w:t>
+      </w:r>
+      <w:r>
+        <w:t>the dip was</w:t>
+      </w:r>
+      <w:r>
+        <w:t xml:space="preserve"> aligned in the focal plan with optical axis of the telescope</w:t>
       </w:r>
       <w:r>
         <w:t xml:space="preserve">. </w:t>
       </w:r>
       <w:r>
-        <w:t xml:space="preserve">This add the constraint of an extra </w:t>
-      </w:r>
-      <w:r>
-        <w:t xml:space="preserve">control system that actively insure </w:t>
-      </w:r>
-      <w:r>
-        <w:t>the segmented mirror behave like a monolithic one</w:t>
+        <w:t>This depth of dip was equivalent to a phase shift of a quarter of the central wavelength of the chosen bandwidth. The piston steps were extracted from the signal by a fit of a theoretically expected shape.</w:t>
+      </w:r>
+    </w:p>
+    <w:p>
+      <w:pPr>
+        <w:pStyle w:val="Standard"/>
+      </w:pPr>
+      <w:r>
+        <w:rPr>
+          <w:highlight w:val="cyan"/>
+        </w:rPr>
+        <w:t>T</w:t>
+      </w:r>
+      <w:r>
+        <w:rPr>
+          <w:highlight w:val="cyan"/>
+        </w:rPr>
+        <w:t>he expected effect is the filtering of the low order aberration. This is the result of a combined effect of the phase mask</w:t>
+      </w:r>
+      <w:r>
+        <w:rPr>
+          <w:highlight w:val="cyan"/>
+        </w:rPr>
+        <w:t xml:space="preserve">: the center part of the focal plan is delayed and reemitted </w:t>
+      </w:r>
+      <w:r>
+        <w:rPr>
+          <w:highlight w:val="cyan"/>
+        </w:rPr>
+        <w:t>in a quasi-spherical wave. In the propagation to the pupil plan, this focal plan center part interfere with the outer part</w:t>
+      </w:r>
+      <w:r>
+        <w:t xml:space="preserve"> </w:t>
+      </w:r>
+    </w:p>
+    <w:p>
+      <w:pPr>
+        <w:rPr>
+          <w:rFonts w:eastAsiaTheme="minorEastAsia"/>
+        </w:rPr>
+      </w:pPr>
+      <w:r>
+        <w:rPr>
+          <w:rFonts w:eastAsiaTheme="minorEastAsia"/>
+        </w:rPr>
+        <w:lastRenderedPageBreak/>
+        <w:t xml:space="preserve">The resulting signal is shown in </w:t>
+      </w:r>
+      <w:r>
+        <w:rPr>
+          <w:rFonts w:eastAsiaTheme="minorEastAsia"/>
+        </w:rPr>
+        <w:fldChar w:fldCharType="begin"/>
+      </w:r>
+      <w:r>
+        <w:rPr>
+          <w:rFonts w:eastAsiaTheme="minorEastAsia"/>
+        </w:rPr>
+        <w:instrText xml:space="preserve"> REF _Ref514147648 \h </w:instrText>
+      </w:r>
+      <w:r>
+        <w:rPr>
+          <w:rFonts w:eastAsiaTheme="minorEastAsia"/>
+        </w:rPr>
+      </w:r>
+      <w:r>
+        <w:rPr>
+          <w:rFonts w:eastAsiaTheme="minorEastAsia"/>
+        </w:rPr>
+        <w:fldChar w:fldCharType="separate"/>
+      </w:r>
+      <w:r>
+        <w:t xml:space="preserve">Figure </w:t>
+      </w:r>
+      <w:r>
+        <w:rPr>
+          <w:noProof/>
+        </w:rPr>
+        <w:t>2</w:t>
+      </w:r>
+      <w:r>
+        <w:rPr>
+          <w:rFonts w:eastAsiaTheme="minorEastAsia"/>
+        </w:rPr>
+        <w:fldChar w:fldCharType="end"/>
+      </w:r>
+    </w:p>
+    <w:p>
+      <w:pPr>
+        <w:keepNext/>
+      </w:pPr>
+      <w:r>
+        <w:rPr>
+          <w:rFonts w:eastAsiaTheme="minorEastAsia"/>
+          <w:noProof/>
+        </w:rPr>
+        <w:drawing>
+          <wp:inline distT="0" distB="0" distL="0" distR="0">
+            <wp:extent cx="5943600" cy="4457700"/>
+            <wp:effectExtent l="0" t="0" r="0" b="0"/>
+            <wp:docPr id="4" name="Picture 4"/>
+            <wp:cNvGraphicFramePr>
+              <a:graphicFrameLocks xmlns:a="http://schemas.openxmlformats.org/drawingml/2006/main" noChangeAspect="1"/>
+            </wp:cNvGraphicFramePr>
+            <a:graphic xmlns:a="http://schemas.openxmlformats.org/drawingml/2006/main">
+              <a:graphicData uri="http://schemas.openxmlformats.org/drawingml/2006/picture">
+                <pic:pic xmlns:pic="http://schemas.openxmlformats.org/drawingml/2006/picture">
+                  <pic:nvPicPr>
+                    <pic:cNvPr id="0" name="Picture 2"/>
+                    <pic:cNvPicPr>
+                      <a:picLocks noChangeAspect="1" noChangeArrowheads="1"/>
+                    </pic:cNvPicPr>
+                  </pic:nvPicPr>
+                  <pic:blipFill>
+                    <a:blip r:embed="rId9">
+                      <a:extLst>
+                        <a:ext uri="{28A0092B-C50C-407E-A947-70E740481C1C}">
+                          <a14:useLocalDpi xmlns:a14="http://schemas.microsoft.com/office/drawing/2010/main" val="0"/>
+                        </a:ext>
+                      </a:extLst>
+                    </a:blip>
+                    <a:srcRect/>
+                    <a:stretch>
+                      <a:fillRect/>
+                    </a:stretch>
+                  </pic:blipFill>
+                  <pic:spPr bwMode="auto">
+                    <a:xfrm>
+                      <a:off x="0" y="0"/>
+                      <a:ext cx="5943600" cy="4457700"/>
+                    </a:xfrm>
+                    <a:prstGeom prst="rect">
+                      <a:avLst/>
+                    </a:prstGeom>
+                    <a:noFill/>
+                    <a:ln>
+                      <a:noFill/>
+                    </a:ln>
+                  </pic:spPr>
+                </pic:pic>
+              </a:graphicData>
+            </a:graphic>
+          </wp:inline>
+        </w:drawing>
+      </w:r>
+    </w:p>
+    <w:p>
+      <w:pPr>
+        <w:pStyle w:val="Caption"/>
+        <w:rPr>
+          <w:rFonts w:eastAsiaTheme="minorEastAsia"/>
+        </w:rPr>
+      </w:pPr>
+      <w:bookmarkStart w:id="1" w:name="_Ref514147648"/>
+      <w:r>
+        <w:t xml:space="preserve">Figure </w:t>
+      </w:r>
+      <w:fldSimple w:instr=" SEQ Figure \* ARABIC ">
+        <w:r>
+          <w:rPr>
+            <w:noProof/>
+          </w:rPr>
+          <w:t>2</w:t>
+        </w:r>
+      </w:fldSimple>
+      <w:bookmarkEnd w:id="1"/>
+      <w:r>
+        <w:t>: Typical signal for various phase step for the phase contrast sensor.</w:t>
+      </w:r>
+    </w:p>
+    <w:p>
+      <w:r>
+        <w:t xml:space="preserve">The </w:t>
+      </w:r>
+      <w:r>
+        <w:t xml:space="preserve">comparison </w:t>
+      </w:r>
+      <w:r>
+        <w:t xml:space="preserve">between the two sensors in Section </w:t>
+      </w:r>
+      <w:r>
+        <w:t>3</w:t>
+      </w:r>
+      <w:r>
+        <w:t xml:space="preserve"> will be done without and </w:t>
+      </w:r>
+      <w:r>
+        <w:t xml:space="preserve">with </w:t>
+      </w:r>
+      <w:r>
+        <w:t>atmospheric effects. Section</w:t>
+      </w:r>
+      <w:r>
+        <w:t xml:space="preserve"> 4</w:t>
+      </w:r>
+      <w:r>
+        <w:t xml:space="preserve"> will discuss</w:t>
+      </w:r>
+      <w:r>
+        <w:t xml:space="preserve"> the optimal </w:t>
+      </w:r>
+      <w:r>
+        <w:t xml:space="preserve">choice of the </w:t>
+      </w:r>
+      <w:r>
+        <w:t xml:space="preserve">sampling </w:t>
+      </w:r>
+      <w:r>
+        <w:t xml:space="preserve">for a possible use </w:t>
+      </w:r>
+      <w:r>
+        <w:t xml:space="preserve">of </w:t>
+      </w:r>
+      <w:r>
+        <w:t>this type of sensor in the ELT.</w:t>
+      </w:r>
+    </w:p>
+    <w:p>
+      <w:r>
+        <w:t>The comparison will be based on the content of information in the</w:t>
+      </w:r>
+      <w:r>
+        <w:t xml:space="preserve"> signals </w:t>
+      </w:r>
+      <w:r>
+        <w:t>analyzed</w:t>
+      </w:r>
+      <w:r>
+        <w:t xml:space="preserve"> by specific algorithms. The chosen type of information is the Fisher information because of its close relationship to the achievable precision of the measurement expressed as the rms of the </w:t>
+      </w:r>
+      <w:r>
+        <w:t>measurement</w:t>
+      </w:r>
+      <w:r>
+        <w:t xml:space="preserve"> error</w:t>
       </w:r>
       <w:r>
         <w:t>.</w:t>
       </w:r>
-      <w:r>
-        <w:t xml:space="preserve"> For this control system require </w:t>
-      </w:r>
-      <w:r>
-        <w:t>a specific sensor that will look at the segmentation only.</w:t>
-      </w:r>
-      <w:r>
-        <w:t xml:space="preserve"> </w:t>
-      </w:r>
-      <w:r>
-        <w:t>This article</w:t>
-      </w:r>
-      <w:r>
-        <w:t xml:space="preserve"> aim </w:t>
-      </w:r>
-      <w:r>
-        <w:t>at the</w:t>
-      </w:r>
-      <w:r>
-        <w:t xml:space="preserve"> </w:t>
-      </w:r>
-      <w:r>
-        <w:t>comparison of</w:t>
-      </w:r>
-      <w:r>
-        <w:t xml:space="preserve"> two different </w:t>
-      </w:r>
-      <w:r>
-        <w:t>sensor</w:t>
-      </w:r>
-      <w:r>
-        <w:t>: a simple pin hole and a phase contrast sensor.</w:t>
-      </w:r>
-      <w:r>
-        <w:t xml:space="preserve"> This comparison is done when considering only one single edge common to two segment taken in the center of the pupil.</w:t>
-      </w:r>
-    </w:p>
-    <w:p>
-      <w:pPr>
-        <w:jc w:val="both"/>
-      </w:pPr>
-      <w:r>
-        <w:t>The starting point is with the segment images stacked (no tip tilt error or very little) and coarsely focused. What only remain are less than a wavelength OPD errors.</w:t>
-      </w:r>
-    </w:p>
-    <w:p>
-      <w:r>
-        <w:t xml:space="preserve">The simple pinhole simplified setup is depicted in !!!. it consist of a pinhole placed in the telescope focal plan that has a size comparable to the one of the seeing. </w:t>
-      </w:r>
-      <w:r>
-        <w:t>The expected effect is the pinhole smear</w:t>
-      </w:r>
-      <w:r>
-        <w:t>s</w:t>
-      </w:r>
-      <w:r>
-        <w:t xml:space="preserve"> out the image of each segment. The overlapping smeared part will interfere with each other’s. On this overlapping zone there will be constructive interferences when the phase step between the two segment is zero or an integer multiple of the wavelength. And a destructive interference when the phase step is a multiple of half the wavelength.</w:t>
-      </w:r>
-    </w:p>
-    <w:p>
-      <w:r>
-        <w:t>Now in order to interpret this signal, the observable is the coherence envelope of this signal.</w:t>
-      </w:r>
-      <w:r>
-        <w:t xml:space="preserve"> The idea is to </w:t>
-      </w:r>
-      <w:r>
-        <w:t xml:space="preserve">move the segment </w:t>
-      </w:r>
-      <w:r>
-        <w:t>with a known modulation, such that the period of the fringe cycle will stand out of the atmospheric noise. Then knowing that recover the coherence envelop and find the middle of it.</w:t>
-      </w:r>
-    </w:p>
-    <w:p>
-      <w:pPr>
-        <w:rPr>
-          <w:rFonts w:eastAsiaTheme="minorEastAsia"/>
-        </w:rPr>
-      </w:pPr>
-      <w:r>
-        <w:t>The phase contrast sensor</w:t>
-      </w:r>
-      <w:r>
-        <w:t xml:space="preserve">, is a device already tested with the APE experiment on sky under the Zernike </w:t>
-      </w:r>
-      <w:r>
-        <w:t>phase</w:t>
-      </w:r>
-      <w:r>
-        <w:t xml:space="preserve"> contrast Unit Sensor as explained in!!!. It consist of</w:t>
-      </w:r>
-      <w:r>
-        <w:t xml:space="preserve"> a parallel plate with a dip in the middle of it</w:t>
-      </w:r>
-      <w:r>
-        <w:t>, aligned in the focal plan with optical axis of the telescope</w:t>
-      </w:r>
-      <w:r>
-        <w:t xml:space="preserve">. This dip is circular shaped with a depth of </w:t>
-      </w:r>
-      <m:oMath>
-        <m:f>
-          <m:fPr>
-            <m:ctrlPr>
-              <w:rPr>
-                <w:rFonts w:ascii="Cambria Math" w:hAnsi="Cambria Math"/>
-                <w:i/>
-              </w:rPr>
-            </m:ctrlPr>
-          </m:fPr>
-          <m:num>
-            <m:r>
-              <w:rPr>
-                <w:rFonts w:ascii="Cambria Math" w:hAnsi="Cambria Math"/>
-              </w:rPr>
-              <m:t>λ</m:t>
-            </m:r>
-          </m:num>
-          <m:den>
-            <m:r>
-              <w:rPr>
-                <w:rFonts w:ascii="Cambria Math" w:hAnsi="Cambria Math"/>
-              </w:rPr>
-              <m:t>4</m:t>
-            </m:r>
-          </m:den>
-        </m:f>
-      </m:oMath>
-      <w:r>
-        <w:rPr>
-          <w:rFonts w:eastAsiaTheme="minorEastAsia"/>
-        </w:rPr>
-        <w:t xml:space="preserve"> in the ideal case. </w:t>
-      </w:r>
-      <w:r>
-        <w:rPr>
-          <w:rFonts w:eastAsiaTheme="minorEastAsia"/>
-        </w:rPr>
-        <w:t xml:space="preserve">The size of this dip is also similar to the </w:t>
-      </w:r>
-      <w:r>
-        <w:rPr>
-          <w:rFonts w:eastAsiaTheme="minorEastAsia"/>
-        </w:rPr>
-        <w:t>seeing. Like the pin hole the dip must be placed where the PSF form (see fig!!!)</w:t>
-      </w:r>
-    </w:p>
-    <w:p>
-      <w:r>
-        <w:t xml:space="preserve">The way to interpret this signal is extensively explained by Surdej et al (2011), and in short consist in fitting the signal which one is plotted in figure !!!. </w:t>
-      </w:r>
-    </w:p>
-    <w:p/>
-    <w:p>
-      <w:r>
-        <w:t>The rest of this article will</w:t>
-      </w:r>
-      <w:r>
-        <w:t xml:space="preserve"> </w:t>
-      </w:r>
-      <w:r>
-        <w:t>compare only the signals themselves under ideal condition, then adding only the atmosphere. There will be a quick comparison with experimental result. The third part will be a discussion on what is the optimal compromise between sampling of both signals and performance.</w:t>
-      </w:r>
     </w:p>
     <w:p>
       <w:pPr>
         <w:pStyle w:val="Heading1"/>
       </w:pPr>
       <w:r>
-        <w:lastRenderedPageBreak/>
         <w:t>The fisher information and the Cramer Rao Lower bound</w:t>
       </w:r>
     </w:p>
     <w:p>
-      <w:r>
-        <w:t>This article make the use of the fisher information as developed in Noethe et al(2007) and used in Surdej et al (2011). This section only remind the reader of the essential point used in this article.</w:t>
-      </w:r>
-    </w:p>
-    <w:p>
-      <w:r>
-        <w:t>The fisher is defined as:</w:t>
+      <w:pPr>
+        <w:pStyle w:val="Standard"/>
+      </w:pPr>
+      <w:r>
+        <w:t xml:space="preserve">This </w:t>
+      </w:r>
+      <w:r>
+        <w:t>application</w:t>
+      </w:r>
+      <w:r>
+        <w:t xml:space="preserve"> of the </w:t>
+      </w:r>
+      <w:r>
+        <w:t>Fisher</w:t>
+      </w:r>
+      <w:r>
+        <w:t xml:space="preserve"> information </w:t>
+      </w:r>
+      <w:r>
+        <w:t>to</w:t>
+      </w:r>
+      <w:r>
+        <w:t xml:space="preserve"> phase measurements has been discussed by </w:t>
+      </w:r>
+      <w:r>
+        <w:t xml:space="preserve">Noethe et al(2007) and used </w:t>
+      </w:r>
+      <w:r>
+        <w:t>by</w:t>
+      </w:r>
+      <w:r>
+        <w:t xml:space="preserve"> Surdej et al (2011). This section only </w:t>
+      </w:r>
+      <w:r>
+        <w:t>summarizes</w:t>
+      </w:r>
+      <w:r>
+        <w:t xml:space="preserve"> the essential </w:t>
+      </w:r>
+      <w:r>
+        <w:t>features of the Fisher information</w:t>
+      </w:r>
+      <w:r>
+        <w:t>.</w:t>
+      </w:r>
+    </w:p>
+    <w:p>
+      <w:pPr>
+        <w:pStyle w:val="Standard"/>
+      </w:pPr>
+      <w:r>
+        <w:t xml:space="preserve">The </w:t>
+      </w:r>
+      <w:r>
+        <w:t xml:space="preserve">Fisher information can be </w:t>
+      </w:r>
+      <w:r>
+        <w:t xml:space="preserve">defined </w:t>
+      </w:r>
+      <w:r>
+        <w:t>by</w:t>
       </w:r>
     </w:p>
     <w:p>
@@ -225,6 +784,7 @@
             <w:rPr>
               <w:rFonts w:ascii="Cambria Math" w:hAnsi="Cambria Math"/>
             </w:rPr>
+            <w:lastRenderedPageBreak/>
             <m:t>I</m:t>
           </m:r>
           <m:d>
@@ -400,6 +960,7 @@
     </w:p>
     <w:p>
       <w:pPr>
+        <w:pStyle w:val="Standard"/>
         <w:rPr>
           <w:rFonts w:eastAsiaTheme="minorEastAsia"/>
         </w:rPr>
@@ -445,21 +1006,36 @@
         <w:rPr>
           <w:rFonts w:eastAsiaTheme="minorEastAsia"/>
         </w:rPr>
-        <w:t xml:space="preserve"> being the probability that a photon will land at any given position </w:t>
+        <w:t xml:space="preserve"> being the probability that a photon will </w:t>
+      </w:r>
+      <w:r>
+        <w:t>be detected</w:t>
+      </w:r>
+      <w:r>
+        <w:rPr>
+          <w:rFonts w:eastAsiaTheme="minorEastAsia"/>
+        </w:rPr>
+        <w:t xml:space="preserve"> at </w:t>
+      </w:r>
+      <w:r>
+        <w:t xml:space="preserve">the location </w:t>
       </w:r>
       <m:oMath>
         <m:r>
           <w:rPr>
-            <w:rFonts w:ascii="Cambria Math" w:eastAsiaTheme="minorEastAsia" w:hAnsi="Cambria Math"/>
+            <w:rFonts w:ascii="Cambria Math" w:hAnsi="Cambria Math"/>
           </w:rPr>
           <m:t>x</m:t>
         </m:r>
       </m:oMath>
       <w:r>
-        <w:rPr>
-          <w:rFonts w:eastAsiaTheme="minorEastAsia"/>
-        </w:rPr>
-        <w:t xml:space="preserve"> knowing that the relative piston step is </w:t>
+        <w:t xml:space="preserve">on the detector in the exit pupil, if the </w:t>
+      </w:r>
+      <w:r>
+        <w:rPr>
+          <w:rFonts w:eastAsiaTheme="minorEastAsia"/>
+        </w:rPr>
+        <w:t xml:space="preserve">relative piston step is </w:t>
       </w:r>
       <m:oMath>
         <m:r>
@@ -479,115 +1055,115 @@
         <w:rPr>
           <w:rFonts w:eastAsiaTheme="minorEastAsia"/>
         </w:rPr>
-        <w:t xml:space="preserve"> In practice, a single photon has an equal probability to enter at any given </w:t>
+        <w:t xml:space="preserve"> </w:t>
+      </w:r>
+      <w:r>
+        <w:t xml:space="preserve">Furthermore, the integral of </w:t>
       </w:r>
       <m:oMath>
         <m:r>
           <w:rPr>
-            <w:rFonts w:ascii="Cambria Math" w:eastAsiaTheme="minorEastAsia" w:hAnsi="Cambria Math"/>
+            <w:rFonts w:ascii="Cambria Math" w:hAnsi="Cambria Math"/>
           </w:rPr>
-          <m:t>x</m:t>
+          <m:t>p(x|θ)</m:t>
         </m:r>
       </m:oMath>
       <w:r>
-        <w:rPr>
-          <w:rFonts w:eastAsiaTheme="minorEastAsia"/>
-        </w:rPr>
-        <w:t xml:space="preserve"> the entrance pupil but after going through the sensor will have a probability </w:t>
+        <w:t xml:space="preserve">over the pupil is equal to 1, expressing that the definition is valid for </w:t>
+      </w:r>
+      <w:r>
+        <w:rPr>
+          <w:rFonts w:eastAsiaTheme="minorEastAsia"/>
+        </w:rPr>
+        <w:t>a single photon</w:t>
+      </w:r>
+      <w:r>
+        <w:t>. The Fisher</w:t>
+      </w:r>
+      <w:r>
+        <w:rPr>
+          <w:rFonts w:eastAsiaTheme="minorEastAsia"/>
+        </w:rPr>
+        <w:t xml:space="preserve"> information</w:t>
+      </w:r>
+      <w:r>
+        <w:t xml:space="preserve"> is related to </w:t>
+      </w:r>
+      <w:r>
+        <w:rPr>
+          <w:rFonts w:eastAsiaTheme="minorEastAsia"/>
+        </w:rPr>
+        <w:t xml:space="preserve">the </w:t>
+      </w:r>
+      <w:r>
+        <w:t xml:space="preserve"> </w:t>
+      </w:r>
+      <w:r>
+        <w:rPr>
+          <w:rFonts w:eastAsiaTheme="minorEastAsia"/>
+        </w:rPr>
+        <w:t>lower bound</w:t>
+      </w:r>
+      <w:r>
+        <w:t xml:space="preserve"> (Cramer-Rao bound) with which the parameter</w:t>
       </w:r>
       <m:oMath>
         <m:r>
           <w:rPr>
-            <w:rFonts w:ascii="Cambria Math" w:eastAsiaTheme="minorEastAsia" w:hAnsi="Cambria Math"/>
-          </w:rPr>
-          <m:t>p</m:t>
-        </m:r>
-        <m:d>
-          <m:dPr>
-            <m:ctrlPr>
-              <w:rPr>
-                <w:rFonts w:ascii="Cambria Math" w:eastAsiaTheme="minorEastAsia" w:hAnsi="Cambria Math"/>
-                <w:i/>
-              </w:rPr>
-            </m:ctrlPr>
-          </m:dPr>
-          <m:e>
-            <m:r>
-              <w:rPr>
-                <w:rFonts w:ascii="Cambria Math" w:eastAsiaTheme="minorEastAsia" w:hAnsi="Cambria Math"/>
-              </w:rPr>
-              <m:t>x</m:t>
-            </m:r>
-          </m:e>
-          <m:e>
-            <m:r>
-              <w:rPr>
-                <w:rFonts w:ascii="Cambria Math" w:eastAsiaTheme="minorEastAsia" w:hAnsi="Cambria Math"/>
-              </w:rPr>
-              <m:t>θ</m:t>
-            </m:r>
-          </m:e>
-        </m:d>
-      </m:oMath>
-      <w:r>
-        <w:rPr>
-          <w:rFonts w:eastAsiaTheme="minorEastAsia"/>
-        </w:rPr>
-        <w:t xml:space="preserve"> to land on the exit pupil plan. Then a very broad way of interpreting the fisher information, is to say that for any given </w:t>
-      </w:r>
-      <m:oMath>
-        <m:r>
-          <w:rPr>
-            <w:rFonts w:ascii="Cambria Math" w:eastAsiaTheme="minorEastAsia" w:hAnsi="Cambria Math"/>
+            <w:rFonts w:ascii="Cambria Math" w:hAnsi="Cambria Math"/>
           </w:rPr>
           <m:t>θ</m:t>
         </m:r>
       </m:oMath>
       <w:r>
-        <w:rPr>
-          <w:rFonts w:eastAsiaTheme="minorEastAsia"/>
-        </w:rPr>
-        <w:t xml:space="preserve"> the probability will vary of the fisher information. Another way of looking at it </w:t>
-      </w:r>
-      <w:r>
-        <w:rPr>
-          <w:rFonts w:eastAsiaTheme="minorEastAsia"/>
-        </w:rPr>
-        <w:t xml:space="preserve">is to use the link between </w:t>
-      </w:r>
-      <w:r>
-        <w:rPr>
-          <w:rFonts w:eastAsiaTheme="minorEastAsia"/>
-        </w:rPr>
-        <w:t xml:space="preserve">the fisher information and the </w:t>
-      </w:r>
-      <w:r>
-        <w:rPr>
-          <w:rFonts w:eastAsiaTheme="minorEastAsia"/>
-        </w:rPr>
-        <w:t>Cramer</w:t>
-      </w:r>
-      <w:r>
-        <w:rPr>
-          <w:rFonts w:eastAsiaTheme="minorEastAsia"/>
-        </w:rPr>
-        <w:t xml:space="preserve"> </w:t>
-      </w:r>
-      <w:r>
-        <w:rPr>
-          <w:rFonts w:eastAsiaTheme="minorEastAsia"/>
-        </w:rPr>
-        <w:t>Rao</w:t>
-      </w:r>
-      <w:r>
-        <w:rPr>
-          <w:rFonts w:eastAsiaTheme="minorEastAsia"/>
-        </w:rPr>
-        <w:t xml:space="preserve"> lower bound:</w:t>
-      </w:r>
-    </w:p>
-    <w:p>
-      <w:pPr>
+        <w:t xml:space="preserve"> can be estimated from the signal </w:t>
+      </w:r>
+      <m:oMath>
+        <m:r>
+          <w:rPr>
+            <w:rFonts w:ascii="Cambria Math" w:hAnsi="Cambria Math"/>
+          </w:rPr>
+          <m:t>p(x|θ)</m:t>
+        </m:r>
+      </m:oMath>
+      <w:r>
+        <w:t xml:space="preserve">. For </w:t>
+      </w:r>
+      <m:oMath>
+        <m:sSub>
+          <m:sSubPr>
+            <m:ctrlPr>
+              <w:rPr>
+                <w:rFonts w:ascii="Cambria Math" w:hAnsi="Cambria Math"/>
+                <w:i/>
+              </w:rPr>
+            </m:ctrlPr>
+          </m:sSubPr>
+          <m:e>
+            <m:r>
+              <w:rPr>
+                <w:rFonts w:ascii="Cambria Math" w:hAnsi="Cambria Math"/>
+              </w:rPr>
+              <m:t>N</m:t>
+            </m:r>
+          </m:e>
+          <m:sub>
+            <m:r>
+              <w:rPr>
+                <w:rFonts w:ascii="Cambria Math" w:hAnsi="Cambria Math"/>
+              </w:rPr>
+              <m:t>photon</m:t>
+            </m:r>
+          </m:sub>
+        </m:sSub>
+      </m:oMath>
+      <w:r>
+        <w:t xml:space="preserve"> the Cramer-Rao bound (CR) is given by</w:t>
+      </w:r>
+    </w:p>
+    <w:p>
+      <w:pPr>
+        <w:pStyle w:val="Standard"/>
         <w:jc w:val="center"/>
         <w:rPr>
           <w:rFonts w:eastAsiaTheme="minorEastAsia"/>
@@ -725,15 +1301,27 @@
       </w:r>
     </w:p>
     <w:p>
-      <w:r>
-        <w:t xml:space="preserve">Hence this define that for a given number for photon and piston step it is impossible to do a measurement better than the Cramer Rao bound. But more generally for any given sensor the absolute limit </w:t>
-      </w:r>
-      <w:r>
-        <w:t>is:</w:t>
-      </w:r>
-    </w:p>
-    <w:p>
-      <w:pPr>
+      <w:pPr>
+        <w:pStyle w:val="Standard"/>
+      </w:pPr>
+      <w:r>
+        <w:t xml:space="preserve">For the measurement of a piston step </w:t>
+      </w:r>
+      <m:oMath>
+        <m:r>
+          <w:rPr>
+            <w:rFonts w:ascii="Cambria Math" w:hAnsi="Cambria Math"/>
+          </w:rPr>
+          <m:t>θ</m:t>
+        </m:r>
+      </m:oMath>
+      <w:r>
+        <w:t>the fundamental limit is given by [?]</w:t>
+      </w:r>
+    </w:p>
+    <w:p>
+      <w:pPr>
+        <w:pStyle w:val="Standard"/>
         <w:jc w:val="center"/>
         <w:rPr>
           <w:rFonts w:eastAsiaTheme="minorEastAsia"/>
@@ -843,67 +1431,711 @@
         <w:rPr>
           <w:rFonts w:eastAsiaTheme="minorEastAsia"/>
         </w:rPr>
-        <w:t xml:space="preserve">    (2)</w:t>
-      </w:r>
-    </w:p>
-    <w:p>
-      <w:r>
-        <w:t xml:space="preserve">This bound is reached when the Fischer information is 1. Please note that the unit of </w:t>
-      </w:r>
-      <w:r>
-        <w:t xml:space="preserve">(1) is the unit of </w:t>
+        <w:t xml:space="preserve">   (2)</w:t>
+      </w:r>
+    </w:p>
+    <w:p>
+      <w:pPr>
+        <w:pStyle w:val="Standard"/>
+      </w:pPr>
+      <w:r>
+        <w:t>All calculations will be done for one photon and</w:t>
+      </w:r>
+      <w:r>
+        <w:t xml:space="preserve"> the </w:t>
+      </w:r>
+      <w:r>
+        <w:t>normalized Fisher</w:t>
+      </w:r>
+      <w:r>
+        <w:t xml:space="preserve"> information </w:t>
+      </w:r>
+      <w:r>
+        <w:t>and</w:t>
+      </w:r>
+      <w:r>
+        <w:t xml:space="preserve"> the </w:t>
+      </w:r>
+      <w:r>
+        <w:t>Cramer-Rao bound will be defined by</w:t>
+      </w:r>
+    </w:p>
+    <w:p>
+      <w:pPr>
+        <w:pStyle w:val="Standard"/>
+      </w:pPr>
+      <m:oMathPara>
+        <m:oMath>
+          <m:acc>
+            <m:accPr>
+              <m:chr m:val="̃"/>
+              <m:ctrlPr>
+                <w:rPr>
+                  <w:rFonts w:ascii="Cambria Math" w:hAnsi="Cambria Math"/>
+                  <w:i/>
+                </w:rPr>
+              </m:ctrlPr>
+            </m:accPr>
+            <m:e>
+              <m:r>
+                <w:rPr>
+                  <w:rFonts w:ascii="Cambria Math" w:hAnsi="Cambria Math"/>
+                </w:rPr>
+                <m:t>I</m:t>
+              </m:r>
+            </m:e>
+          </m:acc>
+          <m:r>
+            <w:rPr>
+              <w:rFonts w:ascii="Cambria Math" w:hAnsi="Cambria Math"/>
+            </w:rPr>
+            <m:t>=I</m:t>
+          </m:r>
+          <m:f>
+            <m:fPr>
+              <m:ctrlPr>
+                <w:rPr>
+                  <w:rFonts w:ascii="Cambria Math" w:hAnsi="Cambria Math"/>
+                  <w:i/>
+                </w:rPr>
+              </m:ctrlPr>
+            </m:fPr>
+            <m:num>
+              <m:r>
+                <w:rPr>
+                  <w:rFonts w:ascii="Cambria Math" w:hAnsi="Cambria Math"/>
+                </w:rPr>
+                <m:t>λ</m:t>
+              </m:r>
+            </m:num>
+            <m:den>
+              <m:r>
+                <w:rPr>
+                  <w:rFonts w:ascii="Cambria Math" w:hAnsi="Cambria Math"/>
+                </w:rPr>
+                <m:t>2π</m:t>
+              </m:r>
+            </m:den>
+          </m:f>
+        </m:oMath>
+      </m:oMathPara>
+    </w:p>
+    <w:p>
+      <w:pPr>
+        <w:pStyle w:val="Standard"/>
+      </w:pPr>
+      <m:oMathPara>
+        <m:oMath>
+          <m:sSub>
+            <m:sSubPr>
+              <m:ctrlPr>
+                <w:rPr>
+                  <w:rFonts w:ascii="Cambria Math" w:hAnsi="Cambria Math"/>
+                  <w:i/>
+                </w:rPr>
+              </m:ctrlPr>
+            </m:sSubPr>
+            <m:e>
+              <m:acc>
+                <m:accPr>
+                  <m:chr m:val="̃"/>
+                  <m:ctrlPr>
+                    <w:rPr>
+                      <w:rFonts w:ascii="Cambria Math" w:hAnsi="Cambria Math"/>
+                      <w:i/>
+                    </w:rPr>
+                  </m:ctrlPr>
+                </m:accPr>
+                <m:e>
+                  <m:r>
+                    <w:rPr>
+                      <w:rFonts w:ascii="Cambria Math" w:hAnsi="Cambria Math"/>
+                    </w:rPr>
+                    <m:t>σ</m:t>
+                  </m:r>
+                </m:e>
+              </m:acc>
+            </m:e>
+            <m:sub>
+              <m:r>
+                <w:rPr>
+                  <w:rFonts w:ascii="Cambria Math" w:hAnsi="Cambria Math"/>
+                </w:rPr>
+                <m:t>CR</m:t>
+              </m:r>
+            </m:sub>
+          </m:sSub>
+          <m:r>
+            <w:rPr>
+              <w:rFonts w:ascii="Cambria Math" w:hAnsi="Cambria Math"/>
+            </w:rPr>
+            <m:t>=</m:t>
+          </m:r>
+          <m:sSub>
+            <m:sSubPr>
+              <m:ctrlPr>
+                <w:rPr>
+                  <w:rFonts w:ascii="Cambria Math" w:hAnsi="Cambria Math"/>
+                  <w:i/>
+                </w:rPr>
+              </m:ctrlPr>
+            </m:sSubPr>
+            <m:e>
+              <m:r>
+                <w:rPr>
+                  <w:rFonts w:ascii="Cambria Math" w:hAnsi="Cambria Math"/>
+                </w:rPr>
+                <m:t>σ</m:t>
+              </m:r>
+            </m:e>
+            <m:sub>
+              <m:r>
+                <w:rPr>
+                  <w:rFonts w:ascii="Cambria Math" w:hAnsi="Cambria Math"/>
+                </w:rPr>
+                <m:t>CR</m:t>
+              </m:r>
+            </m:sub>
+          </m:sSub>
+          <m:f>
+            <m:fPr>
+              <m:ctrlPr>
+                <w:rPr>
+                  <w:rFonts w:ascii="Cambria Math" w:hAnsi="Cambria Math"/>
+                  <w:i/>
+                </w:rPr>
+              </m:ctrlPr>
+            </m:fPr>
+            <m:num>
+              <m:r>
+                <w:rPr>
+                  <w:rFonts w:ascii="Cambria Math" w:hAnsi="Cambria Math"/>
+                </w:rPr>
+                <m:t>λ</m:t>
+              </m:r>
+            </m:num>
+            <m:den>
+              <m:r>
+                <w:rPr>
+                  <w:rFonts w:ascii="Cambria Math" w:hAnsi="Cambria Math"/>
+                </w:rPr>
+                <m:t>2π</m:t>
+              </m:r>
+            </m:den>
+          </m:f>
+        </m:oMath>
+      </m:oMathPara>
+    </w:p>
+    <w:p>
+      <w:pPr>
+        <w:pStyle w:val="Standard"/>
+      </w:pPr>
+      <w:r>
+        <w:t xml:space="preserve">The fundamental limit for both </w:t>
+      </w:r>
+      <m:oMath>
+        <m:acc>
+          <m:accPr>
+            <m:chr m:val="̃"/>
+            <m:ctrlPr>
+              <w:rPr>
+                <w:rFonts w:ascii="Cambria Math" w:hAnsi="Cambria Math"/>
+                <w:i/>
+              </w:rPr>
+            </m:ctrlPr>
+          </m:accPr>
+          <m:e>
+            <m:r>
+              <w:rPr>
+                <w:rFonts w:ascii="Cambria Math" w:hAnsi="Cambria Math"/>
+              </w:rPr>
+              <m:t>I</m:t>
+            </m:r>
+          </m:e>
+        </m:acc>
+      </m:oMath>
+      <w:r>
+        <w:t xml:space="preserve"> and</w:t>
+      </w:r>
+      <w:r>
+        <w:t xml:space="preserve"> </w:t>
+      </w:r>
+      <m:oMath>
+        <m:sSub>
+          <m:sSubPr>
+            <m:ctrlPr>
+              <w:rPr>
+                <w:rFonts w:ascii="Cambria Math" w:hAnsi="Cambria Math"/>
+                <w:i/>
+              </w:rPr>
+            </m:ctrlPr>
+          </m:sSubPr>
+          <m:e>
+            <m:acc>
+              <m:accPr>
+                <m:chr m:val="̃"/>
+                <m:ctrlPr>
+                  <w:rPr>
+                    <w:rFonts w:ascii="Cambria Math" w:hAnsi="Cambria Math"/>
+                    <w:i/>
+                  </w:rPr>
+                </m:ctrlPr>
+              </m:accPr>
+              <m:e>
+                <m:r>
+                  <w:rPr>
+                    <w:rFonts w:ascii="Cambria Math" w:hAnsi="Cambria Math"/>
+                  </w:rPr>
+                  <m:t>σ</m:t>
+                </m:r>
+              </m:e>
+            </m:acc>
+          </m:e>
+          <m:sub>
+            <m:r>
+              <w:rPr>
+                <w:rFonts w:ascii="Cambria Math" w:hAnsi="Cambria Math"/>
+              </w:rPr>
+              <m:t>CR</m:t>
+            </m:r>
+          </m:sub>
+        </m:sSub>
+      </m:oMath>
+      <w:r>
+        <w:t xml:space="preserve"> will then be equal to 1.</w:t>
+      </w:r>
+    </w:p>
+    <w:p>
+      <w:pPr>
+        <w:pStyle w:val="Heading1"/>
+      </w:pPr>
+      <w:r>
+        <w:t>Comparison</w:t>
+      </w:r>
+      <w:r>
+        <w:t xml:space="preserve"> between ideal pin hole and phase contrast</w:t>
+      </w:r>
+    </w:p>
+    <w:p>
+      <w:pPr>
+        <w:pStyle w:val="Heading2"/>
+      </w:pPr>
+      <w:r>
+        <w:t>Diffraction limited case</w:t>
+      </w:r>
+    </w:p>
+    <w:p>
+      <w:pPr>
+        <w:pStyle w:val="Standard"/>
+      </w:pPr>
+      <w:r>
+        <w:fldChar w:fldCharType="begin"/>
+      </w:r>
+      <w:r>
+        <w:instrText xml:space="preserve"> REF _Ref514147663 \h </w:instrText>
+      </w:r>
+      <w:r>
+        <w:fldChar w:fldCharType="separate"/>
+      </w:r>
+      <w:r>
+        <w:t xml:space="preserve">Figure </w:t>
+      </w:r>
+      <w:r>
+        <w:rPr>
+          <w:noProof/>
+        </w:rPr>
+        <w:t>1</w:t>
+      </w:r>
+      <w:r>
+        <w:fldChar w:fldCharType="end"/>
+      </w:r>
+      <w:r>
+        <w:t xml:space="preserve"> and </w:t>
+      </w:r>
+      <w:r>
+        <w:fldChar w:fldCharType="begin"/>
+      </w:r>
+      <w:r>
+        <w:instrText xml:space="preserve"> REF _Ref514147648 \h </w:instrText>
+      </w:r>
+      <w:r>
+        <w:fldChar w:fldCharType="separate"/>
+      </w:r>
+      <w:r>
+        <w:t xml:space="preserve">Figure </w:t>
+      </w:r>
+      <w:r>
+        <w:rPr>
+          <w:noProof/>
+        </w:rPr>
+        <w:t>2</w:t>
+      </w:r>
+      <w:r>
+        <w:fldChar w:fldCharType="end"/>
+      </w:r>
+      <w:r>
+        <w:t xml:space="preserve"> s</w:t>
+      </w:r>
+      <w:r>
+        <w:t xml:space="preserve">hows typical signals for the two sensors without atmospheric effects as functions of the phase step and monochromatic light. In both cases the size of the pinhole is </w:t>
+      </w:r>
+      <m:oMath>
+        <m:r>
+          <m:rPr>
+            <m:sty m:val="p"/>
+          </m:rPr>
+          <w:rPr>
+            <w:rFonts w:ascii="Cambria Math" w:hAnsi="Cambria Math"/>
+          </w:rPr>
+          <m:t>1,5</m:t>
+        </m:r>
+        <m:f>
+          <m:fPr>
+            <m:ctrlPr>
+              <w:rPr>
+                <w:rFonts w:ascii="Cambria Math" w:hAnsi="Cambria Math"/>
+              </w:rPr>
+            </m:ctrlPr>
+          </m:fPr>
+          <m:num>
+            <m:r>
+              <w:rPr>
+                <w:rFonts w:ascii="Cambria Math" w:hAnsi="Cambria Math"/>
+              </w:rPr>
+              <m:t>λ</m:t>
+            </m:r>
+          </m:num>
+          <m:den>
+            <m:r>
+              <w:rPr>
+                <w:rFonts w:ascii="Cambria Math" w:hAnsi="Cambria Math"/>
+              </w:rPr>
+              <m:t>D</m:t>
+            </m:r>
+          </m:den>
+        </m:f>
+      </m:oMath>
+      <w:r>
+        <w:t xml:space="preserve">,  where </w:t>
       </w:r>
       <m:oMath>
         <m:r>
           <w:rPr>
             <w:rFonts w:ascii="Cambria Math" w:hAnsi="Cambria Math"/>
           </w:rPr>
-          <m:t>θ</m:t>
+          <m:t>D</m:t>
         </m:r>
       </m:oMath>
       <w:r>
-        <w:rPr>
-          <w:rFonts w:eastAsiaTheme="minorEastAsia"/>
-        </w:rPr>
-        <w:t xml:space="preserve"> while the unit of (2) is the unit of </w:t>
+        <w:t>is the diameter of the aperture.</w:t>
+      </w:r>
+    </w:p>
+    <w:p>
+      <w:pPr>
+        <w:pStyle w:val="Standard"/>
+      </w:pPr>
+      <w:r>
+        <w:t xml:space="preserve">The signal of the pinhole is always symmetric around </w:t>
       </w:r>
       <m:oMath>
         <m:r>
           <w:rPr>
-            <w:rFonts w:ascii="Cambria Math" w:eastAsiaTheme="minorEastAsia" w:hAnsi="Cambria Math"/>
+            <w:rFonts w:ascii="Cambria Math" w:hAnsi="Cambria Math"/>
           </w:rPr>
-          <m:t>λ</m:t>
+          <m:t>x=0</m:t>
         </m:r>
       </m:oMath>
       <w:r>
-        <w:rPr>
-          <w:rFonts w:eastAsiaTheme="minorEastAsia"/>
-        </w:rPr>
-        <w:t xml:space="preserve">. </w:t>
-      </w:r>
-    </w:p>
-    <w:p>
-      <w:pPr>
-        <w:pStyle w:val="Heading1"/>
-      </w:pPr>
-      <w:r>
+        <w:t xml:space="preserve">, whereas, in general, the symmetry of the phase contrast sensor is a superposition of a symmetric and an antisymmetric signal. </w:t>
+      </w:r>
+      <w:r>
+        <w:rPr>
+          <w:highlight w:val="yellow"/>
+        </w:rPr>
+        <w:t xml:space="preserve">With the particular choice of </w:t>
+      </w:r>
+      <m:oMath>
+        <m:f>
+          <m:fPr>
+            <m:ctrlPr>
+              <w:rPr>
+                <w:rFonts w:ascii="Cambria Math" w:hAnsi="Cambria Math"/>
+                <w:i/>
+                <w:highlight w:val="yellow"/>
+              </w:rPr>
+            </m:ctrlPr>
+          </m:fPr>
+          <m:num>
+            <m:r>
+              <w:rPr>
+                <w:rFonts w:ascii="Cambria Math" w:hAnsi="Cambria Math"/>
+                <w:highlight w:val="yellow"/>
+              </w:rPr>
+              <m:t>λ</m:t>
+            </m:r>
+          </m:num>
+          <m:den>
+            <m:r>
+              <w:rPr>
+                <w:rFonts w:ascii="Cambria Math" w:hAnsi="Cambria Math"/>
+                <w:highlight w:val="yellow"/>
+              </w:rPr>
+              <m:t>4</m:t>
+            </m:r>
+          </m:den>
+        </m:f>
+      </m:oMath>
+      <w:r>
+        <w:rPr>
+          <w:highlight w:val="yellow"/>
+        </w:rPr>
+        <w:t xml:space="preserve"> for the phase shift introduced by the mask, the signal is purely antisymmetric</w:t>
+      </w:r>
+      <w:r>
+        <w:rPr>
+          <w:highlight w:val="yellow"/>
+        </w:rPr>
+        <w:t xml:space="preserve"> </w:t>
+      </w:r>
+      <w:r>
+        <w:rPr>
+          <w:highlight w:val="cyan"/>
+        </w:rPr>
+        <w:t>(</w:t>
+      </w:r>
+      <w:r>
+        <w:rPr>
+          <w:highlight w:val="cyan"/>
+        </w:rPr>
+        <w:t xml:space="preserve">comment: </w:t>
+      </w:r>
+      <w:r>
+        <w:rPr>
+          <w:highlight w:val="cyan"/>
+        </w:rPr>
+        <w:t xml:space="preserve">nope this is wrong, this choice of </w:t>
+      </w:r>
+      <m:oMath>
+        <m:sSub>
+          <m:sSubPr>
+            <m:ctrlPr>
+              <w:rPr>
+                <w:rFonts w:ascii="Cambria Math" w:hAnsi="Cambria Math"/>
+                <w:i/>
+                <w:highlight w:val="cyan"/>
+              </w:rPr>
+            </m:ctrlPr>
+          </m:sSubPr>
+          <m:e>
+            <m:r>
+              <w:rPr>
+                <w:rFonts w:ascii="Cambria Math" w:hAnsi="Cambria Math"/>
+                <w:highlight w:val="cyan"/>
+              </w:rPr>
+              <m:t>ψ</m:t>
+            </m:r>
+          </m:e>
+          <m:sub>
+            <m:r>
+              <w:rPr>
+                <w:rFonts w:ascii="Cambria Math" w:hAnsi="Cambria Math"/>
+                <w:highlight w:val="cyan"/>
+              </w:rPr>
+              <m:t>0</m:t>
+            </m:r>
+          </m:sub>
+        </m:sSub>
+      </m:oMath>
+      <w:r>
+        <w:rPr>
+          <w:highlight w:val="cyan"/>
+        </w:rPr>
+        <w:t xml:space="preserve"> allow the anti-symmetric part to have a higher influence on the </w:t>
+      </w:r>
+      <w:r>
+        <w:rPr>
+          <w:highlight w:val="cyan"/>
+        </w:rPr>
         <w:lastRenderedPageBreak/>
-        <w:t>Comparison</w:t>
-      </w:r>
-      <w:r>
-        <w:t xml:space="preserve"> between ideal pin hole and phase contrast</w:t>
-      </w:r>
-    </w:p>
-    <w:p>
-      <w:pPr>
-        <w:pStyle w:val="Heading2"/>
-      </w:pPr>
-      <w:r>
-        <w:t>Diffraction limited case</w:t>
-      </w:r>
-    </w:p>
-    <w:p>
-      <w:pPr>
+        <w:t>signal over the piston</w:t>
+      </w:r>
+      <w:r>
+        <w:rPr>
+          <w:highlight w:val="cyan"/>
+        </w:rPr>
+        <w:t xml:space="preserve"> </w:t>
+      </w:r>
+      <w:r>
+        <w:rPr>
+          <w:highlight w:val="cyan"/>
+        </w:rPr>
+        <w:t xml:space="preserve">step domain </w:t>
+      </w:r>
+      <m:oMath>
+        <m:r>
+          <w:rPr>
+            <w:rFonts w:ascii="Cambria Math" w:hAnsi="Cambria Math"/>
+            <w:highlight w:val="cyan"/>
+          </w:rPr>
+          <m:t>~</m:t>
+        </m:r>
+        <m:d>
+          <m:dPr>
+            <m:begChr m:val="["/>
+            <m:endChr m:val="]"/>
+            <m:ctrlPr>
+              <w:rPr>
+                <w:rFonts w:ascii="Cambria Math" w:hAnsi="Cambria Math"/>
+                <w:i/>
+                <w:highlight w:val="cyan"/>
+              </w:rPr>
+            </m:ctrlPr>
+          </m:dPr>
+          <m:e>
+            <m:r>
+              <w:rPr>
+                <w:rFonts w:ascii="Cambria Math" w:hAnsi="Cambria Math"/>
+                <w:highlight w:val="cyan"/>
+              </w:rPr>
+              <m:t>0;</m:t>
+            </m:r>
+            <m:f>
+              <m:fPr>
+                <m:ctrlPr>
+                  <w:rPr>
+                    <w:rFonts w:ascii="Cambria Math" w:hAnsi="Cambria Math"/>
+                    <w:i/>
+                    <w:highlight w:val="cyan"/>
+                  </w:rPr>
+                </m:ctrlPr>
+              </m:fPr>
+              <m:num>
+                <m:r>
+                  <w:rPr>
+                    <w:rFonts w:ascii="Cambria Math" w:hAnsi="Cambria Math"/>
+                    <w:highlight w:val="cyan"/>
+                  </w:rPr>
+                  <m:t>λ</m:t>
+                </m:r>
+              </m:num>
+              <m:den>
+                <m:r>
+                  <w:rPr>
+                    <w:rFonts w:ascii="Cambria Math" w:hAnsi="Cambria Math"/>
+                    <w:highlight w:val="cyan"/>
+                  </w:rPr>
+                  <m:t>4</m:t>
+                </m:r>
+              </m:den>
+            </m:f>
+          </m:e>
+        </m:d>
+      </m:oMath>
+      <w:r>
+        <w:rPr>
+          <w:highlight w:val="cyan"/>
+        </w:rPr>
+        <w:t xml:space="preserve"> and then over the domain </w:t>
+      </w:r>
+      <m:oMath>
+        <m:d>
+          <m:dPr>
+            <m:begChr m:val="["/>
+            <m:endChr m:val="]"/>
+            <m:ctrlPr>
+              <w:rPr>
+                <w:rFonts w:ascii="Cambria Math" w:hAnsi="Cambria Math"/>
+                <w:i/>
+                <w:highlight w:val="cyan"/>
+              </w:rPr>
+            </m:ctrlPr>
+          </m:dPr>
+          <m:e>
+            <m:f>
+              <m:fPr>
+                <m:ctrlPr>
+                  <w:rPr>
+                    <w:rFonts w:ascii="Cambria Math" w:hAnsi="Cambria Math"/>
+                    <w:i/>
+                    <w:highlight w:val="cyan"/>
+                  </w:rPr>
+                </m:ctrlPr>
+              </m:fPr>
+              <m:num>
+                <m:r>
+                  <w:rPr>
+                    <w:rFonts w:ascii="Cambria Math" w:hAnsi="Cambria Math"/>
+                    <w:highlight w:val="cyan"/>
+                  </w:rPr>
+                  <m:t>λ</m:t>
+                </m:r>
+              </m:num>
+              <m:den>
+                <m:r>
+                  <w:rPr>
+                    <w:rFonts w:ascii="Cambria Math" w:hAnsi="Cambria Math"/>
+                    <w:highlight w:val="cyan"/>
+                  </w:rPr>
+                  <m:t>4</m:t>
+                </m:r>
+              </m:den>
+            </m:f>
+            <m:r>
+              <w:rPr>
+                <w:rFonts w:ascii="Cambria Math" w:hAnsi="Cambria Math"/>
+                <w:highlight w:val="cyan"/>
+              </w:rPr>
+              <m:t>;</m:t>
+            </m:r>
+            <m:f>
+              <m:fPr>
+                <m:ctrlPr>
+                  <w:rPr>
+                    <w:rFonts w:ascii="Cambria Math" w:hAnsi="Cambria Math"/>
+                    <w:i/>
+                    <w:highlight w:val="cyan"/>
+                  </w:rPr>
+                </m:ctrlPr>
+              </m:fPr>
+              <m:num>
+                <m:r>
+                  <w:rPr>
+                    <w:rFonts w:ascii="Cambria Math" w:hAnsi="Cambria Math"/>
+                    <w:highlight w:val="cyan"/>
+                  </w:rPr>
+                  <m:t>λ</m:t>
+                </m:r>
+              </m:num>
+              <m:den>
+                <m:r>
+                  <w:rPr>
+                    <w:rFonts w:ascii="Cambria Math" w:hAnsi="Cambria Math"/>
+                    <w:highlight w:val="cyan"/>
+                  </w:rPr>
+                  <m:t>2</m:t>
+                </m:r>
+              </m:den>
+            </m:f>
+          </m:e>
+        </m:d>
+        <m:r>
+          <w:rPr>
+            <w:rFonts w:ascii="Cambria Math" w:hAnsi="Cambria Math"/>
+            <w:highlight w:val="cyan"/>
+          </w:rPr>
+          <m:t xml:space="preserve"> </m:t>
+        </m:r>
+      </m:oMath>
+      <w:r>
+        <w:rPr>
+          <w:highlight w:val="cyan"/>
+        </w:rPr>
+        <w:t xml:space="preserve"> the symmetrical part is preeminent(see figure 5.5 of Isabelle’s thesis).</w:t>
+      </w:r>
+    </w:p>
+    <w:p>
+      <w:pPr>
+        <w:pStyle w:val="Caption"/>
         <w:keepNext/>
       </w:pPr>
       <w:r>
@@ -928,7 +2160,7 @@
                     </pic:cNvPicPr>
                   </pic:nvPicPr>
                   <pic:blipFill rotWithShape="1">
-                    <a:blip r:embed="rId6">
+                    <a:blip r:embed="rId10">
                       <a:extLst>
                         <a:ext uri="{28A0092B-C50C-407E-A947-70E740481C1C}">
                           <a14:useLocalDpi xmlns:a14="http://schemas.microsoft.com/office/drawing/2010/main" val="0"/>
@@ -962,14 +2194,12 @@
           </wp:inline>
         </w:drawing>
       </w:r>
-      <w:bookmarkStart w:id="0" w:name="_GoBack"/>
-      <w:bookmarkEnd w:id="0"/>
     </w:p>
     <w:p>
       <w:pPr>
         <w:pStyle w:val="Caption"/>
       </w:pPr>
-      <w:bookmarkStart w:id="1" w:name="_Ref513133527"/>
+      <w:bookmarkStart w:id="2" w:name="_Ref514067241"/>
       <w:r>
         <w:t xml:space="preserve">Figure </w:t>
       </w:r>
@@ -978,28 +2208,23 @@
           <w:rPr>
             <w:noProof/>
           </w:rPr>
-          <w:t>1</w:t>
+          <w:t>3</w:t>
         </w:r>
       </w:fldSimple>
-      <w:bookmarkEnd w:id="1"/>
-      <w:r>
-        <w:t>: left the sensitivity of the pin hole with respect to the relative piston step between the segment, right the same for the phase contrast sensor</w:t>
-      </w:r>
-    </w:p>
-    <w:p>
-      <w:pPr>
-        <w:rPr>
-          <w:rFonts w:eastAsiaTheme="minorEastAsia"/>
-        </w:rPr>
-      </w:pPr>
-      <w:r>
-        <w:t xml:space="preserve">In </w:t>
-      </w:r>
+      <w:bookmarkEnd w:id="2"/>
+      <w:r>
+        <w:t>: pin hole VS phase contrast without atmosphere</w:t>
+      </w:r>
+    </w:p>
+    <w:p>
+      <w:pPr>
+        <w:pStyle w:val="Standard"/>
+      </w:pPr>
       <w:r>
         <w:fldChar w:fldCharType="begin"/>
       </w:r>
       <w:r>
-        <w:instrText xml:space="preserve"> REF _Ref513133527 \h </w:instrText>
+        <w:instrText xml:space="preserve"> REF _Ref514067241 \h </w:instrText>
       </w:r>
       <w:r>
         <w:fldChar w:fldCharType="separate"/>
@@ -1011,30 +2236,45 @@
         <w:rPr>
           <w:noProof/>
         </w:rPr>
-        <w:t>1</w:t>
+        <w:t>3</w:t>
       </w:r>
       <w:r>
         <w:fldChar w:fldCharType="end"/>
       </w:r>
       <w:r>
-        <w:t xml:space="preserve"> </w:t>
-      </w:r>
-      <w:r>
-        <w:t xml:space="preserve">both sensor are placed in ideal condition: no atmosphere using a diffraction limited telescope and no aberration. Both graph show the fisher information content as the relative phase step between the two segment change. In both cases the chosen size of the pinhole has been </w:t>
-      </w:r>
-      <w:r>
-        <w:t>chosen</w:t>
-      </w:r>
-      <w:r>
-        <w:t xml:space="preserve"> </w:t>
+        <w:t xml:space="preserve"> shows</w:t>
+      </w:r>
+      <w:r>
+        <w:t xml:space="preserve"> the </w:t>
+      </w:r>
+      <w:r>
+        <w:t>Fisher</w:t>
+      </w:r>
+      <w:r>
+        <w:t xml:space="preserve"> information as </w:t>
+      </w:r>
+      <w:r>
+        <w:t xml:space="preserve">a function of </w:t>
+      </w:r>
+      <w:r>
+        <w:t xml:space="preserve">the </w:t>
+      </w:r>
+      <w:r>
+        <w:t xml:space="preserve">piston </w:t>
+      </w:r>
+      <w:r>
+        <w:t>step</w:t>
+      </w:r>
+      <w:r>
+        <w:t xml:space="preserve">, again with a </w:t>
+      </w:r>
+      <w:r>
+        <w:t xml:space="preserve">pinhole </w:t>
+      </w:r>
+      <w:r>
+        <w:t xml:space="preserve">or mask diameter of </w:t>
       </w:r>
       <m:oMath>
-        <m:r>
-          <w:rPr>
-            <w:rFonts w:ascii="Cambria Math" w:hAnsi="Cambria Math"/>
-          </w:rPr>
-          <m:t>1,5</m:t>
-        </m:r>
         <m:f>
           <m:fPr>
             <m:ctrlPr>
@@ -1057,62 +2297,494 @@
               <w:rPr>
                 <w:rFonts w:ascii="Cambria Math" w:hAnsi="Cambria Math"/>
               </w:rPr>
-              <m:t>D</m:t>
+              <m:t>4</m:t>
             </m:r>
           </m:den>
         </m:f>
       </m:oMath>
       <w:r>
-        <w:rPr>
-          <w:rFonts w:eastAsiaTheme="minorEastAsia"/>
-        </w:rPr>
-        <w:t xml:space="preserve">, </w:t>
+        <w:t>.</w:t>
+      </w:r>
+      <w:r>
+        <w:rPr>
+          <w:rFonts w:eastAsiaTheme="minorEastAsia"/>
+        </w:rPr>
+        <w:t xml:space="preserve"> This is not a</w:t>
+      </w:r>
+      <w:r>
+        <w:rPr>
+          <w:rFonts w:eastAsiaTheme="minorEastAsia"/>
+        </w:rPr>
+        <w:t>n</w:t>
+      </w:r>
+      <w:r>
+        <w:rPr>
+          <w:rFonts w:eastAsiaTheme="minorEastAsia"/>
+        </w:rPr>
+        <w:t xml:space="preserve"> </w:t>
+      </w:r>
+      <w:r>
+        <w:t>arbitrary choice</w:t>
+      </w:r>
+      <w:r>
+        <w:rPr>
+          <w:rFonts w:eastAsiaTheme="minorEastAsia"/>
+        </w:rPr>
+        <w:t xml:space="preserve">: in Surdej et al 2011, it </w:t>
+      </w:r>
+      <w:r>
+        <w:t>has been</w:t>
+      </w:r>
+      <w:r>
+        <w:rPr>
+          <w:rFonts w:eastAsiaTheme="minorEastAsia"/>
+        </w:rPr>
+        <w:t xml:space="preserve"> demonstrated that the optimal </w:t>
+      </w:r>
+      <w:r>
+        <w:t xml:space="preserve">diameter </w:t>
+      </w:r>
+      <w:r>
+        <w:rPr>
+          <w:rFonts w:eastAsiaTheme="minorEastAsia"/>
+        </w:rPr>
+        <w:t xml:space="preserve">size of the phase mask is </w:t>
+      </w:r>
+      <w:r>
+        <w:t xml:space="preserve">approximately </w:t>
+      </w:r>
+      <w:r>
+        <w:rPr>
+          <w:rFonts w:eastAsiaTheme="minorEastAsia"/>
+        </w:rPr>
+        <w:t xml:space="preserve">1.5 times the </w:t>
+      </w:r>
+      <w:r>
+        <w:t xml:space="preserve">diameter of </w:t>
+      </w:r>
+      <w:r>
+        <w:t xml:space="preserve">the </w:t>
+      </w:r>
+      <w:r>
+        <w:rPr>
+          <w:rFonts w:eastAsiaTheme="minorEastAsia"/>
+        </w:rPr>
+        <w:t>PSF</w:t>
+      </w:r>
+      <w:r>
+        <w:t xml:space="preserve">, in </w:t>
+      </w:r>
+      <w:r>
+        <w:rPr>
+          <w:rFonts w:eastAsiaTheme="minorEastAsia"/>
+        </w:rPr>
+        <w:t xml:space="preserve">this </w:t>
+      </w:r>
+      <w:r>
+        <w:t>case the diameter of the Airy disk.</w:t>
+      </w:r>
+    </w:p>
+    <w:p>
+      <w:pPr>
+        <w:pStyle w:val="Standard"/>
+      </w:pPr>
+      <w:r>
+        <w:t>The ma</w:t>
+      </w:r>
+      <w:r>
+        <w:t>j</w:t>
+      </w:r>
+      <w:r>
+        <w:t>or difference between the two sensors</w:t>
+      </w:r>
+      <w:r>
+        <w:rPr>
+          <w:rFonts w:eastAsiaTheme="minorEastAsia"/>
+        </w:rPr>
+        <w:t xml:space="preserve"> is that the phase contrast </w:t>
+      </w:r>
+      <w:r>
+        <w:t xml:space="preserve">sensor is sensitive, although with significant variations, for all piston steps, whereas the </w:t>
+      </w:r>
+      <w:r>
+        <w:rPr>
+          <w:rFonts w:eastAsiaTheme="minorEastAsia"/>
+        </w:rPr>
+        <w:t xml:space="preserve">sensitivity </w:t>
+      </w:r>
+      <w:r>
+        <w:t>of</w:t>
+      </w:r>
+      <w:r>
+        <w:rPr>
+          <w:rFonts w:eastAsiaTheme="minorEastAsia"/>
+        </w:rPr>
+        <w:t xml:space="preserve"> the pinhole </w:t>
+      </w:r>
+      <w:r>
+        <w:t>sensor goes</w:t>
+      </w:r>
+      <w:r>
+        <w:rPr>
+          <w:rFonts w:eastAsiaTheme="minorEastAsia"/>
+        </w:rPr>
+        <w:t xml:space="preserve"> to </w:t>
+      </w:r>
+      <w:r>
+        <w:t xml:space="preserve">0 </w:t>
+      </w:r>
+      <w:r>
+        <w:rPr>
+          <w:highlight w:val="yellow"/>
+        </w:rPr>
+        <w:t>for</w:t>
+      </w:r>
+      <w:r>
+        <w:t xml:space="preserve"> </w:t>
+      </w:r>
+      <w:r>
+        <w:rPr>
+          <w:highlight w:val="yellow"/>
+        </w:rPr>
+        <w:t>$\lambda \</w:t>
+      </w:r>
+      <w:proofErr w:type="spellStart"/>
+      <w:r>
+        <w:rPr>
+          <w:highlight w:val="yellow"/>
+        </w:rPr>
+        <w:t>rightarrow</w:t>
+      </w:r>
+      <w:proofErr w:type="spellEnd"/>
+      <w:r>
+        <w:rPr>
+          <w:highlight w:val="yellow"/>
+        </w:rPr>
+        <w:t xml:space="preserve"> 0$ and</w:t>
+      </w:r>
+      <w:r>
+        <w:rPr>
+          <w:highlight w:val="yellow"/>
+        </w:rPr>
+        <w:t xml:space="preserve"> </w:t>
+      </w:r>
+      <w:r>
+        <w:rPr>
+          <w:highlight w:val="yellow"/>
+        </w:rPr>
+        <w:t>$\lambda \</w:t>
+      </w:r>
+      <w:proofErr w:type="spellStart"/>
+      <w:r>
+        <w:rPr>
+          <w:highlight w:val="yellow"/>
+        </w:rPr>
+        <w:t>rightarrow</w:t>
+      </w:r>
+      <w:proofErr w:type="spellEnd"/>
+      <w:r>
+        <w:rPr>
+          <w:highlight w:val="yellow"/>
+        </w:rPr>
+        <w:t xml:space="preserve"> \lambda/4$</w:t>
+      </w:r>
+      <w:r>
+        <w:rPr>
+          <w:highlight w:val="yellow"/>
+        </w:rPr>
+        <w:t xml:space="preserve"> </w:t>
+      </w:r>
+      <w:r>
+        <w:rPr>
+          <w:highlight w:val="cyan"/>
+        </w:rPr>
+        <w:t xml:space="preserve">when the piston step goes to 0 or </w:t>
+      </w:r>
+      <m:oMath>
+        <m:f>
+          <m:fPr>
+            <m:ctrlPr>
+              <w:rPr>
+                <w:rFonts w:ascii="Cambria Math" w:hAnsi="Cambria Math"/>
+                <w:i/>
+                <w:highlight w:val="cyan"/>
+              </w:rPr>
+            </m:ctrlPr>
+          </m:fPr>
+          <m:num>
+            <m:r>
+              <w:rPr>
+                <w:rFonts w:ascii="Cambria Math" w:hAnsi="Cambria Math"/>
+                <w:highlight w:val="cyan"/>
+              </w:rPr>
+              <m:t>λ</m:t>
+            </m:r>
+          </m:num>
+          <m:den>
+            <m:r>
+              <w:rPr>
+                <w:rFonts w:ascii="Cambria Math" w:hAnsi="Cambria Math"/>
+                <w:highlight w:val="cyan"/>
+              </w:rPr>
+              <m:t>2</m:t>
+            </m:r>
+          </m:den>
+        </m:f>
+      </m:oMath>
+      <w:r>
+        <w:t xml:space="preserve">. Surprisingly, for piston steps of </w:t>
+      </w:r>
+      <w:r>
+        <w:rPr>
+          <w:highlight w:val="yellow"/>
+        </w:rPr>
+        <w:t>$\lambda \</w:t>
+      </w:r>
+      <w:proofErr w:type="spellStart"/>
+      <w:r>
+        <w:rPr>
+          <w:highlight w:val="yellow"/>
+        </w:rPr>
+        <w:t>approx</w:t>
+      </w:r>
+      <w:proofErr w:type="spellEnd"/>
+      <w:r>
+        <w:t xml:space="preserve"> </w:t>
+      </w:r>
+      <w:r>
+        <w:t xml:space="preserve"> </w:t>
+      </w:r>
+      <w:r>
+        <w:rPr>
+          <w:highlight w:val="cyan"/>
+        </w:rPr>
+        <w:t>piston step of</w:t>
+      </w:r>
+      <w:r>
+        <w:t xml:space="preserve"> </w:t>
       </w:r>
       <m:oMath>
         <m:r>
           <w:rPr>
-            <w:rFonts w:ascii="Cambria Math" w:eastAsiaTheme="minorEastAsia" w:hAnsi="Cambria Math"/>
+            <w:rFonts w:ascii="Cambria Math" w:hAnsi="Cambria Math"/>
           </w:rPr>
-          <m:t>D</m:t>
+          <m:t>~0.3</m:t>
         </m:r>
       </m:oMath>
       <w:r>
-        <w:rPr>
-          <w:rFonts w:eastAsiaTheme="minorEastAsia"/>
-        </w:rPr>
-        <w:t xml:space="preserve"> being the diffraction limit of the telescope. This is not a random pick: in Surdej et al 2011, it is demonstrated that the optimal size of the phase mask is 1.5 times the PSF. The assumption here is that this should be equivalent for the pin hole. The main observation to do here is that the phase contrast mask has a sensitivity to the signal all along the dynamic range. Especially when the relative piston step approaches zero. While the pinhole sensitivity to the piston step from the pin hole become null when the piston step goes toward zero. </w:t>
-      </w:r>
-      <w:r>
-        <w:rPr>
-          <w:rFonts w:eastAsiaTheme="minorEastAsia"/>
-        </w:rPr>
-        <w:t xml:space="preserve">In term of </w:t>
-      </w:r>
-      <w:proofErr w:type="spellStart"/>
-      <w:r>
-        <w:rPr>
-          <w:rFonts w:eastAsiaTheme="minorEastAsia"/>
-        </w:rPr>
-        <w:t>cramer</w:t>
-      </w:r>
-      <w:proofErr w:type="spellEnd"/>
-      <w:r>
-        <w:rPr>
-          <w:rFonts w:eastAsiaTheme="minorEastAsia"/>
-        </w:rPr>
-        <w:t xml:space="preserve"> Rao limit it means that the pin hole sensor a much higher error.</w:t>
-      </w:r>
-    </w:p>
-    <w:p>
+        <w:t xml:space="preserve"> </w:t>
+      </w:r>
+      <w:r>
+        <w:rPr>
+          <w:rFonts w:eastAsiaTheme="minorEastAsia"/>
+        </w:rPr>
+        <w:t xml:space="preserve">the </w:t>
+      </w:r>
+      <w:r>
+        <w:t>pinhole sensor is slightly</w:t>
+      </w:r>
+      <w:r>
+        <w:t xml:space="preserve"> more</w:t>
+      </w:r>
+      <w:r>
+        <w:t xml:space="preserve"> sensitive than the phase contrast sensor.</w:t>
+      </w:r>
+    </w:p>
+    <w:p>
+      <w:pPr>
+        <w:pStyle w:val="Standard"/>
+        <w:rPr>
+          <w:rFonts w:eastAsiaTheme="minorEastAsia"/>
+        </w:rPr>
+      </w:pPr>
       <w:r>
         <w:lastRenderedPageBreak/>
-        <w:t xml:space="preserve">This difference can be most easily interpreted when looking at the ideal signal themselves. Fig!!! show that when the </w:t>
-      </w:r>
-      <w:r>
-        <w:t>piston step goes to zero the variation in the signal start to be extremely difficult to see with the pin hole. While for the phase contrast sensor as soon as there is the tiniest phase step the very characteristic signal appear.</w:t>
-      </w:r>
-    </w:p>
-    <w:p>
+        <w:t xml:space="preserve">The pinhole sensor could therefore be used for the measurements with modulations of the piston step, but not for measurements of small </w:t>
+      </w:r>
+      <w:r>
+        <w:rPr>
+          <w:rFonts w:eastAsiaTheme="minorEastAsia"/>
+        </w:rPr>
+        <w:t xml:space="preserve">piston step </w:t>
+      </w:r>
+      <w:r>
+        <w:t xml:space="preserve">under low </w:t>
+      </w:r>
+      <w:r>
+        <w:t xml:space="preserve">light </w:t>
+      </w:r>
+      <w:r>
+        <w:t>level conditions</w:t>
+      </w:r>
+      <w:r>
+        <w:rPr>
+          <w:rFonts w:eastAsiaTheme="minorEastAsia"/>
+        </w:rPr>
+        <w:t>.</w:t>
+      </w:r>
+    </w:p>
+    <w:p>
+      <w:pPr>
+        <w:pStyle w:val="Standard"/>
+      </w:pPr>
+      <w:r>
+        <w:t xml:space="preserve">This difference can be most easily interpreted when looking </w:t>
+      </w:r>
+      <w:r>
+        <w:t xml:space="preserve">directly </w:t>
+      </w:r>
+      <w:r>
+        <w:t xml:space="preserve">at </w:t>
+      </w:r>
+      <w:r>
+        <w:rPr>
+          <w:highlight w:val="cyan"/>
+        </w:rPr>
+        <w:t xml:space="preserve">the </w:t>
+      </w:r>
+      <w:r>
+        <w:rPr>
+          <w:highlight w:val="cyan"/>
+        </w:rPr>
+        <w:t>variation in the</w:t>
+      </w:r>
+      <w:r>
+        <w:t xml:space="preserve"> </w:t>
+      </w:r>
+      <w:r>
+        <w:t>signals</w:t>
+      </w:r>
+      <w:r>
+        <w:t>.</w:t>
+      </w:r>
+      <w:r>
+        <w:t xml:space="preserve"> Fig</w:t>
+      </w:r>
+      <w:r>
+        <w:t xml:space="preserve">.? shows the difference between </w:t>
+      </w:r>
+      <w:r>
+        <w:rPr>
+          <w:highlight w:val="yellow"/>
+        </w:rPr>
+        <w:t>the signals for $\theta=??\lambda$ and $\theta=0$</w:t>
+      </w:r>
+      <w:r>
+        <w:t xml:space="preserve"> </w:t>
+      </w:r>
+      <w:r>
+        <w:rPr>
+          <w:highlight w:val="cyan"/>
+        </w:rPr>
+        <w:t xml:space="preserve">several signal </w:t>
+      </w:r>
+      <m:oMath>
+        <m:r>
+          <w:rPr>
+            <w:rFonts w:ascii="Cambria Math" w:hAnsi="Cambria Math"/>
+            <w:highlight w:val="cyan"/>
+          </w:rPr>
+          <m:t>S</m:t>
+        </m:r>
+        <m:d>
+          <m:dPr>
+            <m:ctrlPr>
+              <w:rPr>
+                <w:rFonts w:ascii="Cambria Math" w:hAnsi="Cambria Math"/>
+                <w:i/>
+                <w:highlight w:val="cyan"/>
+              </w:rPr>
+            </m:ctrlPr>
+          </m:dPr>
+          <m:e>
+            <m:r>
+              <w:rPr>
+                <w:rFonts w:ascii="Cambria Math" w:hAnsi="Cambria Math"/>
+                <w:highlight w:val="cyan"/>
+              </w:rPr>
+              <m:t>θ</m:t>
+            </m:r>
+          </m:e>
+        </m:d>
+      </m:oMath>
+      <w:r>
+        <w:rPr>
+          <w:highlight w:val="cyan"/>
+        </w:rPr>
+        <w:t xml:space="preserve"> where every time the step considered is indicated in the bracket</w:t>
+      </w:r>
+      <w:r>
+        <w:t xml:space="preserve"> </w:t>
+      </w:r>
+      <w:r>
+        <w:t xml:space="preserve">for both sensors. </w:t>
+      </w:r>
+      <w:r>
+        <w:rPr>
+          <w:highlight w:val="yellow"/>
+        </w:rPr>
+        <w:t>In the case of the phase contrast sensor the step in the signal at $x=0$ is clearly seen</w:t>
+      </w:r>
+      <w:r>
+        <w:t>.</w:t>
+      </w:r>
+      <w:r>
+        <w:t xml:space="preserve"> </w:t>
+      </w:r>
+      <w:r>
+        <w:rPr>
+          <w:highlight w:val="cyan"/>
+        </w:rPr>
+        <w:t>In the case of the phase contrast the difference between consecutive signal is rather constant.</w:t>
+      </w:r>
+      <w:r>
+        <w:t xml:space="preserve"> in the case of the pinhole </w:t>
+      </w:r>
+      <w:r>
+        <w:rPr>
+          <w:highlight w:val="yellow"/>
+        </w:rPr>
+        <w:t>the symmetric dip at $x=0$v is hardly visible</w:t>
+      </w:r>
+      <w:r>
+        <w:rPr>
+          <w:highlight w:val="yellow"/>
+        </w:rPr>
+        <w:t xml:space="preserve"> </w:t>
+      </w:r>
+      <w:r>
+        <w:rPr>
+          <w:highlight w:val="yellow"/>
+        </w:rPr>
+        <w:t xml:space="preserve">that when the </w:t>
+      </w:r>
+      <w:r>
+        <w:rPr>
+          <w:highlight w:val="yellow"/>
+        </w:rPr>
+        <w:t>piston step goes to zero the variation in the signal start to be extremely difficult to see with the pin hole</w:t>
+      </w:r>
+      <w:r>
+        <w:t xml:space="preserve"> </w:t>
+      </w:r>
+      <w:r>
+        <w:t>the variation become constantly smaller as the piston step goes to 0.</w:t>
+      </w:r>
+      <w:r>
+        <w:t xml:space="preserve"> </w:t>
+      </w:r>
+      <w:r>
+        <w:rPr>
+          <w:strike/>
+        </w:rPr>
+        <w:t>While for the phase contrast sensor as soon as there is the tiniest phase step the very characteristic signal appear.</w:t>
+      </w:r>
+    </w:p>
+    <w:p>
+      <w:pPr>
+        <w:pStyle w:val="Standard"/>
+        <w:keepNext/>
+      </w:pPr>
       <w:r>
         <w:rPr>
           <w:noProof/>
@@ -1135,7 +2807,7 @@
                     </pic:cNvPicPr>
                   </pic:nvPicPr>
                   <pic:blipFill>
-                    <a:blip r:embed="rId7" cstate="print">
+                    <a:blip r:embed="rId11" cstate="print">
                       <a:extLst>
                         <a:ext uri="{28A0092B-C50C-407E-A947-70E740481C1C}">
                           <a14:useLocalDpi xmlns:a14="http://schemas.microsoft.com/office/drawing/2010/main" val="0"/>
@@ -1165,6 +2837,34 @@
       </w:r>
     </w:p>
     <w:p>
+      <w:pPr>
+        <w:pStyle w:val="Caption"/>
+      </w:pPr>
+      <w:r>
+        <w:t xml:space="preserve">Figure </w:t>
+      </w:r>
+      <w:fldSimple w:instr=" SEQ Figure \* ARABIC ">
+        <w:r>
+          <w:rPr>
+            <w:noProof/>
+          </w:rPr>
+          <w:t>4</w:t>
+        </w:r>
+      </w:fldSimple>
+      <w:r>
+        <w:t xml:space="preserve">: various subtraction between S(n)-S(n+1) </w:t>
+      </w:r>
+      <w:r>
+        <w:t>across</w:t>
+      </w:r>
+      <w:r>
+        <w:t xml:space="preserve"> the zero.</w:t>
+      </w:r>
+    </w:p>
+    <w:p>
+      <w:pPr>
+        <w:pStyle w:val="Standard"/>
+      </w:pPr>
       <w:r>
         <w:t xml:space="preserve">In ideal condition, the phase contrast sensor would be more appropriate to deal with really small phase step. </w:t>
       </w:r>
@@ -1172,7 +2872,61 @@
         <w:t>The pin hole sensor would also be so provided a x time longer exposure time.</w:t>
       </w:r>
     </w:p>
-    <w:p/>
+    <w:p>
+      <w:pPr>
+        <w:pStyle w:val="Standard"/>
+        <w:rPr>
+          <w:highlight w:val="cyan"/>
+        </w:rPr>
+      </w:pPr>
+      <w:r>
+        <w:lastRenderedPageBreak/>
+        <w:t xml:space="preserve">However, with a pinhole or mask diameter of the size of the Airy disk, the signal is spread over the whole aperture. A localization or narrow signal is only achieved with much larger diameters. Fig. xx2 shows the </w:t>
+      </w:r>
+      <w:r>
+        <w:rPr>
+          <w:highlight w:val="cyan"/>
+        </w:rPr>
+        <w:t xml:space="preserve">Fisher </w:t>
+      </w:r>
+      <w:r>
+        <w:rPr>
+          <w:highlight w:val="cyan"/>
+        </w:rPr>
+        <w:t>information</w:t>
+      </w:r>
+      <w:r>
+        <w:rPr>
+          <w:highlight w:val="cyan"/>
+        </w:rPr>
+        <w:t xml:space="preserve"> as functions of the piston step for diameters of 60 times the Airy disk diameter. The dependence on the piston step is very similar to the dependence in the case of small mask diameters.</w:t>
+      </w:r>
+    </w:p>
+    <w:p>
+      <w:pPr>
+        <w:pStyle w:val="Standard"/>
+      </w:pPr>
+      <w:r>
+        <w:rPr>
+          <w:color w:val="FF3300"/>
+          <w:highlight w:val="cyan"/>
+        </w:rPr>
+        <w:t>Fig.xx2</w:t>
+      </w:r>
+      <w:r>
+        <w:rPr>
+          <w:color w:val="FF3300"/>
+          <w:highlight w:val="cyan"/>
+        </w:rPr>
+        <w:t xml:space="preserve"> </w:t>
+      </w:r>
+      <w:r>
+        <w:rPr>
+          <w:highlight w:val="yellow"/>
+        </w:rPr>
+        <w:t>(comment: what? Where does this come from what is the purpose of this?)</w:t>
+      </w:r>
+    </w:p>
     <w:p>
       <w:pPr>
         <w:pStyle w:val="Heading2"/>
@@ -1181,7 +2935,11 @@
         <w:t>Seeing limited case</w:t>
       </w:r>
     </w:p>
-    <w:p/>
+    <w:p>
+      <w:pPr>
+        <w:pStyle w:val="Standard"/>
+      </w:pPr>
+    </w:p>
     <w:p>
       <w:pPr>
         <w:pStyle w:val="Heading1"/>
@@ -1197,21 +2955,52 @@
       <w:r>
         <w:t>Optimal sampling for phasing with phase mask</w:t>
       </w:r>
-    </w:p>
-    <w:p>
-      <w:r>
-        <w:t>In a</w:t>
-      </w:r>
-      <w:r>
-        <w:t xml:space="preserve">ll the previous result, were obtain using simulation that sample the signal at least a 100 time better than what is realistic. </w:t>
-      </w:r>
-      <w:r>
-        <w:t xml:space="preserve">What follow study the impact of sampling on the precision of the sensor. </w:t>
-      </w:r>
-    </w:p>
-    <w:p>
-      <w:r>
-        <w:lastRenderedPageBreak/>
+      <w:bookmarkStart w:id="3" w:name="_GoBack"/>
+      <w:bookmarkEnd w:id="3"/>
+    </w:p>
+    <w:p>
+      <w:pPr>
+        <w:pStyle w:val="Standard"/>
+      </w:pPr>
+      <w:r>
+        <w:t>All</w:t>
+      </w:r>
+      <w:r>
+        <w:t xml:space="preserve"> the previous result were </w:t>
+      </w:r>
+      <w:r>
+        <w:t>obtained with simulations</w:t>
+      </w:r>
+      <w:r>
+        <w:t xml:space="preserve"> using </w:t>
+      </w:r>
+      <w:r>
+        <w:t>samplings</w:t>
+      </w:r>
+      <w:r>
+        <w:t xml:space="preserve"> that </w:t>
+      </w:r>
+      <w:r>
+        <w:t>were</w:t>
+      </w:r>
+      <w:r>
+        <w:t xml:space="preserve"> at least 100 </w:t>
+      </w:r>
+      <w:r>
+        <w:t>times</w:t>
+      </w:r>
+      <w:r>
+        <w:t xml:space="preserve"> better than realistic</w:t>
+      </w:r>
+      <w:r>
+        <w:t xml:space="preserve"> samplings.</w:t>
+      </w:r>
+    </w:p>
+    <w:p>
+      <w:pPr>
+        <w:pStyle w:val="Standard"/>
+      </w:pPr>
+      <w:r>
         <w:t xml:space="preserve">The sampling has already been defined by </w:t>
       </w:r>
       <w:proofErr w:type="spellStart"/>
@@ -1220,7 +3009,22 @@
       </w:r>
       <w:proofErr w:type="spellEnd"/>
       <w:r>
-        <w:t xml:space="preserve"> et al 2005 as the width for which the signal drop under 10% of its local maxima. Then they also give a formula to describe that width in the space of the segmented pupil:</w:t>
+        <w:t xml:space="preserve"> et al 2005 as the width for which the signal </w:t>
+      </w:r>
+      <w:r>
+        <w:t>drops</w:t>
+      </w:r>
+      <w:r>
+        <w:t xml:space="preserve"> under 10% of its </w:t>
+      </w:r>
+      <w:r>
+        <w:t>maximum. Without the atmosphere the</w:t>
+      </w:r>
+      <w:r>
+        <w:t xml:space="preserve"> width of the </w:t>
+      </w:r>
+      <w:r>
+        <w:t>signal is</w:t>
       </w:r>
     </w:p>
     <w:p>
@@ -1308,6 +3112,9 @@
       </m:oMathPara>
     </w:p>
     <w:p>
+      <w:pPr>
+        <w:pStyle w:val="Standard"/>
+      </w:pPr>
       <w:r>
         <w:t xml:space="preserve">With </w:t>
       </w:r>
@@ -1328,176 +3135,297 @@
       <m:oMath>
         <m:r>
           <w:rPr>
-            <w:rFonts w:ascii="Cambria Math" w:eastAsiaTheme="minorEastAsia" w:hAnsi="Cambria Math"/>
+            <w:rFonts w:ascii="Cambria Math" w:hAnsi="Cambria Math"/>
           </w:rPr>
           <m:t>a</m:t>
         </m:r>
       </m:oMath>
       <w:r>
-        <w:rPr>
-          <w:rFonts w:eastAsiaTheme="minorEastAsia"/>
-        </w:rPr>
-        <w:t xml:space="preserve"> the angular diameter of the phase mask in arc second. </w:t>
-      </w:r>
-      <w:r>
-        <w:rPr>
-          <w:rFonts w:eastAsiaTheme="minorEastAsia"/>
-        </w:rPr>
-        <w:t xml:space="preserve">Hence the sampling is defined as the number of point inside the signal width </w:t>
+        <w:t>the</w:t>
+      </w:r>
+      <w:r>
+        <w:rPr>
+          <w:rFonts w:eastAsiaTheme="minorEastAsia"/>
+        </w:rPr>
+        <w:t xml:space="preserve"> angular diameter of the phase mask in arc second. </w:t>
+      </w:r>
+      <w:r>
+        <w:t xml:space="preserve">. With a </w:t>
+      </w:r>
+      <w:r>
+        <w:rPr>
+          <w:rFonts w:eastAsiaTheme="minorEastAsia"/>
+        </w:rPr>
+        <w:t xml:space="preserve">working wavelength </w:t>
+      </w:r>
+      <w:r>
+        <w:t>of</w:t>
+      </w:r>
+      <w:r>
+        <w:rPr>
+          <w:rFonts w:eastAsiaTheme="minorEastAsia"/>
+        </w:rPr>
+        <w:t xml:space="preserve"> 0.65 </w:t>
       </w:r>
       <m:oMath>
+        <m:r>
+          <w:rPr>
+            <w:rFonts w:ascii="Cambria Math" w:hAnsi="Cambria Math"/>
+          </w:rPr>
+          <m:t>μm</m:t>
+        </m:r>
+      </m:oMath>
+      <w:r>
+        <w:t>and a</w:t>
+      </w:r>
+      <w:r>
+        <w:rPr>
+          <w:rFonts w:eastAsiaTheme="minorEastAsia"/>
+        </w:rPr>
+        <w:t xml:space="preserve"> pin hole </w:t>
+      </w:r>
+      <w:r>
+        <w:t xml:space="preserve">diameter of </w:t>
+      </w:r>
+      <w:r>
+        <w:rPr>
+          <w:rFonts w:eastAsiaTheme="minorEastAsia"/>
+        </w:rPr>
+        <w:t>1</w:t>
+      </w:r>
+      <w:r>
+        <w:t>”, the</w:t>
+      </w:r>
+      <w:r>
+        <w:rPr>
+          <w:rFonts w:eastAsiaTheme="minorEastAsia"/>
+        </w:rPr>
+        <w:t xml:space="preserve"> signal width is </w:t>
+      </w:r>
+      <w:r>
+        <w:t xml:space="preserve">approximately </w:t>
+      </w:r>
+      <w:r>
+        <w:rPr>
+          <w:rFonts w:eastAsiaTheme="minorEastAsia"/>
+        </w:rPr>
+        <w:t xml:space="preserve">165 mm. </w:t>
+      </w:r>
+      <w:r>
+        <w:t>For a</w:t>
+      </w:r>
+      <w:r>
+        <w:rPr>
+          <w:rFonts w:eastAsiaTheme="minorEastAsia"/>
+        </w:rPr>
+        <w:t xml:space="preserve"> segment </w:t>
+      </w:r>
+      <w:r>
+        <w:t>size of</w:t>
+      </w:r>
+      <w:r>
+        <w:rPr>
+          <w:rFonts w:eastAsiaTheme="minorEastAsia"/>
+        </w:rPr>
+        <w:t xml:space="preserve"> 1420 mm </w:t>
+      </w:r>
+      <w:r>
+        <w:t xml:space="preserve">edge to edge </w:t>
+      </w:r>
+      <w:proofErr w:type="spellStart"/>
+      <w:r>
+        <w:t>ithe</w:t>
+      </w:r>
+      <w:proofErr w:type="spellEnd"/>
+      <w:r>
+        <w:t xml:space="preserve"> signal width is approximate</w:t>
+      </w:r>
+      <w:r>
+        <w:rPr>
+          <w:rFonts w:eastAsiaTheme="minorEastAsia"/>
+        </w:rPr>
+        <w:t xml:space="preserve"> 1/10 of a segment.</w:t>
+      </w:r>
+    </w:p>
+    <w:p>
+      <w:pPr>
+        <w:pStyle w:val="Standard"/>
+      </w:pPr>
+      <w:r>
+        <w:t xml:space="preserve">The sampling will then be defined as the number of point across  the signal width </w:t>
+      </w:r>
+      <m:oMath>
+        <m:r>
+          <w:rPr>
+            <w:rFonts w:ascii="Cambria Math" w:hAnsi="Cambria Math"/>
+          </w:rPr>
+          <m:t>Δx</m:t>
+        </m:r>
+      </m:oMath>
+      <w:r>
+        <w:t>.</w:t>
+      </w:r>
+    </w:p>
+    <w:p>
+      <w:pPr>
+        <w:pStyle w:val="Standard"/>
+      </w:pPr>
+      <w:r>
+        <w:t>Fig.xx3 shows the dependence of the Fisher information on the sampling for both sensors. The pinhole sensor is much less sensitive to an under</w:t>
+      </w:r>
+      <w:r>
+        <w:t xml:space="preserve"> </w:t>
+      </w:r>
+      <w:r>
+        <w:t>sampling. The ma</w:t>
+      </w:r>
+      <w:r>
+        <w:t>j</w:t>
+      </w:r>
+      <w:r>
+        <w:t>or reason for this is the fact that its signal is symmetric.</w:t>
+      </w:r>
+    </w:p>
+    <w:p>
+      <w:pPr>
+        <w:pStyle w:val="Standard"/>
+      </w:pPr>
+      <w:r>
+        <w:t>Let’s</w:t>
+      </w:r>
+      <w:r>
+        <w:t xml:space="preserve"> consider the most stringent ELT: the 39 meter build by ESO. Along one line </w:t>
+      </w:r>
+      <w:r>
+        <w:t xml:space="preserve">there are </w:t>
+      </w:r>
+      <w:r>
+        <w:t>3</w:t>
+      </w:r>
+      <w:r>
+        <w:t>0</w:t>
+      </w:r>
+      <w:r>
+        <w:t xml:space="preserve"> segment </w:t>
+      </w:r>
+      <w:r>
+        <w:t xml:space="preserve">, </w:t>
+      </w:r>
+      <w:r>
+        <w:t>the central obstruction is composed of 9 segment</w:t>
+      </w:r>
+      <w:r>
+        <w:t xml:space="preserve">. </w:t>
+      </w:r>
+      <w:r>
+        <w:t xml:space="preserve">All the 39 segment </w:t>
+      </w:r>
+      <w:r>
+        <w:t>must</w:t>
+      </w:r>
+      <w:r>
+        <w:t xml:space="preserve"> to fit inside the camera, while providing sufficient sampling for the signal. </w:t>
+      </w:r>
+      <w:proofErr w:type="spellStart"/>
+      <w:r>
+        <w:t>Yaistskova</w:t>
+      </w:r>
+      <w:proofErr w:type="spellEnd"/>
+      <w:r>
+        <w:t xml:space="preserve"> et al 2010 recommend using 4 point across the signal width. This </w:t>
+      </w:r>
+      <w:r>
+        <w:t>means the detector will have to be at least a 1600*1600 pixels detectors. I</w:t>
+      </w:r>
+      <w:r>
+        <w:t>n</w:t>
+      </w:r>
+      <w:r>
+        <w:t xml:space="preserve"> term of the </w:t>
+      </w:r>
+      <w:r>
+        <w:t>Cramer</w:t>
+      </w:r>
+      <w:r>
+        <w:t xml:space="preserve"> </w:t>
+      </w:r>
+      <w:r>
+        <w:t>Rao</w:t>
+      </w:r>
+      <w:r>
+        <w:t xml:space="preserve"> bound this </w:t>
+      </w:r>
+      <w:r>
+        <w:t xml:space="preserve">means that the lowest possible error of the sensor change from </w:t>
+      </w:r>
+      <m:oMath>
+        <m:r>
+          <w:rPr>
+            <w:rFonts w:ascii="Cambria Math" w:hAnsi="Cambria Math"/>
+          </w:rPr>
+          <m:t>0,</m:t>
+        </m:r>
         <m:r>
           <m:rPr>
             <m:sty m:val="p"/>
           </m:rPr>
           <w:rPr>
-            <w:rFonts w:ascii="Cambria Math" w:eastAsiaTheme="minorEastAsia" w:hAnsi="Cambria Math"/>
+            <w:rFonts w:ascii="Cambria Math" w:hAnsi="Cambria Math"/>
           </w:rPr>
-          <m:t>Δ</m:t>
+          <m:t>24</m:t>
         </m:r>
         <m:r>
           <w:rPr>
-            <w:rFonts w:ascii="Cambria Math" w:eastAsiaTheme="minorEastAsia" w:hAnsi="Cambria Math"/>
+            <w:rFonts w:ascii="Cambria Math" w:hAnsi="Cambria Math"/>
           </w:rPr>
-          <m:t>x</m:t>
+          <m:t>λ</m:t>
         </m:r>
       </m:oMath>
       <w:r>
-        <w:rPr>
-          <w:rFonts w:eastAsiaTheme="minorEastAsia"/>
-        </w:rPr>
-        <w:t xml:space="preserve">. </w:t>
-      </w:r>
-      <w:r>
-        <w:rPr>
-          <w:rFonts w:eastAsiaTheme="minorEastAsia"/>
-        </w:rPr>
-        <w:t>As a</w:t>
-      </w:r>
-      <w:r>
-        <w:rPr>
-          <w:rFonts w:eastAsiaTheme="minorEastAsia"/>
-        </w:rPr>
-        <w:t>n</w:t>
+        <w:t>to</w:t>
       </w:r>
       <w:r>
         <w:rPr>
           <w:rFonts w:eastAsiaTheme="minorEastAsia"/>
         </w:rPr>
         <w:t xml:space="preserve"> </w:t>
-      </w:r>
-      <w:r>
-        <w:rPr>
-          <w:rFonts w:eastAsiaTheme="minorEastAsia"/>
-        </w:rPr>
-        <w:t>example:</w:t>
-      </w:r>
-      <w:r>
-        <w:rPr>
-          <w:rFonts w:eastAsiaTheme="minorEastAsia"/>
-        </w:rPr>
-        <w:t xml:space="preserve"> the working wavelength is 0.65 </w:t>
-      </w:r>
-      <m:oMath>
-        <m:r>
-          <w:rPr>
-            <w:rFonts w:ascii="Cambria Math" w:eastAsiaTheme="minorEastAsia" w:hAnsi="Cambria Math"/>
-          </w:rPr>
-          <m:t>μm</m:t>
-        </m:r>
-      </m:oMath>
-      <w:r>
-        <w:rPr>
-          <w:rFonts w:eastAsiaTheme="minorEastAsia"/>
-        </w:rPr>
-        <w:t xml:space="preserve"> and the pin hole 1”. The signal width is then ~165 mm. one segment being 1420 mm (edge2edge?) this represent about 1/10 of a segment. </w:t>
-      </w:r>
-    </w:p>
-    <w:p>
-      <w:r>
-        <w:t xml:space="preserve">Lets consider the most stringent ELT: the 39 meter build by ESO. Along one line </w:t>
-      </w:r>
-      <w:r>
-        <w:t xml:space="preserve">there are </w:t>
-      </w:r>
-      <w:r>
-        <w:t>3</w:t>
-      </w:r>
-      <w:r>
-        <w:t>0</w:t>
-      </w:r>
-      <w:r>
-        <w:t xml:space="preserve"> segment </w:t>
-      </w:r>
-      <w:r>
-        <w:t xml:space="preserve">, </w:t>
-      </w:r>
-      <w:r>
-        <w:t>the central obstruction is composed of 9 segment</w:t>
-      </w:r>
-      <w:r>
-        <w:t xml:space="preserve">. </w:t>
-      </w:r>
-      <w:r>
-        <w:t xml:space="preserve">All the 39 segment has to fit inside the camera, while providing sufficient sampling for the signal. </w:t>
-      </w:r>
-      <w:proofErr w:type="spellStart"/>
-      <w:r>
-        <w:t>Yaistskova</w:t>
-      </w:r>
-      <w:proofErr w:type="spellEnd"/>
-      <w:r>
-        <w:t xml:space="preserve"> et al 2010 recommend using 4 point across the signal width. This </w:t>
-      </w:r>
-      <w:r>
-        <w:t xml:space="preserve">means the detector will have to be at least a 1600*1600 pixels detectors. I term of the </w:t>
-      </w:r>
-      <w:r>
-        <w:t>Cramer</w:t>
-      </w:r>
-      <w:r>
-        <w:t xml:space="preserve"> </w:t>
-      </w:r>
-      <w:r>
-        <w:t>Rao</w:t>
-      </w:r>
-      <w:r>
-        <w:t xml:space="preserve"> bound this </w:t>
-      </w:r>
-      <w:r>
-        <w:t xml:space="preserve">means that the lowest possible error of the sensor change from </w:t>
       </w:r>
       <m:oMath>
         <m:r>
           <w:rPr>
             <w:rFonts w:ascii="Cambria Math" w:hAnsi="Cambria Math"/>
           </w:rPr>
-          <m:t>0,24 λ</m:t>
+          <m:t>0,</m:t>
+        </m:r>
+        <m:r>
+          <m:rPr>
+            <m:sty m:val="p"/>
+          </m:rPr>
+          <w:rPr>
+            <w:rFonts w:ascii="Cambria Math" w:hAnsi="Cambria Math"/>
+          </w:rPr>
+          <m:t>29</m:t>
+        </m:r>
+        <m:r>
+          <w:rPr>
+            <w:rFonts w:ascii="Cambria Math" w:hAnsi="Cambria Math"/>
+          </w:rPr>
+          <m:t>λ</m:t>
         </m:r>
       </m:oMath>
       <w:r>
         <w:rPr>
           <w:rFonts w:eastAsiaTheme="minorEastAsia"/>
         </w:rPr>
-        <w:t xml:space="preserve"> to </w:t>
-      </w:r>
-      <m:oMath>
-        <m:r>
-          <w:rPr>
-            <w:rFonts w:ascii="Cambria Math" w:eastAsiaTheme="minorEastAsia" w:hAnsi="Cambria Math"/>
-          </w:rPr>
-          <m:t>0,29 λ</m:t>
-        </m:r>
-      </m:oMath>
-      <w:r>
-        <w:rPr>
-          <w:rFonts w:eastAsiaTheme="minorEastAsia"/>
-        </w:rPr>
         <w:t>. This loss can easily be compensated by capturing twice the number of photon.</w:t>
       </w:r>
     </w:p>
     <w:p>
-      <w:r>
+      <w:pPr>
+        <w:pStyle w:val="Standard"/>
+      </w:pPr>
+      <w:r>
+        <w:lastRenderedPageBreak/>
         <w:t xml:space="preserve">For the pin hole sensor, using the same sampling, this </w:t>
       </w:r>
       <w:r>
@@ -1537,29 +3465,36 @@
           <w:rPr>
             <w:rFonts w:ascii="Cambria Math" w:hAnsi="Cambria Math"/>
           </w:rPr>
-          <m:t xml:space="preserve"> λ</m:t>
+          <m:t>λ</m:t>
         </m:r>
       </m:oMath>
       <w:r>
         <w:rPr>
           <w:rFonts w:eastAsiaTheme="minorEastAsia"/>
         </w:rPr>
-        <w:t xml:space="preserve">. </w:t>
-      </w:r>
-    </w:p>
-    <w:p/>
-    <w:p/>
+        <w:t>.</w:t>
+      </w:r>
+    </w:p>
+    <w:p>
+      <w:pPr>
+        <w:pStyle w:val="Standard"/>
+      </w:pPr>
+    </w:p>
+    <w:p>
+      <w:pPr>
+        <w:pStyle w:val="Standard"/>
+      </w:pPr>
+    </w:p>
     <w:p>
       <w:r>
         <w:rPr>
           <w:noProof/>
         </w:rPr>
-        <w:lastRenderedPageBreak/>
         <w:drawing>
-          <wp:inline distT="0" distB="0" distL="0" distR="0">
+          <wp:inline distT="0" distB="0" distL="0" distR="0" wp14:editId="18D95314">
             <wp:extent cx="5943600" cy="4457700"/>
             <wp:effectExtent l="0" t="0" r="0" b="0"/>
-            <wp:docPr id="4" name="Picture 4"/>
+            <wp:docPr id="5" name="Picture 5"/>
             <wp:cNvGraphicFramePr>
               <a:graphicFrameLocks xmlns:a="http://schemas.openxmlformats.org/drawingml/2006/main" noChangeAspect="1"/>
             </wp:cNvGraphicFramePr>
@@ -1567,13 +3502,13 @@
               <a:graphicData uri="http://schemas.openxmlformats.org/drawingml/2006/picture">
                 <pic:pic xmlns:pic="http://schemas.openxmlformats.org/drawingml/2006/picture">
                   <pic:nvPicPr>
-                    <pic:cNvPr id="0" name="Picture 4"/>
+                    <pic:cNvPr id="0" name="Picture 5"/>
                     <pic:cNvPicPr>
                       <a:picLocks noChangeAspect="1" noChangeArrowheads="1"/>
                     </pic:cNvPicPr>
                   </pic:nvPicPr>
                   <pic:blipFill>
-                    <a:blip r:embed="rId8">
+                    <a:blip r:embed="rId12">
                       <a:extLst>
                         <a:ext uri="{28A0092B-C50C-407E-A947-70E740481C1C}">
                           <a14:useLocalDpi xmlns:a14="http://schemas.microsoft.com/office/drawing/2010/main" val="0"/>
@@ -1605,32 +3540,6 @@
         </w:drawing>
       </w:r>
       <w:r>
-        <w:t xml:space="preserve"> </w:t>
-      </w:r>
-    </w:p>
-    <w:p>
-      <w:r>
-        <w:t xml:space="preserve">For this, in the context of the ZEUS sensor Surdej et al 2011 has defined There has already been estimate for the </w:t>
-      </w:r>
-      <w:proofErr w:type="spellStart"/>
-      <w:r>
-        <w:t>zeus</w:t>
-      </w:r>
-      <w:proofErr w:type="spellEnd"/>
-      <w:r>
-        <w:t xml:space="preserve"> sensor in </w:t>
-      </w:r>
-      <w:proofErr w:type="spellStart"/>
-      <w:r>
-        <w:t>yaistkova</w:t>
-      </w:r>
-      <w:proofErr w:type="spellEnd"/>
-      <w:r>
-        <w:t xml:space="preserve"> et al 2010.</w:t>
-      </w:r>
-    </w:p>
-    <w:p>
-      <w:r>
         <w:rPr>
           <w:noProof/>
         </w:rPr>
@@ -1639,7 +3548,7 @@
           <wp:inline distT="0" distB="0" distL="0" distR="0">
             <wp:extent cx="5943600" cy="4457700"/>
             <wp:effectExtent l="0" t="0" r="0" b="0"/>
-            <wp:docPr id="5" name="Picture 5"/>
+            <wp:docPr id="3" name="Picture 3"/>
             <wp:cNvGraphicFramePr>
               <a:graphicFrameLocks xmlns:a="http://schemas.openxmlformats.org/drawingml/2006/main" noChangeAspect="1"/>
             </wp:cNvGraphicFramePr>
@@ -1647,13 +3556,13 @@
               <a:graphicData uri="http://schemas.openxmlformats.org/drawingml/2006/picture">
                 <pic:pic xmlns:pic="http://schemas.openxmlformats.org/drawingml/2006/picture">
                   <pic:nvPicPr>
-                    <pic:cNvPr id="0" name="Picture 5"/>
+                    <pic:cNvPr id="0" name="Picture 3"/>
                     <pic:cNvPicPr>
                       <a:picLocks noChangeAspect="1" noChangeArrowheads="1"/>
                     </pic:cNvPicPr>
                   </pic:nvPicPr>
                   <pic:blipFill>
-                    <a:blip r:embed="rId9">
+                    <a:blip r:embed="rId13">
                       <a:extLst>
                         <a:ext uri="{28A0092B-C50C-407E-A947-70E740481C1C}">
                           <a14:useLocalDpi xmlns:a14="http://schemas.microsoft.com/office/drawing/2010/main" val="0"/>
@@ -1686,6 +3595,9 @@
       </w:r>
     </w:p>
     <w:p>
+      <w:pPr>
+        <w:pStyle w:val="Standard"/>
+      </w:pPr>
       <w:r>
         <w:rPr>
           <w:noProof/>
@@ -1695,7 +3607,7 @@
           <wp:inline distT="0" distB="0" distL="0" distR="0">
             <wp:extent cx="5943600" cy="4457700"/>
             <wp:effectExtent l="0" t="0" r="0" b="0"/>
-            <wp:docPr id="3" name="Picture 3"/>
+            <wp:docPr id="6" name="Picture 6"/>
             <wp:cNvGraphicFramePr>
               <a:graphicFrameLocks xmlns:a="http://schemas.openxmlformats.org/drawingml/2006/main" noChangeAspect="1"/>
             </wp:cNvGraphicFramePr>
@@ -1703,13 +3615,13 @@
               <a:graphicData uri="http://schemas.openxmlformats.org/drawingml/2006/picture">
                 <pic:pic xmlns:pic="http://schemas.openxmlformats.org/drawingml/2006/picture">
                   <pic:nvPicPr>
-                    <pic:cNvPr id="0" name="Picture 3"/>
+                    <pic:cNvPr id="0" name="Picture 6"/>
                     <pic:cNvPicPr>
                       <a:picLocks noChangeAspect="1" noChangeArrowheads="1"/>
                     </pic:cNvPicPr>
                   </pic:nvPicPr>
                   <pic:blipFill>
-                    <a:blip r:embed="rId10">
+                    <a:blip r:embed="rId14">
                       <a:extLst>
                         <a:ext uri="{28A0092B-C50C-407E-A947-70E740481C1C}">
                           <a14:useLocalDpi xmlns:a14="http://schemas.microsoft.com/office/drawing/2010/main" val="0"/>
@@ -1741,75 +3653,174 @@
         </w:drawing>
       </w:r>
     </w:p>
-    <w:p>
-      <w:r>
-        <w:rPr>
-          <w:noProof/>
-        </w:rPr>
-        <w:lastRenderedPageBreak/>
-        <w:drawing>
-          <wp:inline distT="0" distB="0" distL="0" distR="0">
-            <wp:extent cx="5943600" cy="4457700"/>
-            <wp:effectExtent l="0" t="0" r="0" b="0"/>
-            <wp:docPr id="6" name="Picture 6"/>
-            <wp:cNvGraphicFramePr>
-              <a:graphicFrameLocks xmlns:a="http://schemas.openxmlformats.org/drawingml/2006/main" noChangeAspect="1"/>
-            </wp:cNvGraphicFramePr>
-            <a:graphic xmlns:a="http://schemas.openxmlformats.org/drawingml/2006/main">
-              <a:graphicData uri="http://schemas.openxmlformats.org/drawingml/2006/picture">
-                <pic:pic xmlns:pic="http://schemas.openxmlformats.org/drawingml/2006/picture">
-                  <pic:nvPicPr>
-                    <pic:cNvPr id="0" name="Picture 6"/>
-                    <pic:cNvPicPr>
-                      <a:picLocks noChangeAspect="1" noChangeArrowheads="1"/>
-                    </pic:cNvPicPr>
-                  </pic:nvPicPr>
-                  <pic:blipFill>
-                    <a:blip r:embed="rId11">
-                      <a:extLst>
-                        <a:ext uri="{28A0092B-C50C-407E-A947-70E740481C1C}">
-                          <a14:useLocalDpi xmlns:a14="http://schemas.microsoft.com/office/drawing/2010/main" val="0"/>
-                        </a:ext>
-                      </a:extLst>
-                    </a:blip>
-                    <a:srcRect/>
-                    <a:stretch>
-                      <a:fillRect/>
-                    </a:stretch>
-                  </pic:blipFill>
-                  <pic:spPr bwMode="auto">
-                    <a:xfrm>
-                      <a:off x="0" y="0"/>
-                      <a:ext cx="5943600" cy="4457700"/>
-                    </a:xfrm>
-                    <a:prstGeom prst="rect">
-                      <a:avLst/>
-                    </a:prstGeom>
-                    <a:noFill/>
-                    <a:ln>
-                      <a:noFill/>
-                    </a:ln>
-                  </pic:spPr>
-                </pic:pic>
-              </a:graphicData>
-            </a:graphic>
-          </wp:inline>
-        </w:drawing>
-      </w:r>
-    </w:p>
     <w:sectPr>
+      <w:headerReference w:type="default" r:id="rId15"/>
+      <w:footerReference w:type="default" r:id="rId16"/>
       <w:pgSz w:w="12240" w:h="15840"/>
       <w:pgMar w:top="1440" w:right="1440" w:bottom="1440" w:left="1440" w:header="720" w:footer="720" w:gutter="0"/>
       <w:cols w:space="720"/>
-      <w:docGrid w:linePitch="360"/>
     </w:sectPr>
   </w:body>
 </w:document>
 </file>
 
+<file path=word/endnotes.xml><?xml version="1.0" encoding="utf-8"?>
+<w:endnotes xmlns:wpc="http://schemas.microsoft.com/office/word/2010/wordprocessingCanvas" xmlns:cx="http://schemas.microsoft.com/office/drawing/2014/chartex" xmlns:cx1="http://schemas.microsoft.com/office/drawing/2015/9/8/chartex" xmlns:cx2="http://schemas.microsoft.com/office/drawing/2015/10/21/chartex" xmlns:cx3="http://schemas.microsoft.com/office/drawing/2016/5/9/chartex" xmlns:cx4="http://schemas.microsoft.com/office/drawing/2016/5/10/chartex" xmlns:cx5="http://schemas.microsoft.com/office/drawing/2016/5/11/chartex" xmlns:cx6="http://schemas.microsoft.com/office/drawing/2016/5/12/chartex" xmlns:cx7="http://schemas.microsoft.com/office/drawing/2016/5/13/chartex" xmlns:cx8="http://schemas.microsoft.com/office/drawing/2016/5/14/chartex" xmlns:mc="http://schemas.openxmlformats.org/markup-compatibility/2006" xmlns:aink="http://schemas.microsoft.com/office/drawing/2016/ink" xmlns:am3d="http://schemas.microsoft.com/office/drawing/2017/model3d" xmlns:o="urn:schemas-microsoft-com:office:office" xmlns:r="http://schemas.openxmlformats.org/officeDocument/2006/relationships" xmlns:m="http://schemas.openxmlformats.org/officeDocument/2006/math" xmlns:v="urn:schemas-microsoft-com:vml" xmlns:wp14="http://schemas.microsoft.com/office/word/2010/wordprocessingDrawing" xmlns:wp="http://schemas.openxmlformats.org/drawingml/2006/wordprocessingDrawing" xmlns:w10="urn:schemas-microsoft-com:office:word" xmlns:w="http://schemas.openxmlformats.org/wordprocessingml/2006/main" xmlns:w14="http://schemas.microsoft.com/office/word/2010/wordml" xmlns:w15="http://schemas.microsoft.com/office/word/2012/wordml" xmlns:w16cid="http://schemas.microsoft.com/office/word/2016/wordml/cid" xmlns:w16se="http://schemas.microsoft.com/office/word/2015/wordml/symex" xmlns:wpg="http://schemas.microsoft.com/office/word/2010/wordprocessingGroup" xmlns:wpi="http://schemas.microsoft.com/office/word/2010/wordprocessingInk" xmlns:wne="http://schemas.microsoft.com/office/word/2006/wordml" xmlns:wps="http://schemas.microsoft.com/office/word/2010/wordprocessingShape" mc:Ignorable="w14 w15 w16se w16cid wp14">
+  <w:endnote w:type="separator" w:id="-1">
+    <w:p>
+      <w:r>
+        <w:separator/>
+      </w:r>
+    </w:p>
+  </w:endnote>
+  <w:endnote w:type="continuationSeparator" w:id="0">
+    <w:p>
+      <w:r>
+        <w:continuationSeparator/>
+      </w:r>
+    </w:p>
+  </w:endnote>
+  <w:endnote w:type="continuationNotice" w:id="1">
+    <w:p/>
+  </w:endnote>
+</w:endnotes>
+</file>
+
+<file path=word/footer1.xml><?xml version="1.0" encoding="utf-8"?>
+<w:ftr xmlns:wpc="http://schemas.microsoft.com/office/word/2010/wordprocessingCanvas" xmlns:cx="http://schemas.microsoft.com/office/drawing/2014/chartex" xmlns:cx1="http://schemas.microsoft.com/office/drawing/2015/9/8/chartex" xmlns:cx2="http://schemas.microsoft.com/office/drawing/2015/10/21/chartex" xmlns:cx3="http://schemas.microsoft.com/office/drawing/2016/5/9/chartex" xmlns:cx4="http://schemas.microsoft.com/office/drawing/2016/5/10/chartex" xmlns:cx5="http://schemas.microsoft.com/office/drawing/2016/5/11/chartex" xmlns:cx6="http://schemas.microsoft.com/office/drawing/2016/5/12/chartex" xmlns:cx7="http://schemas.microsoft.com/office/drawing/2016/5/13/chartex" xmlns:cx8="http://schemas.microsoft.com/office/drawing/2016/5/14/chartex" xmlns:mc="http://schemas.openxmlformats.org/markup-compatibility/2006" xmlns:aink="http://schemas.microsoft.com/office/drawing/2016/ink" xmlns:am3d="http://schemas.microsoft.com/office/drawing/2017/model3d" xmlns:o="urn:schemas-microsoft-com:office:office" xmlns:r="http://schemas.openxmlformats.org/officeDocument/2006/relationships" xmlns:m="http://schemas.openxmlformats.org/officeDocument/2006/math" xmlns:v="urn:schemas-microsoft-com:vml" xmlns:wp14="http://schemas.microsoft.com/office/word/2010/wordprocessingDrawing" xmlns:wp="http://schemas.openxmlformats.org/drawingml/2006/wordprocessingDrawing" xmlns:w10="urn:schemas-microsoft-com:office:word" xmlns:w="http://schemas.openxmlformats.org/wordprocessingml/2006/main" xmlns:w14="http://schemas.microsoft.com/office/word/2010/wordml" xmlns:w15="http://schemas.microsoft.com/office/word/2012/wordml" xmlns:w16cid="http://schemas.microsoft.com/office/word/2016/wordml/cid" xmlns:w16se="http://schemas.microsoft.com/office/word/2015/wordml/symex" xmlns:wpg="http://schemas.microsoft.com/office/word/2010/wordprocessingGroup" xmlns:wpi="http://schemas.microsoft.com/office/word/2010/wordprocessingInk" xmlns:wne="http://schemas.microsoft.com/office/word/2006/wordml" xmlns:wps="http://schemas.microsoft.com/office/word/2010/wordprocessingShape" mc:Ignorable="w14 w15 w16se w16cid wp14">
+  <w:p>
+    <w:pPr>
+      <w:pStyle w:val="Footer"/>
+    </w:pPr>
+  </w:p>
+</w:ftr>
+</file>
+
+<file path=word/footnotes.xml><?xml version="1.0" encoding="utf-8"?>
+<w:footnotes xmlns:wpc="http://schemas.microsoft.com/office/word/2010/wordprocessingCanvas" xmlns:cx="http://schemas.microsoft.com/office/drawing/2014/chartex" xmlns:cx1="http://schemas.microsoft.com/office/drawing/2015/9/8/chartex" xmlns:cx2="http://schemas.microsoft.com/office/drawing/2015/10/21/chartex" xmlns:cx3="http://schemas.microsoft.com/office/drawing/2016/5/9/chartex" xmlns:cx4="http://schemas.microsoft.com/office/drawing/2016/5/10/chartex" xmlns:cx5="http://schemas.microsoft.com/office/drawing/2016/5/11/chartex" xmlns:cx6="http://schemas.microsoft.com/office/drawing/2016/5/12/chartex" xmlns:cx7="http://schemas.microsoft.com/office/drawing/2016/5/13/chartex" xmlns:cx8="http://schemas.microsoft.com/office/drawing/2016/5/14/chartex" xmlns:mc="http://schemas.openxmlformats.org/markup-compatibility/2006" xmlns:aink="http://schemas.microsoft.com/office/drawing/2016/ink" xmlns:am3d="http://schemas.microsoft.com/office/drawing/2017/model3d" xmlns:o="urn:schemas-microsoft-com:office:office" xmlns:r="http://schemas.openxmlformats.org/officeDocument/2006/relationships" xmlns:m="http://schemas.openxmlformats.org/officeDocument/2006/math" xmlns:v="urn:schemas-microsoft-com:vml" xmlns:wp14="http://schemas.microsoft.com/office/word/2010/wordprocessingDrawing" xmlns:wp="http://schemas.openxmlformats.org/drawingml/2006/wordprocessingDrawing" xmlns:w10="urn:schemas-microsoft-com:office:word" xmlns:w="http://schemas.openxmlformats.org/wordprocessingml/2006/main" xmlns:w14="http://schemas.microsoft.com/office/word/2010/wordml" xmlns:w15="http://schemas.microsoft.com/office/word/2012/wordml" xmlns:w16cid="http://schemas.microsoft.com/office/word/2016/wordml/cid" xmlns:w16se="http://schemas.microsoft.com/office/word/2015/wordml/symex" xmlns:wpg="http://schemas.microsoft.com/office/word/2010/wordprocessingGroup" xmlns:wpi="http://schemas.microsoft.com/office/word/2010/wordprocessingInk" xmlns:wne="http://schemas.microsoft.com/office/word/2006/wordml" xmlns:wps="http://schemas.microsoft.com/office/word/2010/wordprocessingShape" mc:Ignorable="w14 w15 w16se w16cid wp14">
+  <w:footnote w:type="separator" w:id="-1">
+    <w:p>
+      <w:r>
+        <w:rPr>
+          <w:color w:val="000000"/>
+        </w:rPr>
+        <w:separator/>
+      </w:r>
+    </w:p>
+  </w:footnote>
+  <w:footnote w:type="continuationSeparator" w:id="0">
+    <w:p>
+      <w:r>
+        <w:continuationSeparator/>
+      </w:r>
+    </w:p>
+  </w:footnote>
+  <w:footnote w:type="continuationNotice" w:id="1">
+    <w:p/>
+  </w:footnote>
+</w:footnotes>
+</file>
+
+<file path=word/header1.xml><?xml version="1.0" encoding="utf-8"?>
+<w:hdr xmlns:wpc="http://schemas.microsoft.com/office/word/2010/wordprocessingCanvas" xmlns:cx="http://schemas.microsoft.com/office/drawing/2014/chartex" xmlns:cx1="http://schemas.microsoft.com/office/drawing/2015/9/8/chartex" xmlns:cx2="http://schemas.microsoft.com/office/drawing/2015/10/21/chartex" xmlns:cx3="http://schemas.microsoft.com/office/drawing/2016/5/9/chartex" xmlns:cx4="http://schemas.microsoft.com/office/drawing/2016/5/10/chartex" xmlns:cx5="http://schemas.microsoft.com/office/drawing/2016/5/11/chartex" xmlns:cx6="http://schemas.microsoft.com/office/drawing/2016/5/12/chartex" xmlns:cx7="http://schemas.microsoft.com/office/drawing/2016/5/13/chartex" xmlns:cx8="http://schemas.microsoft.com/office/drawing/2016/5/14/chartex" xmlns:mc="http://schemas.openxmlformats.org/markup-compatibility/2006" xmlns:aink="http://schemas.microsoft.com/office/drawing/2016/ink" xmlns:am3d="http://schemas.microsoft.com/office/drawing/2017/model3d" xmlns:o="urn:schemas-microsoft-com:office:office" xmlns:r="http://schemas.openxmlformats.org/officeDocument/2006/relationships" xmlns:m="http://schemas.openxmlformats.org/officeDocument/2006/math" xmlns:v="urn:schemas-microsoft-com:vml" xmlns:wp14="http://schemas.microsoft.com/office/word/2010/wordprocessingDrawing" xmlns:wp="http://schemas.openxmlformats.org/drawingml/2006/wordprocessingDrawing" xmlns:w10="urn:schemas-microsoft-com:office:word" xmlns:w="http://schemas.openxmlformats.org/wordprocessingml/2006/main" xmlns:w14="http://schemas.microsoft.com/office/word/2010/wordml" xmlns:w15="http://schemas.microsoft.com/office/word/2012/wordml" xmlns:w16cid="http://schemas.microsoft.com/office/word/2016/wordml/cid" xmlns:w16se="http://schemas.microsoft.com/office/word/2015/wordml/symex" xmlns:wpg="http://schemas.microsoft.com/office/word/2010/wordprocessingGroup" xmlns:wpi="http://schemas.microsoft.com/office/word/2010/wordprocessingInk" xmlns:wne="http://schemas.microsoft.com/office/word/2006/wordml" xmlns:wps="http://schemas.microsoft.com/office/word/2010/wordprocessingShape" mc:Ignorable="w14 w15 w16se w16cid wp14">
+  <w:p>
+    <w:pPr>
+      <w:pStyle w:val="Header"/>
+    </w:pPr>
+  </w:p>
+</w:hdr>
+</file>
+
 <file path=word/numbering.xml><?xml version="1.0" encoding="utf-8"?>
 <w:numbering xmlns:wpc="http://schemas.microsoft.com/office/word/2010/wordprocessingCanvas" xmlns:cx="http://schemas.microsoft.com/office/drawing/2014/chartex" xmlns:cx1="http://schemas.microsoft.com/office/drawing/2015/9/8/chartex" xmlns:cx2="http://schemas.microsoft.com/office/drawing/2015/10/21/chartex" xmlns:cx3="http://schemas.microsoft.com/office/drawing/2016/5/9/chartex" xmlns:cx4="http://schemas.microsoft.com/office/drawing/2016/5/10/chartex" xmlns:cx5="http://schemas.microsoft.com/office/drawing/2016/5/11/chartex" xmlns:cx6="http://schemas.microsoft.com/office/drawing/2016/5/12/chartex" xmlns:cx7="http://schemas.microsoft.com/office/drawing/2016/5/13/chartex" xmlns:cx8="http://schemas.microsoft.com/office/drawing/2016/5/14/chartex" xmlns:mc="http://schemas.openxmlformats.org/markup-compatibility/2006" xmlns:aink="http://schemas.microsoft.com/office/drawing/2016/ink" xmlns:am3d="http://schemas.microsoft.com/office/drawing/2017/model3d" xmlns:o="urn:schemas-microsoft-com:office:office" xmlns:r="http://schemas.openxmlformats.org/officeDocument/2006/relationships" xmlns:m="http://schemas.openxmlformats.org/officeDocument/2006/math" xmlns:v="urn:schemas-microsoft-com:vml" xmlns:wp14="http://schemas.microsoft.com/office/word/2010/wordprocessingDrawing" xmlns:wp="http://schemas.openxmlformats.org/drawingml/2006/wordprocessingDrawing" xmlns:w10="urn:schemas-microsoft-com:office:word" xmlns:w="http://schemas.openxmlformats.org/wordprocessingml/2006/main" xmlns:w14="http://schemas.microsoft.com/office/word/2010/wordml" xmlns:w15="http://schemas.microsoft.com/office/word/2012/wordml" xmlns:w16cid="http://schemas.microsoft.com/office/word/2016/wordml/cid" xmlns:w16se="http://schemas.microsoft.com/office/word/2015/wordml/symex" xmlns:wpg="http://schemas.microsoft.com/office/word/2010/wordprocessingGroup" xmlns:wpi="http://schemas.microsoft.com/office/word/2010/wordprocessingInk" xmlns:wne="http://schemas.microsoft.com/office/word/2006/wordml" xmlns:wps="http://schemas.microsoft.com/office/word/2010/wordprocessingShape" mc:Ignorable="w14 w15 w16se w16cid wp14">
   <w:abstractNum w:abstractNumId="0" w15:restartNumberingAfterBreak="0">
+    <w:nsid w:val="4E820991"/>
+    <w:multiLevelType w:val="multilevel"/>
+    <w:tmpl w:val="73F88C5A"/>
+    <w:styleLink w:val="WWNum1"/>
+    <w:lvl w:ilvl="0">
+      <w:numFmt w:val="bullet"/>
+      <w:lvlText w:val=""/>
+      <w:lvlJc w:val="left"/>
+      <w:pPr>
+        <w:ind w:left="720" w:hanging="360"/>
+      </w:pPr>
+    </w:lvl>
+    <w:lvl w:ilvl="1">
+      <w:numFmt w:val="bullet"/>
+      <w:lvlText w:val="o"/>
+      <w:lvlJc w:val="left"/>
+      <w:pPr>
+        <w:ind w:left="1440" w:hanging="360"/>
+      </w:pPr>
+      <w:rPr>
+        <w:rFonts w:cs="Courier New"/>
+      </w:rPr>
+    </w:lvl>
+    <w:lvl w:ilvl="2">
+      <w:numFmt w:val="bullet"/>
+      <w:lvlText w:val=""/>
+      <w:lvlJc w:val="left"/>
+      <w:pPr>
+        <w:ind w:left="2160" w:hanging="360"/>
+      </w:pPr>
+    </w:lvl>
+    <w:lvl w:ilvl="3">
+      <w:numFmt w:val="bullet"/>
+      <w:lvlText w:val=""/>
+      <w:lvlJc w:val="left"/>
+      <w:pPr>
+        <w:ind w:left="2880" w:hanging="360"/>
+      </w:pPr>
+    </w:lvl>
+    <w:lvl w:ilvl="4">
+      <w:numFmt w:val="bullet"/>
+      <w:lvlText w:val="o"/>
+      <w:lvlJc w:val="left"/>
+      <w:pPr>
+        <w:ind w:left="3600" w:hanging="360"/>
+      </w:pPr>
+      <w:rPr>
+        <w:rFonts w:cs="Courier New"/>
+      </w:rPr>
+    </w:lvl>
+    <w:lvl w:ilvl="5">
+      <w:numFmt w:val="bullet"/>
+      <w:lvlText w:val=""/>
+      <w:lvlJc w:val="left"/>
+      <w:pPr>
+        <w:ind w:left="4320" w:hanging="360"/>
+      </w:pPr>
+    </w:lvl>
+    <w:lvl w:ilvl="6">
+      <w:numFmt w:val="bullet"/>
+      <w:lvlText w:val=""/>
+      <w:lvlJc w:val="left"/>
+      <w:pPr>
+        <w:ind w:left="5040" w:hanging="360"/>
+      </w:pPr>
+    </w:lvl>
+    <w:lvl w:ilvl="7">
+      <w:numFmt w:val="bullet"/>
+      <w:lvlText w:val="o"/>
+      <w:lvlJc w:val="left"/>
+      <w:pPr>
+        <w:ind w:left="5760" w:hanging="360"/>
+      </w:pPr>
+      <w:rPr>
+        <w:rFonts w:cs="Courier New"/>
+      </w:rPr>
+    </w:lvl>
+    <w:lvl w:ilvl="8">
+      <w:numFmt w:val="bullet"/>
+      <w:lvlText w:val=""/>
+      <w:lvlJc w:val="left"/>
+      <w:pPr>
+        <w:ind w:left="6480" w:hanging="360"/>
+      </w:pPr>
+    </w:lvl>
+  </w:abstractNum>
+  <w:abstractNum w:abstractNumId="1" w15:restartNumberingAfterBreak="0">
     <w:nsid w:val="63877E06"/>
     <w:multiLevelType w:val="hybridMultilevel"/>
     <w:tmpl w:val="0DE46130"/>
@@ -1922,7 +3933,100 @@
       </w:rPr>
     </w:lvl>
   </w:abstractNum>
+  <w:abstractNum w:abstractNumId="2" w15:restartNumberingAfterBreak="0">
+    <w:nsid w:val="6FD1777B"/>
+    <w:multiLevelType w:val="multilevel"/>
+    <w:tmpl w:val="FA16CA0A"/>
+    <w:styleLink w:val="NoList1"/>
+    <w:lvl w:ilvl="0">
+      <w:start w:val="1"/>
+      <w:numFmt w:val="none"/>
+      <w:lvlText w:val="%1."/>
+      <w:lvlJc w:val="left"/>
+      <w:pPr>
+        <w:ind w:left="720" w:hanging="360"/>
+      </w:pPr>
+    </w:lvl>
+    <w:lvl w:ilvl="1">
+      <w:start w:val="1"/>
+      <w:numFmt w:val="none"/>
+      <w:lvlText w:val="%2."/>
+      <w:lvlJc w:val="left"/>
+      <w:pPr>
+        <w:ind w:left="1080" w:hanging="360"/>
+      </w:pPr>
+    </w:lvl>
+    <w:lvl w:ilvl="2">
+      <w:start w:val="1"/>
+      <w:numFmt w:val="none"/>
+      <w:lvlText w:val="%3."/>
+      <w:lvlJc w:val="left"/>
+      <w:pPr>
+        <w:ind w:left="1440" w:hanging="360"/>
+      </w:pPr>
+    </w:lvl>
+    <w:lvl w:ilvl="3">
+      <w:start w:val="1"/>
+      <w:numFmt w:val="none"/>
+      <w:lvlText w:val="%4."/>
+      <w:lvlJc w:val="left"/>
+      <w:pPr>
+        <w:ind w:left="1800" w:hanging="360"/>
+      </w:pPr>
+    </w:lvl>
+    <w:lvl w:ilvl="4">
+      <w:start w:val="1"/>
+      <w:numFmt w:val="none"/>
+      <w:lvlText w:val="%5."/>
+      <w:lvlJc w:val="left"/>
+      <w:pPr>
+        <w:ind w:left="2160" w:hanging="360"/>
+      </w:pPr>
+    </w:lvl>
+    <w:lvl w:ilvl="5">
+      <w:start w:val="1"/>
+      <w:numFmt w:val="none"/>
+      <w:lvlText w:val="%6."/>
+      <w:lvlJc w:val="left"/>
+      <w:pPr>
+        <w:ind w:left="2520" w:hanging="360"/>
+      </w:pPr>
+    </w:lvl>
+    <w:lvl w:ilvl="6">
+      <w:start w:val="1"/>
+      <w:numFmt w:val="none"/>
+      <w:lvlText w:val="%7."/>
+      <w:lvlJc w:val="left"/>
+      <w:pPr>
+        <w:ind w:left="2880" w:hanging="360"/>
+      </w:pPr>
+    </w:lvl>
+    <w:lvl w:ilvl="7">
+      <w:start w:val="1"/>
+      <w:numFmt w:val="none"/>
+      <w:lvlText w:val="%8."/>
+      <w:lvlJc w:val="left"/>
+      <w:pPr>
+        <w:ind w:left="3240" w:hanging="360"/>
+      </w:pPr>
+    </w:lvl>
+    <w:lvl w:ilvl="8">
+      <w:start w:val="1"/>
+      <w:numFmt w:val="none"/>
+      <w:lvlText w:val="%9."/>
+      <w:lvlJc w:val="left"/>
+      <w:pPr>
+        <w:ind w:left="3600" w:hanging="360"/>
+      </w:pPr>
+    </w:lvl>
+  </w:abstractNum>
   <w:num w:numId="1">
+    <w:abstractNumId w:val="1"/>
+  </w:num>
+  <w:num w:numId="2">
+    <w:abstractNumId w:val="2"/>
+  </w:num>
+  <w:num w:numId="3">
     <w:abstractNumId w:val="0"/>
   </w:num>
 </w:numbering>
@@ -1947,8 +4051,8 @@
   </w:docDefaults>
   <w:latentStyles w:defLockedState="0" w:defUIPriority="99" w:defSemiHidden="0" w:defUnhideWhenUsed="0" w:defQFormat="0" w:count="375">
     <w:lsdException w:name="Normal" w:uiPriority="0" w:qFormat="1"/>
-    <w:lsdException w:name="heading 1" w:uiPriority="9" w:qFormat="1"/>
-    <w:lsdException w:name="heading 2" w:semiHidden="1" w:uiPriority="9" w:unhideWhenUsed="1" w:qFormat="1"/>
+    <w:lsdException w:name="heading 1" w:uiPriority="0" w:qFormat="1"/>
+    <w:lsdException w:name="heading 2" w:semiHidden="1" w:uiPriority="0" w:unhideWhenUsed="1" w:qFormat="1"/>
     <w:lsdException w:name="heading 3" w:semiHidden="1" w:uiPriority="9" w:unhideWhenUsed="1" w:qFormat="1"/>
     <w:lsdException w:name="heading 4" w:semiHidden="1" w:uiPriority="9" w:unhideWhenUsed="1" w:qFormat="1"/>
     <w:lsdException w:name="heading 5" w:semiHidden="1" w:uiPriority="9" w:unhideWhenUsed="1" w:qFormat="1"/>
@@ -1980,7 +4084,7 @@
     <w:lsdException w:name="header" w:semiHidden="1" w:unhideWhenUsed="1"/>
     <w:lsdException w:name="footer" w:semiHidden="1" w:unhideWhenUsed="1"/>
     <w:lsdException w:name="index heading" w:semiHidden="1" w:unhideWhenUsed="1"/>
-    <w:lsdException w:name="caption" w:semiHidden="1" w:uiPriority="35" w:unhideWhenUsed="1" w:qFormat="1"/>
+    <w:lsdException w:name="caption" w:semiHidden="1" w:uiPriority="0" w:unhideWhenUsed="1" w:qFormat="1"/>
     <w:lsdException w:name="table of figures" w:semiHidden="1" w:unhideWhenUsed="1"/>
     <w:lsdException w:name="envelope address" w:semiHidden="1" w:unhideWhenUsed="1"/>
     <w:lsdException w:name="envelope return" w:semiHidden="1" w:unhideWhenUsed="1"/>
@@ -1993,7 +4097,7 @@
     <w:lsdException w:name="table of authorities" w:semiHidden="1" w:unhideWhenUsed="1"/>
     <w:lsdException w:name="macro" w:semiHidden="1" w:unhideWhenUsed="1"/>
     <w:lsdException w:name="toa heading" w:semiHidden="1" w:unhideWhenUsed="1"/>
-    <w:lsdException w:name="List" w:semiHidden="1" w:unhideWhenUsed="1"/>
+    <w:lsdException w:name="List" w:semiHidden="1" w:uiPriority="0" w:unhideWhenUsed="1"/>
     <w:lsdException w:name="List Bullet" w:semiHidden="1" w:unhideWhenUsed="1"/>
     <w:lsdException w:name="List Number" w:semiHidden="1" w:unhideWhenUsed="1"/>
     <w:lsdException w:name="List 2" w:semiHidden="1" w:unhideWhenUsed="1"/>
@@ -2102,7 +4206,7 @@
     <w:lsdException w:name="Balloon Text" w:semiHidden="1" w:unhideWhenUsed="1"/>
     <w:lsdException w:name="Table Grid" w:uiPriority="39"/>
     <w:lsdException w:name="Table Theme" w:semiHidden="1" w:unhideWhenUsed="1"/>
-    <w:lsdException w:name="Placeholder Text" w:semiHidden="1"/>
+    <w:lsdException w:name="Placeholder Text" w:semiHidden="1" w:uiPriority="0"/>
     <w:lsdException w:name="No Spacing" w:uiPriority="1" w:qFormat="1"/>
     <w:lsdException w:name="Light Shading" w:uiPriority="60"/>
     <w:lsdException w:name="Light List" w:uiPriority="61"/>
@@ -2125,7 +4229,7 @@
     <w:lsdException w:name="Medium Shading 2 Accent 1" w:uiPriority="64"/>
     <w:lsdException w:name="Medium List 1 Accent 1" w:uiPriority="65"/>
     <w:lsdException w:name="Revision" w:semiHidden="1"/>
-    <w:lsdException w:name="List Paragraph" w:uiPriority="34" w:qFormat="1"/>
+    <w:lsdException w:name="List Paragraph" w:uiPriority="0" w:qFormat="1"/>
     <w:lsdException w:name="Quote" w:uiPriority="29" w:qFormat="1"/>
     <w:lsdException w:name="Intense Quote" w:uiPriority="30" w:qFormat="1"/>
     <w:lsdException w:name="Medium List 2 Accent 1" w:uiPriority="66"/>
@@ -2325,23 +4429,29 @@
   <w:style w:type="paragraph" w:default="1" w:styleId="Normal">
     <w:name w:val="Normal"/>
     <w:qFormat/>
-    <w:rsid w:val="00EC4D43"/>
+    <w:rsid w:val="00E37CAE"/>
     <w:pPr>
-      <w:spacing w:line="360" w:lineRule="auto"/>
+      <w:widowControl w:val="0"/>
+      <w:suppressAutoHyphens/>
+      <w:autoSpaceDN w:val="0"/>
+      <w:spacing w:after="0" w:line="360" w:lineRule="auto"/>
+      <w:textAlignment w:val="baseline"/>
     </w:pPr>
+    <w:rPr>
+      <w:rFonts w:ascii="Calibri" w:eastAsia="Calibri" w:hAnsi="Calibri" w:cs="DejaVu Sans"/>
+      <w:kern w:val="3"/>
+    </w:rPr>
   </w:style>
   <w:style w:type="paragraph" w:styleId="Heading1">
     <w:name w:val="heading 1"/>
-    <w:basedOn w:val="Normal"/>
-    <w:next w:val="Normal"/>
+    <w:basedOn w:val="Standard"/>
+    <w:next w:val="Standard"/>
     <w:link w:val="Heading1Char"/>
-    <w:uiPriority w:val="9"/>
-    <w:qFormat/>
-    <w:rsid w:val="00B3084E"/>
     <w:pPr>
       <w:keepNext/>
       <w:keepLines/>
-      <w:spacing w:before="240" w:after="0"/>
+      <w:widowControl w:val="0"/>
+      <w:spacing w:before="240" w:after="0" w:line="240" w:lineRule="auto"/>
       <w:outlineLvl w:val="0"/>
     </w:pPr>
     <w:rPr>
@@ -2353,17 +4463,14 @@
   </w:style>
   <w:style w:type="paragraph" w:styleId="Heading2">
     <w:name w:val="heading 2"/>
-    <w:basedOn w:val="Normal"/>
-    <w:next w:val="Normal"/>
+    <w:basedOn w:val="Standard"/>
+    <w:next w:val="Standard"/>
     <w:link w:val="Heading2Char"/>
-    <w:uiPriority w:val="9"/>
-    <w:unhideWhenUsed/>
-    <w:qFormat/>
-    <w:rsid w:val="00B3084E"/>
     <w:pPr>
       <w:keepNext/>
       <w:keepLines/>
-      <w:spacing w:before="40" w:after="0"/>
+      <w:widowControl w:val="0"/>
+      <w:spacing w:before="40" w:after="0" w:line="240" w:lineRule="auto"/>
       <w:outlineLvl w:val="1"/>
     </w:pPr>
     <w:rPr>
@@ -2403,8 +4510,6 @@
   <w:style w:type="character" w:styleId="PlaceholderText">
     <w:name w:val="Placeholder Text"/>
     <w:basedOn w:val="DefaultParagraphFont"/>
-    <w:uiPriority w:val="99"/>
-    <w:semiHidden/>
     <w:rsid w:val="007D73CC"/>
     <w:rPr>
       <w:color w:val="808080"/>
@@ -2412,11 +4517,10 @@
   </w:style>
   <w:style w:type="paragraph" w:styleId="ListParagraph">
     <w:name w:val="List Paragraph"/>
-    <w:basedOn w:val="Normal"/>
-    <w:uiPriority w:val="34"/>
-    <w:qFormat/>
-    <w:rsid w:val="007B111A"/>
+    <w:basedOn w:val="Standard"/>
     <w:pPr>
+      <w:widowControl w:val="0"/>
+      <w:spacing w:after="0" w:line="240" w:lineRule="auto"/>
       <w:ind w:left="720"/>
       <w:contextualSpacing/>
     </w:pPr>
@@ -2425,11 +4529,11 @@
     <w:name w:val="Heading 1 Char"/>
     <w:basedOn w:val="DefaultParagraphFont"/>
     <w:link w:val="Heading1"/>
-    <w:uiPriority w:val="9"/>
     <w:rsid w:val="00B3084E"/>
     <w:rPr>
       <w:rFonts w:asciiTheme="majorHAnsi" w:eastAsiaTheme="majorEastAsia" w:hAnsiTheme="majorHAnsi" w:cstheme="majorBidi"/>
       <w:color w:val="2F5496" w:themeColor="accent1" w:themeShade="BF"/>
+      <w:kern w:val="3"/>
       <w:sz w:val="32"/>
       <w:szCs w:val="32"/>
     </w:rPr>
@@ -2438,30 +4542,210 @@
     <w:name w:val="Heading 2 Char"/>
     <w:basedOn w:val="DefaultParagraphFont"/>
     <w:link w:val="Heading2"/>
-    <w:uiPriority w:val="9"/>
     <w:rsid w:val="00B3084E"/>
     <w:rPr>
       <w:rFonts w:asciiTheme="majorHAnsi" w:eastAsiaTheme="majorEastAsia" w:hAnsiTheme="majorHAnsi" w:cstheme="majorBidi"/>
       <w:color w:val="2F5496" w:themeColor="accent1" w:themeShade="BF"/>
+      <w:kern w:val="3"/>
       <w:sz w:val="26"/>
       <w:szCs w:val="26"/>
     </w:rPr>
   </w:style>
   <w:style w:type="paragraph" w:styleId="Caption">
     <w:name w:val="caption"/>
-    <w:basedOn w:val="Normal"/>
-    <w:next w:val="Normal"/>
-    <w:uiPriority w:val="35"/>
-    <w:unhideWhenUsed/>
-    <w:qFormat/>
-    <w:rsid w:val="00B3084E"/>
+    <w:basedOn w:val="Standard"/>
+    <w:next w:val="Standard"/>
     <w:pPr>
+      <w:widowControl w:val="0"/>
       <w:spacing w:after="200" w:line="240" w:lineRule="auto"/>
     </w:pPr>
     <w:rPr>
       <w:i/>
       <w:iCs/>
       <w:color w:val="44546A" w:themeColor="text2"/>
+      <w:sz w:val="18"/>
+      <w:szCs w:val="18"/>
+    </w:rPr>
+  </w:style>
+  <w:style w:type="paragraph" w:customStyle="1" w:styleId="Standard">
+    <w:name w:val="Standard"/>
+    <w:pPr>
+      <w:suppressAutoHyphens/>
+      <w:autoSpaceDN w:val="0"/>
+      <w:spacing w:line="360" w:lineRule="auto"/>
+      <w:textAlignment w:val="baseline"/>
+    </w:pPr>
+    <w:rPr>
+      <w:rFonts w:ascii="Calibri" w:eastAsia="Calibri" w:hAnsi="Calibri" w:cs="DejaVu Sans"/>
+      <w:kern w:val="3"/>
+    </w:rPr>
+  </w:style>
+  <w:style w:type="paragraph" w:customStyle="1" w:styleId="Heading">
+    <w:name w:val="Heading"/>
+    <w:basedOn w:val="Standard"/>
+    <w:next w:val="Textbody"/>
+    <w:rsid w:val="005A397A"/>
+    <w:pPr>
+      <w:keepNext/>
+      <w:spacing w:before="240" w:after="120"/>
+    </w:pPr>
+    <w:rPr>
+      <w:rFonts w:ascii="Liberation Sans" w:eastAsia="Noto Sans CJK SC Regular" w:hAnsi="Liberation Sans" w:cs="FreeSans"/>
+      <w:sz w:val="28"/>
+      <w:szCs w:val="28"/>
+    </w:rPr>
+  </w:style>
+  <w:style w:type="paragraph" w:customStyle="1" w:styleId="Textbody">
+    <w:name w:val="Text body"/>
+    <w:basedOn w:val="Standard"/>
+    <w:pPr>
+      <w:spacing w:after="140" w:line="288" w:lineRule="auto"/>
+    </w:pPr>
+  </w:style>
+  <w:style w:type="paragraph" w:styleId="List">
+    <w:name w:val="List"/>
+    <w:basedOn w:val="Textbody"/>
+    <w:rsid w:val="005A397A"/>
+    <w:rPr>
+      <w:rFonts w:cs="FreeSans"/>
+      <w:sz w:val="24"/>
+    </w:rPr>
+  </w:style>
+  <w:style w:type="paragraph" w:customStyle="1" w:styleId="Index">
+    <w:name w:val="Index"/>
+    <w:basedOn w:val="Standard"/>
+    <w:rsid w:val="005A397A"/>
+    <w:pPr>
+      <w:suppressLineNumbers/>
+    </w:pPr>
+    <w:rPr>
+      <w:rFonts w:cs="FreeSans"/>
+      <w:sz w:val="24"/>
+    </w:rPr>
+  </w:style>
+  <w:style w:type="character" w:customStyle="1" w:styleId="ListLabel1">
+    <w:name w:val="ListLabel 1"/>
+    <w:rsid w:val="005A397A"/>
+    <w:rPr>
+      <w:rFonts w:cs="Courier New"/>
+    </w:rPr>
+  </w:style>
+  <w:style w:type="character" w:customStyle="1" w:styleId="ListLabel2">
+    <w:name w:val="ListLabel 2"/>
+    <w:rsid w:val="005A397A"/>
+    <w:rPr>
+      <w:rFonts w:cs="Courier New"/>
+    </w:rPr>
+  </w:style>
+  <w:style w:type="character" w:customStyle="1" w:styleId="ListLabel3">
+    <w:name w:val="ListLabel 3"/>
+    <w:rsid w:val="005A397A"/>
+    <w:rPr>
+      <w:rFonts w:cs="Courier New"/>
+    </w:rPr>
+  </w:style>
+  <w:style w:type="numbering" w:customStyle="1" w:styleId="NoList1">
+    <w:name w:val="No List_1"/>
+    <w:basedOn w:val="NoList"/>
+    <w:rsid w:val="005A397A"/>
+    <w:pPr>
+      <w:numPr>
+        <w:numId w:val="2"/>
+      </w:numPr>
+    </w:pPr>
+  </w:style>
+  <w:style w:type="numbering" w:customStyle="1" w:styleId="WWNum1">
+    <w:name w:val="WWNum1"/>
+    <w:basedOn w:val="NoList"/>
+    <w:rsid w:val="005A397A"/>
+    <w:pPr>
+      <w:numPr>
+        <w:numId w:val="3"/>
+      </w:numPr>
+    </w:pPr>
+  </w:style>
+  <w:style w:type="paragraph" w:styleId="Header">
+    <w:name w:val="header"/>
+    <w:basedOn w:val="Normal"/>
+    <w:link w:val="HeaderChar"/>
+    <w:uiPriority w:val="99"/>
+    <w:unhideWhenUsed/>
+    <w:rsid w:val="005A397A"/>
+    <w:pPr>
+      <w:tabs>
+        <w:tab w:val="center" w:pos="4680"/>
+        <w:tab w:val="right" w:pos="9360"/>
+      </w:tabs>
+      <w:spacing w:line="240" w:lineRule="auto"/>
+    </w:pPr>
+  </w:style>
+  <w:style w:type="character" w:customStyle="1" w:styleId="HeaderChar">
+    <w:name w:val="Header Char"/>
+    <w:basedOn w:val="DefaultParagraphFont"/>
+    <w:link w:val="Header"/>
+    <w:uiPriority w:val="99"/>
+    <w:rsid w:val="005A397A"/>
+  </w:style>
+  <w:style w:type="paragraph" w:styleId="Footer">
+    <w:name w:val="footer"/>
+    <w:basedOn w:val="Normal"/>
+    <w:link w:val="FooterChar"/>
+    <w:uiPriority w:val="99"/>
+    <w:unhideWhenUsed/>
+    <w:rsid w:val="005A397A"/>
+    <w:pPr>
+      <w:tabs>
+        <w:tab w:val="center" w:pos="4680"/>
+        <w:tab w:val="right" w:pos="9360"/>
+      </w:tabs>
+      <w:spacing w:line="240" w:lineRule="auto"/>
+    </w:pPr>
+  </w:style>
+  <w:style w:type="character" w:customStyle="1" w:styleId="FooterChar">
+    <w:name w:val="Footer Char"/>
+    <w:basedOn w:val="DefaultParagraphFont"/>
+    <w:link w:val="Footer"/>
+    <w:uiPriority w:val="99"/>
+    <w:rsid w:val="005A397A"/>
+  </w:style>
+  <w:style w:type="paragraph" w:styleId="Revision">
+    <w:name w:val="Revision"/>
+    <w:hidden/>
+    <w:uiPriority w:val="99"/>
+    <w:semiHidden/>
+    <w:rsid w:val="005A397A"/>
+    <w:pPr>
+      <w:spacing w:after="0" w:line="240" w:lineRule="auto"/>
+    </w:pPr>
+    <w:rPr>
+      <w:rFonts w:ascii="Calibri" w:eastAsia="Calibri" w:hAnsi="Calibri" w:cs="DejaVu Sans"/>
+      <w:kern w:val="3"/>
+    </w:rPr>
+  </w:style>
+  <w:style w:type="paragraph" w:styleId="BalloonText">
+    <w:name w:val="Balloon Text"/>
+    <w:basedOn w:val="Normal"/>
+    <w:link w:val="BalloonTextChar"/>
+    <w:uiPriority w:val="99"/>
+    <w:semiHidden/>
+    <w:unhideWhenUsed/>
+    <w:rsid w:val="005A397A"/>
+    <w:rPr>
+      <w:rFonts w:ascii="Segoe UI" w:hAnsi="Segoe UI" w:cs="Segoe UI"/>
+      <w:sz w:val="18"/>
+      <w:szCs w:val="18"/>
+    </w:rPr>
+  </w:style>
+  <w:style w:type="character" w:customStyle="1" w:styleId="BalloonTextChar">
+    <w:name w:val="Balloon Text Char"/>
+    <w:basedOn w:val="DefaultParagraphFont"/>
+    <w:link w:val="BalloonText"/>
+    <w:uiPriority w:val="99"/>
+    <w:semiHidden/>
+    <w:rsid w:val="005A397A"/>
+    <w:rPr>
+      <w:rFonts w:ascii="Segoe UI" w:eastAsia="Calibri" w:hAnsi="Segoe UI" w:cs="Segoe UI"/>
+      <w:kern w:val="3"/>
       <w:sz w:val="18"/>
       <w:szCs w:val="18"/>
     </w:rPr>
@@ -2769,7 +5053,7 @@
 </file>
 
 <file path=customXml/itemProps1.xml><?xml version="1.0" encoding="utf-8"?>
-<ds:datastoreItem xmlns:ds="http://schemas.openxmlformats.org/officeDocument/2006/customXml" ds:itemID="{14CF214B-AC14-4D60-AC78-657CC0C52A73}">
+<ds:datastoreItem xmlns:ds="http://schemas.openxmlformats.org/officeDocument/2006/customXml" ds:itemID="{E0A74277-CD0F-4E26-9D2E-D46B42E9C6EB}">
   <ds:schemaRefs>
     <ds:schemaRef ds:uri="http://schemas.openxmlformats.org/officeDocument/2006/bibliography"/>
   </ds:schemaRefs>

</xml_diff>

<commit_message>
correction before sending to lothar
</commit_message>
<xml_diff>
--- a/SPIE2018_ArticleDraft_v1.docx
+++ b/SPIE2018_ArticleDraft_v1.docx
@@ -216,28 +216,20 @@
         <w:rPr>
           <w:highlight w:val="cyan"/>
         </w:rPr>
-        <w:t xml:space="preserve"> contradict what is said in section 2 in the very first </w:t>
+        <w:t xml:space="preserve"> contradict what is said in section 2 in the very first paragraph</w:t>
       </w:r>
       <w:r>
         <w:rPr>
           <w:highlight w:val="cyan"/>
         </w:rPr>
+        <w:t xml:space="preserve"> and actually this </w:t>
+      </w:r>
+      <w:r>
+        <w:rPr>
+          <w:highlight w:val="cyan"/>
+        </w:rPr>
         <w:t>paragraph</w:t>
       </w:r>
-      <w:r>
-        <w:rPr>
-          <w:highlight w:val="cyan"/>
-        </w:rPr>
-        <w:t xml:space="preserve"> and actually this </w:t>
-      </w:r>
-      <w:proofErr w:type="spellStart"/>
-      <w:r>
-        <w:rPr>
-          <w:highlight w:val="cyan"/>
-        </w:rPr>
-        <w:t>paragraphe</w:t>
-      </w:r>
-      <w:proofErr w:type="spellEnd"/>
       <w:r>
         <w:rPr>
           <w:highlight w:val="cyan"/>
@@ -292,7 +284,12 @@
         <w:t>of</w:t>
       </w:r>
       <w:r>
-        <w:t xml:space="preserve"> the image of each segment. The overlapping smeared part will interfere with each other’s. On this overlapping zone there will be constructive interferences when the phase step between the two segment is zero or an integer multiple of the wavelength. And a destructive interference when the phase step is a multiple of half the wavelength.</w:t>
+        <w:t xml:space="preserve"> the image of each segment. The overlapping smeared part will interfere with each other’s. On this overlapping zone there will be constructive interferences when the phase step between the two segment is zero or an integer multiple of the wave</w:t>
+      </w:r>
+      <w:bookmarkStart w:id="0" w:name="_GoBack"/>
+      <w:bookmarkEnd w:id="0"/>
+      <w:r>
+        <w:t>length. And a destructive interference when the phase step is a multiple of half the wavelength.</w:t>
       </w:r>
       <w:r>
         <w:t xml:space="preserve"> The signal of this </w:t>
@@ -385,19 +382,35 @@
       <w:pPr>
         <w:pStyle w:val="Caption"/>
       </w:pPr>
-      <w:bookmarkStart w:id="0" w:name="_Ref514147663"/>
+      <w:bookmarkStart w:id="1" w:name="_Ref514147663"/>
       <w:r>
         <w:t xml:space="preserve">Figure </w:t>
       </w:r>
-      <w:fldSimple w:instr=" SEQ Figure \* ARABIC ">
-        <w:r>
-          <w:rPr>
-            <w:noProof/>
-          </w:rPr>
-          <w:t>1</w:t>
-        </w:r>
-      </w:fldSimple>
-      <w:bookmarkEnd w:id="0"/>
+      <w:r>
+        <w:fldChar w:fldCharType="begin"/>
+      </w:r>
+      <w:r>
+        <w:instrText xml:space="preserve"> SEQ Figure \* ARABI</w:instrText>
+      </w:r>
+      <w:r>
+        <w:instrText xml:space="preserve">C </w:instrText>
+      </w:r>
+      <w:r>
+        <w:fldChar w:fldCharType="separate"/>
+      </w:r>
+      <w:r>
+        <w:rPr>
+          <w:noProof/>
+        </w:rPr>
+        <w:t>1</w:t>
+      </w:r>
+      <w:r>
+        <w:rPr>
+          <w:noProof/>
+        </w:rPr>
+        <w:fldChar w:fldCharType="end"/>
+      </w:r>
+      <w:bookmarkEnd w:id="1"/>
       <w:r>
         <w:t>: pinhole signal representation.</w:t>
       </w:r>
@@ -471,19 +484,7 @@
         <w:rPr>
           <w:highlight w:val="cyan"/>
         </w:rPr>
-        <w:t>T</w:t>
-      </w:r>
-      <w:r>
-        <w:rPr>
-          <w:highlight w:val="cyan"/>
-        </w:rPr>
-        <w:t>he expected effect is the filtering of the low order aberration. This is the result of a combined effect of the phase mask</w:t>
-      </w:r>
-      <w:r>
-        <w:rPr>
-          <w:highlight w:val="cyan"/>
-        </w:rPr>
-        <w:t xml:space="preserve">: the center part of the focal plan is delayed and reemitted </w:t>
+        <w:t xml:space="preserve">The expected effect is the filtering of the low order aberration. This is the result of a combined effect of the phase mask: the center part of the focal plan is delayed and reemitted </w:t>
       </w:r>
       <w:r>
         <w:rPr>
@@ -613,19 +614,32 @@
           <w:rFonts w:eastAsiaTheme="minorEastAsia"/>
         </w:rPr>
       </w:pPr>
-      <w:bookmarkStart w:id="1" w:name="_Ref514147648"/>
+      <w:bookmarkStart w:id="2" w:name="_Ref514147648"/>
       <w:r>
         <w:t xml:space="preserve">Figure </w:t>
       </w:r>
-      <w:fldSimple w:instr=" SEQ Figure \* ARABIC ">
-        <w:r>
-          <w:rPr>
-            <w:noProof/>
-          </w:rPr>
-          <w:t>2</w:t>
-        </w:r>
-      </w:fldSimple>
-      <w:bookmarkEnd w:id="1"/>
+      <w:r>
+        <w:fldChar w:fldCharType="begin"/>
+      </w:r>
+      <w:r>
+        <w:instrText xml:space="preserve"> SEQ Figure \* ARABIC </w:instrText>
+      </w:r>
+      <w:r>
+        <w:fldChar w:fldCharType="separate"/>
+      </w:r>
+      <w:r>
+        <w:rPr>
+          <w:noProof/>
+        </w:rPr>
+        <w:t>2</w:t>
+      </w:r>
+      <w:r>
+        <w:rPr>
+          <w:noProof/>
+        </w:rPr>
+        <w:fldChar w:fldCharType="end"/>
+      </w:r>
+      <w:bookmarkEnd w:id="2"/>
       <w:r>
         <w:t>: Typical signal for various phase step for the phase contrast sensor.</w:t>
       </w:r>
@@ -2143,10 +2157,10 @@
           <w:noProof/>
         </w:rPr>
         <w:drawing>
-          <wp:inline distT="0" distB="0" distL="0" distR="0" wp14:anchorId="607977F7" wp14:editId="2EFC3A83">
-            <wp:extent cx="4091578" cy="4319270"/>
-            <wp:effectExtent l="0" t="0" r="4445" b="5080"/>
-            <wp:docPr id="2" name="Picture 2"/>
+          <wp:inline distT="0" distB="0" distL="0" distR="0">
+            <wp:extent cx="5760000" cy="5809942"/>
+            <wp:effectExtent l="0" t="0" r="0" b="635"/>
+            <wp:docPr id="11" name="Picture 11"/>
             <wp:cNvGraphicFramePr>
               <a:graphicFrameLocks xmlns:a="http://schemas.openxmlformats.org/drawingml/2006/main" noChangeAspect="1"/>
             </wp:cNvGraphicFramePr>
@@ -2154,7 +2168,7 @@
               <a:graphicData uri="http://schemas.openxmlformats.org/drawingml/2006/picture">
                 <pic:pic xmlns:pic="http://schemas.openxmlformats.org/drawingml/2006/picture">
                   <pic:nvPicPr>
-                    <pic:cNvPr id="0" name="Picture 2"/>
+                    <pic:cNvPr id="0" name="Picture 4"/>
                     <pic:cNvPicPr>
                       <a:picLocks noChangeAspect="1" noChangeArrowheads="1"/>
                     </pic:cNvPicPr>
@@ -2167,13 +2181,13 @@
                         </a:ext>
                       </a:extLst>
                     </a:blip>
-                    <a:srcRect l="15084" r="13870"/>
+                    <a:srcRect l="28847" t="3422" r="26795" b="4737"/>
                     <a:stretch/>
                   </pic:blipFill>
                   <pic:spPr bwMode="auto">
                     <a:xfrm>
                       <a:off x="0" y="0"/>
-                      <a:ext cx="4092268" cy="4319998"/>
+                      <a:ext cx="5760000" cy="5809942"/>
                     </a:xfrm>
                     <a:prstGeom prst="rect">
                       <a:avLst/>
@@ -2199,19 +2213,32 @@
       <w:pPr>
         <w:pStyle w:val="Caption"/>
       </w:pPr>
-      <w:bookmarkStart w:id="2" w:name="_Ref514067241"/>
+      <w:bookmarkStart w:id="3" w:name="_Ref514067241"/>
       <w:r>
         <w:t xml:space="preserve">Figure </w:t>
       </w:r>
-      <w:fldSimple w:instr=" SEQ Figure \* ARABIC ">
-        <w:r>
-          <w:rPr>
-            <w:noProof/>
-          </w:rPr>
-          <w:t>3</w:t>
-        </w:r>
-      </w:fldSimple>
-      <w:bookmarkEnd w:id="2"/>
+      <w:r>
+        <w:fldChar w:fldCharType="begin"/>
+      </w:r>
+      <w:r>
+        <w:instrText xml:space="preserve"> SEQ Figure \* ARABIC </w:instrText>
+      </w:r>
+      <w:r>
+        <w:fldChar w:fldCharType="separate"/>
+      </w:r>
+      <w:r>
+        <w:rPr>
+          <w:noProof/>
+        </w:rPr>
+        <w:t>3</w:t>
+      </w:r>
+      <w:r>
+        <w:rPr>
+          <w:noProof/>
+        </w:rPr>
+        <w:fldChar w:fldCharType="end"/>
+      </w:r>
+      <w:bookmarkEnd w:id="3"/>
       <w:r>
         <w:t>: pin hole VS phase contrast without atmosphere</w:t>
       </w:r>
@@ -2389,6 +2416,7 @@
         <w:pStyle w:val="Standard"/>
       </w:pPr>
       <w:r>
+        <w:lastRenderedPageBreak/>
         <w:t>The ma</w:t>
       </w:r>
       <w:r>
@@ -2598,7 +2626,6 @@
         </w:rPr>
       </w:pPr>
       <w:r>
-        <w:lastRenderedPageBreak/>
         <w:t xml:space="preserve">The pinhole sensor could therefore be used for the measurements with modulations of the piston step, but not for measurements of small </w:t>
       </w:r>
       <w:r>
@@ -2789,6 +2816,7 @@
         <w:rPr>
           <w:noProof/>
         </w:rPr>
+        <w:lastRenderedPageBreak/>
         <w:drawing>
           <wp:inline distT="0" distB="0" distL="0" distR="0" wp14:anchorId="6672DBAC">
             <wp:extent cx="5760000" cy="3827405"/>
@@ -2843,14 +2871,30 @@
       <w:r>
         <w:t xml:space="preserve">Figure </w:t>
       </w:r>
-      <w:fldSimple w:instr=" SEQ Figure \* ARABIC ">
-        <w:r>
-          <w:rPr>
-            <w:noProof/>
-          </w:rPr>
-          <w:t>4</w:t>
-        </w:r>
-      </w:fldSimple>
+      <w:r>
+        <w:fldChar w:fldCharType="begin"/>
+      </w:r>
+      <w:r>
+        <w:instrText xml:space="preserve"> </w:instrText>
+      </w:r>
+      <w:r>
+        <w:instrText xml:space="preserve">SEQ Figure \* ARABIC </w:instrText>
+      </w:r>
+      <w:r>
+        <w:fldChar w:fldCharType="separate"/>
+      </w:r>
+      <w:r>
+        <w:rPr>
+          <w:noProof/>
+        </w:rPr>
+        <w:t>4</w:t>
+      </w:r>
+      <w:r>
+        <w:rPr>
+          <w:noProof/>
+        </w:rPr>
+        <w:fldChar w:fldCharType="end"/>
+      </w:r>
       <w:r>
         <w:t xml:space="preserve">: various subtraction between S(n)-S(n+1) </w:t>
       </w:r>
@@ -2880,7 +2924,6 @@
         </w:rPr>
       </w:pPr>
       <w:r>
-        <w:lastRenderedPageBreak/>
         <w:t xml:space="preserve">However, with a pinhole or mask diameter of the size of the Airy disk, the signal is spread over the whole aperture. A localization or narrow signal is only achieved with much larger diameters. Fig. xx2 shows the </w:t>
       </w:r>
       <w:r>
@@ -2955,8 +2998,6 @@
       <w:r>
         <w:t>Optimal sampling for phasing with phase mask</w:t>
       </w:r>
-      <w:bookmarkStart w:id="3" w:name="_GoBack"/>
-      <w:bookmarkEnd w:id="3"/>
     </w:p>
     <w:p>
       <w:pPr>
@@ -3001,6 +3042,7 @@
         <w:pStyle w:val="Standard"/>
       </w:pPr>
       <w:r>
+        <w:lastRenderedPageBreak/>
         <w:t xml:space="preserve">The sampling has already been defined by </w:t>
       </w:r>
       <w:proofErr w:type="spellStart"/>
@@ -3230,15 +3272,10 @@
         <w:t xml:space="preserve"> 1420 mm </w:t>
       </w:r>
       <w:r>
-        <w:t xml:space="preserve">edge to edge </w:t>
-      </w:r>
-      <w:proofErr w:type="spellStart"/>
-      <w:r>
-        <w:t>ithe</w:t>
-      </w:r>
-      <w:proofErr w:type="spellEnd"/>
-      <w:r>
-        <w:t xml:space="preserve"> signal width is approximate</w:t>
+        <w:t xml:space="preserve">edge to edge the signal width is </w:t>
+      </w:r>
+      <w:r>
+        <w:t>approximately</w:t>
       </w:r>
       <w:r>
         <w:rPr>
@@ -3252,7 +3289,7 @@
         <w:pStyle w:val="Standard"/>
       </w:pPr>
       <w:r>
-        <w:t xml:space="preserve">The sampling will then be defined as the number of point across  the signal width </w:t>
+        <w:t xml:space="preserve">The sampling will then be defined as the number of point across the signal width </w:t>
       </w:r>
       <m:oMath>
         <m:r>
@@ -3264,26 +3301,6 @@
       </m:oMath>
       <w:r>
         <w:t>.</w:t>
-      </w:r>
-    </w:p>
-    <w:p>
-      <w:pPr>
-        <w:pStyle w:val="Standard"/>
-      </w:pPr>
-      <w:r>
-        <w:t>Fig.xx3 shows the dependence of the Fisher information on the sampling for both sensors. The pinhole sensor is much less sensitive to an under</w:t>
-      </w:r>
-      <w:r>
-        <w:t xml:space="preserve"> </w:t>
-      </w:r>
-      <w:r>
-        <w:t>sampling. The ma</w:t>
-      </w:r>
-      <w:r>
-        <w:t>j</w:t>
-      </w:r>
-      <w:r>
-        <w:t>or reason for this is the fact that its signal is symmetric.</w:t>
       </w:r>
     </w:p>
     <w:p>
@@ -3423,9 +3440,11 @@
     <w:p>
       <w:pPr>
         <w:pStyle w:val="Standard"/>
-      </w:pPr>
-      <w:r>
-        <w:lastRenderedPageBreak/>
+        <w:rPr>
+          <w:rFonts w:eastAsiaTheme="minorEastAsia"/>
+        </w:rPr>
+      </w:pPr>
+      <w:r>
         <w:t xml:space="preserve">For the pin hole sensor, using the same sampling, this </w:t>
       </w:r>
       <w:r>
@@ -3479,6 +3498,30 @@
       <w:pPr>
         <w:pStyle w:val="Standard"/>
       </w:pPr>
+      <w:r>
+        <w:fldChar w:fldCharType="begin"/>
+      </w:r>
+      <w:r>
+        <w:instrText xml:space="preserve"> REF _Ref514225187 \h </w:instrText>
+      </w:r>
+      <w:r>
+        <w:fldChar w:fldCharType="separate"/>
+      </w:r>
+      <w:r>
+        <w:t xml:space="preserve">Figure </w:t>
+      </w:r>
+      <w:r>
+        <w:rPr>
+          <w:noProof/>
+        </w:rPr>
+        <w:t>5</w:t>
+      </w:r>
+      <w:r>
+        <w:fldChar w:fldCharType="end"/>
+      </w:r>
+      <w:r>
+        <w:t xml:space="preserve"> shows the dependence of the Fisher information on the sampling for both sensors. The pinhole sensor is much less sensitive to an under sampling. The major reason for this is the fact that its signal is symmetric.</w:t>
+      </w:r>
     </w:p>
     <w:p>
       <w:pPr>
@@ -3486,15 +3529,20 @@
       </w:pPr>
     </w:p>
     <w:p>
+      <w:pPr>
+        <w:pStyle w:val="Standard"/>
+        <w:keepNext/>
+      </w:pPr>
       <w:r>
         <w:rPr>
           <w:noProof/>
         </w:rPr>
+        <w:lastRenderedPageBreak/>
         <w:drawing>
-          <wp:inline distT="0" distB="0" distL="0" distR="0" wp14:editId="18D95314">
-            <wp:extent cx="5943600" cy="4457700"/>
+          <wp:inline distT="0" distB="0" distL="0" distR="0">
+            <wp:extent cx="5760000" cy="5677479"/>
             <wp:effectExtent l="0" t="0" r="0" b="0"/>
-            <wp:docPr id="5" name="Picture 5"/>
+            <wp:docPr id="7" name="Picture 7"/>
             <wp:cNvGraphicFramePr>
               <a:graphicFrameLocks xmlns:a="http://schemas.openxmlformats.org/drawingml/2006/main" noChangeAspect="1"/>
             </wp:cNvGraphicFramePr>
@@ -3502,12 +3550,12 @@
               <a:graphicData uri="http://schemas.openxmlformats.org/drawingml/2006/picture">
                 <pic:pic xmlns:pic="http://schemas.openxmlformats.org/drawingml/2006/picture">
                   <pic:nvPicPr>
-                    <pic:cNvPr id="0" name="Picture 5"/>
+                    <pic:cNvPr id="0" name="Picture 1"/>
                     <pic:cNvPicPr>
                       <a:picLocks noChangeAspect="1" noChangeArrowheads="1"/>
                     </pic:cNvPicPr>
                   </pic:nvPicPr>
-                  <pic:blipFill>
+                  <pic:blipFill rotWithShape="1">
                     <a:blip r:embed="rId12">
                       <a:extLst>
                         <a:ext uri="{28A0092B-C50C-407E-A947-70E740481C1C}">
@@ -3515,15 +3563,13 @@
                         </a:ext>
                       </a:extLst>
                     </a:blip>
-                    <a:srcRect/>
-                    <a:stretch>
-                      <a:fillRect/>
-                    </a:stretch>
+                    <a:srcRect l="28589" t="4475" r="26667" b="5000"/>
+                    <a:stretch/>
                   </pic:blipFill>
                   <pic:spPr bwMode="auto">
                     <a:xfrm>
                       <a:off x="0" y="0"/>
-                      <a:ext cx="5943600" cy="4457700"/>
+                      <a:ext cx="5760000" cy="5677479"/>
                     </a:xfrm>
                     <a:prstGeom prst="rect">
                       <a:avLst/>
@@ -3532,6 +3578,11 @@
                     <a:ln>
                       <a:noFill/>
                     </a:ln>
+                    <a:extLst>
+                      <a:ext uri="{53640926-AAD7-44D8-BBD7-CCE9431645EC}">
+                        <a14:shadowObscured xmlns:a14="http://schemas.microsoft.com/office/drawing/2010/main"/>
+                      </a:ext>
+                    </a:extLst>
                   </pic:spPr>
                 </pic:pic>
               </a:graphicData>
@@ -3539,6 +3590,32 @@
           </wp:inline>
         </w:drawing>
       </w:r>
+    </w:p>
+    <w:p>
+      <w:pPr>
+        <w:pStyle w:val="Caption"/>
+      </w:pPr>
+      <w:bookmarkStart w:id="4" w:name="_Ref514225187"/>
+      <w:r>
+        <w:t xml:space="preserve">Figure </w:t>
+      </w:r>
+      <w:fldSimple w:instr=" SEQ Figure \* ARABIC ">
+        <w:r>
+          <w:rPr>
+            <w:noProof/>
+          </w:rPr>
+          <w:t>5</w:t>
+        </w:r>
+      </w:fldSimple>
+      <w:bookmarkEnd w:id="4"/>
+      <w:r>
+        <w:t>:average fisher information across the capture range for different signal sampling.</w:t>
+      </w:r>
+    </w:p>
+    <w:p>
+      <w:pPr>
+        <w:pStyle w:val="Standard"/>
+      </w:pPr>
       <w:r>
         <w:rPr>
           <w:noProof/>
@@ -3546,9 +3623,72 @@
         <w:lastRenderedPageBreak/>
         <w:drawing>
           <wp:inline distT="0" distB="0" distL="0" distR="0">
-            <wp:extent cx="5943600" cy="4457700"/>
+            <wp:extent cx="5760000" cy="5220000"/>
             <wp:effectExtent l="0" t="0" r="0" b="0"/>
-            <wp:docPr id="3" name="Picture 3"/>
+            <wp:docPr id="9" name="Picture 9"/>
+            <wp:cNvGraphicFramePr>
+              <a:graphicFrameLocks xmlns:a="http://schemas.openxmlformats.org/drawingml/2006/main" noChangeAspect="1"/>
+            </wp:cNvGraphicFramePr>
+            <a:graphic xmlns:a="http://schemas.openxmlformats.org/drawingml/2006/main">
+              <a:graphicData uri="http://schemas.openxmlformats.org/drawingml/2006/picture">
+                <pic:pic xmlns:pic="http://schemas.openxmlformats.org/drawingml/2006/picture">
+                  <pic:nvPicPr>
+                    <pic:cNvPr id="0" name="Picture 2"/>
+                    <pic:cNvPicPr>
+                      <a:picLocks noChangeAspect="1" noChangeArrowheads="1"/>
+                    </pic:cNvPicPr>
+                  </pic:nvPicPr>
+                  <pic:blipFill rotWithShape="1">
+                    <a:blip r:embed="rId13">
+                      <a:extLst>
+                        <a:ext uri="{28A0092B-C50C-407E-A947-70E740481C1C}">
+                          <a14:useLocalDpi xmlns:a14="http://schemas.microsoft.com/office/drawing/2010/main" val="0"/>
+                        </a:ext>
+                      </a:extLst>
+                    </a:blip>
+                    <a:srcRect l="25641" t="3684" r="25128" b="4737"/>
+                    <a:stretch/>
+                  </pic:blipFill>
+                  <pic:spPr bwMode="auto">
+                    <a:xfrm>
+                      <a:off x="0" y="0"/>
+                      <a:ext cx="5760000" cy="5220000"/>
+                    </a:xfrm>
+                    <a:prstGeom prst="rect">
+                      <a:avLst/>
+                    </a:prstGeom>
+                    <a:noFill/>
+                    <a:ln>
+                      <a:noFill/>
+                    </a:ln>
+                    <a:extLst>
+                      <a:ext uri="{53640926-AAD7-44D8-BBD7-CCE9431645EC}">
+                        <a14:shadowObscured xmlns:a14="http://schemas.microsoft.com/office/drawing/2010/main"/>
+                      </a:ext>
+                    </a:extLst>
+                  </pic:spPr>
+                </pic:pic>
+              </a:graphicData>
+            </a:graphic>
+          </wp:inline>
+        </w:drawing>
+      </w:r>
+    </w:p>
+    <w:p/>
+    <w:p>
+      <w:pPr>
+        <w:pStyle w:val="Standard"/>
+      </w:pPr>
+      <w:r>
+        <w:rPr>
+          <w:noProof/>
+        </w:rPr>
+        <w:lastRenderedPageBreak/>
+        <w:drawing>
+          <wp:inline distT="0" distB="0" distL="0" distR="0">
+            <wp:extent cx="5760000" cy="5161558"/>
+            <wp:effectExtent l="0" t="0" r="0" b="1270"/>
+            <wp:docPr id="10" name="Picture 10"/>
             <wp:cNvGraphicFramePr>
               <a:graphicFrameLocks xmlns:a="http://schemas.openxmlformats.org/drawingml/2006/main" noChangeAspect="1"/>
             </wp:cNvGraphicFramePr>
@@ -3561,23 +3701,21 @@
                       <a:picLocks noChangeAspect="1" noChangeArrowheads="1"/>
                     </pic:cNvPicPr>
                   </pic:nvPicPr>
-                  <pic:blipFill>
-                    <a:blip r:embed="rId13">
+                  <pic:blipFill rotWithShape="1">
+                    <a:blip r:embed="rId14">
                       <a:extLst>
                         <a:ext uri="{28A0092B-C50C-407E-A947-70E740481C1C}">
                           <a14:useLocalDpi xmlns:a14="http://schemas.microsoft.com/office/drawing/2010/main" val="0"/>
                         </a:ext>
                       </a:extLst>
                     </a:blip>
-                    <a:srcRect/>
-                    <a:stretch>
-                      <a:fillRect/>
-                    </a:stretch>
+                    <a:srcRect l="26026" t="4210" r="24616" b="5000"/>
+                    <a:stretch/>
                   </pic:blipFill>
                   <pic:spPr bwMode="auto">
                     <a:xfrm>
                       <a:off x="0" y="0"/>
-                      <a:ext cx="5943600" cy="4457700"/>
+                      <a:ext cx="5760000" cy="5161558"/>
                     </a:xfrm>
                     <a:prstGeom prst="rect">
                       <a:avLst/>
@@ -3586,65 +3724,11 @@
                     <a:ln>
                       <a:noFill/>
                     </a:ln>
-                  </pic:spPr>
-                </pic:pic>
-              </a:graphicData>
-            </a:graphic>
-          </wp:inline>
-        </w:drawing>
-      </w:r>
-    </w:p>
-    <w:p>
-      <w:pPr>
-        <w:pStyle w:val="Standard"/>
-      </w:pPr>
-      <w:r>
-        <w:rPr>
-          <w:noProof/>
-        </w:rPr>
-        <w:lastRenderedPageBreak/>
-        <w:drawing>
-          <wp:inline distT="0" distB="0" distL="0" distR="0">
-            <wp:extent cx="5943600" cy="4457700"/>
-            <wp:effectExtent l="0" t="0" r="0" b="0"/>
-            <wp:docPr id="6" name="Picture 6"/>
-            <wp:cNvGraphicFramePr>
-              <a:graphicFrameLocks xmlns:a="http://schemas.openxmlformats.org/drawingml/2006/main" noChangeAspect="1"/>
-            </wp:cNvGraphicFramePr>
-            <a:graphic xmlns:a="http://schemas.openxmlformats.org/drawingml/2006/main">
-              <a:graphicData uri="http://schemas.openxmlformats.org/drawingml/2006/picture">
-                <pic:pic xmlns:pic="http://schemas.openxmlformats.org/drawingml/2006/picture">
-                  <pic:nvPicPr>
-                    <pic:cNvPr id="0" name="Picture 6"/>
-                    <pic:cNvPicPr>
-                      <a:picLocks noChangeAspect="1" noChangeArrowheads="1"/>
-                    </pic:cNvPicPr>
-                  </pic:nvPicPr>
-                  <pic:blipFill>
-                    <a:blip r:embed="rId14">
-                      <a:extLst>
-                        <a:ext uri="{28A0092B-C50C-407E-A947-70E740481C1C}">
-                          <a14:useLocalDpi xmlns:a14="http://schemas.microsoft.com/office/drawing/2010/main" val="0"/>
-                        </a:ext>
-                      </a:extLst>
-                    </a:blip>
-                    <a:srcRect/>
-                    <a:stretch>
-                      <a:fillRect/>
-                    </a:stretch>
-                  </pic:blipFill>
-                  <pic:spPr bwMode="auto">
-                    <a:xfrm>
-                      <a:off x="0" y="0"/>
-                      <a:ext cx="5943600" cy="4457700"/>
-                    </a:xfrm>
-                    <a:prstGeom prst="rect">
-                      <a:avLst/>
-                    </a:prstGeom>
-                    <a:noFill/>
-                    <a:ln>
-                      <a:noFill/>
-                    </a:ln>
+                    <a:extLst>
+                      <a:ext uri="{53640926-AAD7-44D8-BBD7-CCE9431645EC}">
+                        <a14:shadowObscured xmlns:a14="http://schemas.microsoft.com/office/drawing/2010/main"/>
+                      </a:ext>
+                    </a:extLst>
                   </pic:spPr>
                 </pic:pic>
               </a:graphicData>
@@ -5053,7 +5137,7 @@
 </file>
 
 <file path=customXml/itemProps1.xml><?xml version="1.0" encoding="utf-8"?>
-<ds:datastoreItem xmlns:ds="http://schemas.openxmlformats.org/officeDocument/2006/customXml" ds:itemID="{E0A74277-CD0F-4E26-9D2E-D46B42E9C6EB}">
+<ds:datastoreItem xmlns:ds="http://schemas.openxmlformats.org/officeDocument/2006/customXml" ds:itemID="{C8708A5F-4A1C-4048-8EF0-FDC939F24AEF}">
   <ds:schemaRefs>
     <ds:schemaRef ds:uri="http://schemas.openxmlformats.org/officeDocument/2006/bibliography"/>
   </ds:schemaRefs>

</xml_diff>